<commit_message>
Template temp fix, no tables = crash
</commit_message>
<xml_diff>
--- a/Integration-project/ProjectSAI/ProjectSAI/bin/Debug/Template.docx
+++ b/Integration-project/ProjectSAI/ProjectSAI/bin/Debug/Template.docx
@@ -1,17 +1,15 @@
 
 <file path=word/document.xml><?xml version="1.0" encoding="utf-8"?>
-<w:document xmlns:wpc="http://schemas.microsoft.com/office/word/2010/wordprocessingCanvas" xmlns:cx="http://schemas.microsoft.com/office/drawing/2014/chartex" xmlns:cx1="http://schemas.microsoft.com/office/drawing/2015/9/8/chartex" xmlns:cx2="http://schemas.microsoft.com/office/drawing/2015/10/21/chartex" xmlns:cx3="http://schemas.microsoft.com/office/drawing/2016/5/9/chartex" xmlns:cx4="http://schemas.microsoft.com/office/drawing/2016/5/10/chartex" xmlns:cx5="http://schemas.microsoft.com/office/drawing/2016/5/11/chartex" xmlns:cx6="http://schemas.microsoft.com/office/drawing/2016/5/12/chartex" xmlns:cx7="http://schemas.microsoft.com/office/drawing/2016/5/13/chartex" xmlns:cx8="http://schemas.microsoft.com/office/drawing/2016/5/14/chartex" xmlns:mc="http://schemas.openxmlformats.org/markup-compatibility/2006" xmlns:aink="http://schemas.microsoft.com/office/drawing/2016/ink" xmlns:am3d="http://schemas.microsoft.com/office/drawing/2017/model3d" xmlns:o="urn:schemas-microsoft-com:office:office" xmlns:r="http://schemas.openxmlformats.org/officeDocument/2006/relationships" xmlns:m="http://schemas.openxmlformats.org/officeDocument/2006/math" xmlns:v="urn:schemas-microsoft-com:vml" xmlns:wp14="http://schemas.microsoft.com/office/word/2010/wordprocessingDrawing" xmlns:wp="http://schemas.openxmlformats.org/drawingml/2006/wordprocessingDrawing" xmlns:w10="urn:schemas-microsoft-com:office:word" xmlns:w="http://schemas.openxmlformats.org/wordprocessingml/2006/main" xmlns:w14="http://schemas.microsoft.com/office/word/2010/wordml" xmlns:w15="http://schemas.microsoft.com/office/word/2012/wordml" xmlns:w16cid="http://schemas.microsoft.com/office/word/2016/wordml/cid" xmlns:w16se="http://schemas.microsoft.com/office/word/2015/wordml/symex" xmlns:wpg="http://schemas.microsoft.com/office/word/2010/wordprocessingGroup" xmlns:wpi="http://schemas.microsoft.com/office/word/2010/wordprocessingInk" xmlns:wne="http://schemas.microsoft.com/office/word/2006/wordml" xmlns:wps="http://schemas.microsoft.com/office/word/2010/wordprocessingShape" mc:Ignorable="w14 w15 w16se w16cid wp14">
+<w:document xmlns:wpc="http://schemas.microsoft.com/office/word/2010/wordprocessingCanvas" xmlns:cx="http://schemas.microsoft.com/office/drawing/2014/chartex" xmlns:cx1="http://schemas.microsoft.com/office/drawing/2015/9/8/chartex" xmlns:cx2="http://schemas.microsoft.com/office/drawing/2015/10/21/chartex" xmlns:cx3="http://schemas.microsoft.com/office/drawing/2016/5/9/chartex" xmlns:cx4="http://schemas.microsoft.com/office/drawing/2016/5/10/chartex" xmlns:cx5="http://schemas.microsoft.com/office/drawing/2016/5/11/chartex" xmlns:cx6="http://schemas.microsoft.com/office/drawing/2016/5/12/chartex" xmlns:cx7="http://schemas.microsoft.com/office/drawing/2016/5/13/chartex" xmlns:cx8="http://schemas.microsoft.com/office/drawing/2016/5/14/chartex" xmlns:mc="http://schemas.openxmlformats.org/markup-compatibility/2006" xmlns:aink="http://schemas.microsoft.com/office/drawing/2016/ink" xmlns:am3d="http://schemas.microsoft.com/office/drawing/2017/model3d" xmlns:o="urn:schemas-microsoft-com:office:office" xmlns:r="http://schemas.openxmlformats.org/officeDocument/2006/relationships" xmlns:m="http://schemas.openxmlformats.org/officeDocument/2006/math" xmlns:v="urn:schemas-microsoft-com:vml" xmlns:wp14="http://schemas.microsoft.com/office/word/2010/wordprocessingDrawing" xmlns:wp="http://schemas.openxmlformats.org/drawingml/2006/wordprocessingDrawing" xmlns:w10="urn:schemas-microsoft-com:office:word" xmlns:w="http://schemas.openxmlformats.org/wordprocessingml/2006/main" xmlns:w14="http://schemas.microsoft.com/office/word/2010/wordml" xmlns:w15="http://schemas.microsoft.com/office/word/2012/wordml" xmlns:w16cex="http://schemas.microsoft.com/office/word/2018/wordml/cex" xmlns:w16cid="http://schemas.microsoft.com/office/word/2016/wordml/cid" xmlns:w16="http://schemas.microsoft.com/office/word/2018/wordml" xmlns:w16se="http://schemas.microsoft.com/office/word/2015/wordml/symex" xmlns:wpg="http://schemas.microsoft.com/office/word/2010/wordprocessingGroup" xmlns:wpi="http://schemas.microsoft.com/office/word/2010/wordprocessingInk" xmlns:wne="http://schemas.microsoft.com/office/word/2006/wordml" xmlns:wps="http://schemas.microsoft.com/office/word/2010/wordprocessingShape" mc:Ignorable="w14 w15 w16se w16cid w16 w16cex wp14">
   <w:body>
     <w:p>
       <w:pPr>
-        <w:pStyle w:val="Title"/>
+        <w:pStyle w:val="Titel"/>
         <w:rPr>
           <w:sz w:val="32"/>
           <w:szCs w:val="32"/>
         </w:rPr>
       </w:pPr>
-      <w:bookmarkStart w:id="0" w:name="_GoBack"/>
-      <w:bookmarkEnd w:id="0"/>
       <w:r>
         <w:rPr>
           <w:sz w:val="32"/>
@@ -30,13 +28,13 @@
     <w:p/>
     <w:p>
       <w:pPr>
-        <w:pStyle w:val="Heading1"/>
-      </w:pPr>
-      <w:bookmarkStart w:id="1" w:name="_Toc24630423"/>
+        <w:pStyle w:val="Kop1"/>
+      </w:pPr>
+      <w:bookmarkStart w:id="0" w:name="_Toc24630423"/>
       <w:r>
         <w:t>Basisdocument</w:t>
       </w:r>
-      <w:bookmarkEnd w:id="1"/>
+      <w:bookmarkEnd w:id="0"/>
     </w:p>
     <w:p>
       <w:pPr>
@@ -128,408 +126,690 @@
     </w:p>
     <w:p>
       <w:pPr>
-        <w:pStyle w:val="Heading1"/>
-      </w:pPr>
-      <w:bookmarkStart w:id="2" w:name="_Toc24630424"/>
+        <w:pStyle w:val="Kop1"/>
+      </w:pPr>
+      <w:bookmarkStart w:id="1" w:name="_Toc24630424"/>
       <w:r>
         <w:lastRenderedPageBreak/>
         <w:t>Totaal aantal studenten per semester</w:t>
       </w:r>
-      <w:bookmarkEnd w:id="2"/>
+      <w:bookmarkEnd w:id="1"/>
       <w:r>
         <w:t xml:space="preserve"> </w:t>
       </w:r>
     </w:p>
     <w:p>
       <w:pPr>
-        <w:pStyle w:val="Heading5"/>
+        <w:pStyle w:val="Kop5"/>
       </w:pPr>
       <w:r>
         <w:t>Eerste semester</w:t>
       </w:r>
+    </w:p>
+    <w:tbl>
+      <w:tblPr>
+        <w:tblStyle w:val="Tabelraster"/>
+        <w:tblW w:w="0" w:type="auto"/>
+        <w:tblLook w:val="04A0" w:firstRow="1" w:lastRow="0" w:firstColumn="1" w:lastColumn="0" w:noHBand="0" w:noVBand="1"/>
+      </w:tblPr>
+      <w:tblGrid>
+        <w:gridCol w:w="9060"/>
+      </w:tblGrid>
+      <w:tr>
+        <w:tc>
+          <w:tcPr>
+            <w:tcW w:w="9060" w:type="dxa"/>
+          </w:tcPr>
+          <w:p>
+            <w:bookmarkStart w:id="2" w:name="TotaalAantalStudentenSem1"/>
+            <w:bookmarkEnd w:id="2"/>
+          </w:p>
+        </w:tc>
+      </w:tr>
+    </w:tbl>
+    <w:p>
+      <w:pPr>
+        <w:spacing w:after="0"/>
+      </w:pPr>
     </w:p>
     <w:p>
-      <w:bookmarkStart w:id="3" w:name="TotaalAantalStudentenSem1"/>
-      <w:bookmarkEnd w:id="3"/>
+      <w:pPr>
+        <w:pStyle w:val="Kop5"/>
+      </w:pPr>
+      <w:r>
+        <w:t xml:space="preserve">Tweede semester </w:t>
+      </w:r>
+    </w:p>
+    <w:tbl>
+      <w:tblPr>
+        <w:tblStyle w:val="Tabelraster"/>
+        <w:tblW w:w="0" w:type="auto"/>
+        <w:tblLook w:val="04A0" w:firstRow="1" w:lastRow="0" w:firstColumn="1" w:lastColumn="0" w:noHBand="0" w:noVBand="1"/>
+      </w:tblPr>
+      <w:tblGrid>
+        <w:gridCol w:w="9060"/>
+      </w:tblGrid>
+      <w:tr>
+        <w:tc>
+          <w:tcPr>
+            <w:tcW w:w="9060" w:type="dxa"/>
+          </w:tcPr>
+          <w:p>
+            <w:bookmarkStart w:id="3" w:name="TotaalAantalStudentenSem2"/>
+            <w:bookmarkEnd w:id="3"/>
+          </w:p>
+        </w:tc>
+      </w:tr>
+    </w:tbl>
+    <w:p/>
+    <w:p>
+      <w:pPr>
+        <w:pStyle w:val="Kop1"/>
+      </w:pPr>
+      <w:bookmarkStart w:id="4" w:name="_Toc24630425"/>
+      <w:r>
+        <w:t>Verhouding man/vrouw</w:t>
+      </w:r>
+      <w:bookmarkEnd w:id="4"/>
     </w:p>
     <w:p>
       <w:pPr>
-        <w:spacing w:after="0"/>
-        <w:jc w:val="center"/>
-      </w:pPr>
+        <w:pStyle w:val="Kop5"/>
+      </w:pPr>
+      <w:r>
+        <w:t>Eerste semester</w:t>
+      </w:r>
+    </w:p>
+    <w:tbl>
+      <w:tblPr>
+        <w:tblStyle w:val="Tabelraster"/>
+        <w:tblW w:w="0" w:type="auto"/>
+        <w:tblLook w:val="04A0" w:firstRow="1" w:lastRow="0" w:firstColumn="1" w:lastColumn="0" w:noHBand="0" w:noVBand="1"/>
+      </w:tblPr>
+      <w:tblGrid>
+        <w:gridCol w:w="9060"/>
+      </w:tblGrid>
+      <w:tr>
+        <w:tc>
+          <w:tcPr>
+            <w:tcW w:w="9060" w:type="dxa"/>
+          </w:tcPr>
+          <w:p/>
+        </w:tc>
+      </w:tr>
+    </w:tbl>
+    <w:p>
+      <w:bookmarkStart w:id="5" w:name="VerhoudingManVrouwSem1"/>
+      <w:bookmarkEnd w:id="5"/>
     </w:p>
     <w:p>
       <w:pPr>
-        <w:spacing w:after="0"/>
-        <w:jc w:val="center"/>
-      </w:pPr>
+        <w:pStyle w:val="Kop5"/>
+      </w:pPr>
+      <w:r>
+        <w:t>Tweede semester</w:t>
+      </w:r>
+    </w:p>
+    <w:tbl>
+      <w:tblPr>
+        <w:tblStyle w:val="Tabelraster"/>
+        <w:tblW w:w="0" w:type="auto"/>
+        <w:tblLook w:val="04A0" w:firstRow="1" w:lastRow="0" w:firstColumn="1" w:lastColumn="0" w:noHBand="0" w:noVBand="1"/>
+      </w:tblPr>
+      <w:tblGrid>
+        <w:gridCol w:w="9060"/>
+      </w:tblGrid>
+      <w:tr>
+        <w:tc>
+          <w:tcPr>
+            <w:tcW w:w="9060" w:type="dxa"/>
+          </w:tcPr>
+          <w:p>
+            <w:bookmarkStart w:id="6" w:name="VerhoudingManVrouwSem2"/>
+            <w:bookmarkEnd w:id="6"/>
+          </w:p>
+        </w:tc>
+      </w:tr>
+    </w:tbl>
+    <w:p/>
+    <w:p>
+      <w:pPr>
+        <w:pStyle w:val="Kop1"/>
+      </w:pPr>
+      <w:bookmarkStart w:id="7" w:name="_Toc24630426"/>
+      <w:r>
+        <w:t>Instroom</w:t>
+      </w:r>
+      <w:bookmarkEnd w:id="7"/>
     </w:p>
     <w:p>
       <w:pPr>
-        <w:pStyle w:val="Heading5"/>
-      </w:pPr>
-      <w:r>
-        <w:t xml:space="preserve">Tweede semester </w:t>
-      </w:r>
-    </w:p>
-    <w:p>
-      <w:bookmarkStart w:id="4" w:name="TotaalAantalStudentenSem2"/>
-      <w:bookmarkEnd w:id="4"/>
+        <w:pStyle w:val="Kop2"/>
+      </w:pPr>
+      <w:bookmarkStart w:id="8" w:name="_Toc24630427"/>
+      <w:r>
+        <w:t>Herkomst instroom</w:t>
+      </w:r>
+      <w:bookmarkEnd w:id="8"/>
     </w:p>
     <w:p/>
     <w:p>
       <w:pPr>
-        <w:jc w:val="center"/>
-      </w:pPr>
+        <w:pStyle w:val="Kop5"/>
+      </w:pPr>
+      <w:bookmarkStart w:id="9" w:name="HerkomstInstoom"/>
+      <w:bookmarkEnd w:id="9"/>
+      <w:r>
+        <w:t>Eerste semester</w:t>
+      </w:r>
+    </w:p>
+    <w:tbl>
+      <w:tblPr>
+        <w:tblStyle w:val="Tabelraster"/>
+        <w:tblW w:w="0" w:type="auto"/>
+        <w:tblLook w:val="04A0" w:firstRow="1" w:lastRow="0" w:firstColumn="1" w:lastColumn="0" w:noHBand="0" w:noVBand="1"/>
+      </w:tblPr>
+      <w:tblGrid>
+        <w:gridCol w:w="9060"/>
+      </w:tblGrid>
+      <w:tr>
+        <w:tc>
+          <w:tcPr>
+            <w:tcW w:w="9060" w:type="dxa"/>
+          </w:tcPr>
+          <w:p>
+            <w:bookmarkStart w:id="10" w:name="HerkomstInstoomSem1"/>
+            <w:bookmarkEnd w:id="10"/>
+          </w:p>
+        </w:tc>
+      </w:tr>
+    </w:tbl>
+    <w:p/>
+    <w:p>
+      <w:pPr>
+        <w:pStyle w:val="Kop5"/>
+      </w:pPr>
+      <w:r>
+        <w:t>Tweede semester</w:t>
+      </w:r>
+    </w:p>
+    <w:tbl>
+      <w:tblPr>
+        <w:tblStyle w:val="Tabelraster"/>
+        <w:tblW w:w="0" w:type="auto"/>
+        <w:tblLook w:val="04A0" w:firstRow="1" w:lastRow="0" w:firstColumn="1" w:lastColumn="0" w:noHBand="0" w:noVBand="1"/>
+      </w:tblPr>
+      <w:tblGrid>
+        <w:gridCol w:w="9060"/>
+      </w:tblGrid>
+      <w:tr>
+        <w:tc>
+          <w:tcPr>
+            <w:tcW w:w="9060" w:type="dxa"/>
+          </w:tcPr>
+          <w:p>
+            <w:bookmarkStart w:id="11" w:name="HerkomstInstoomSem2"/>
+            <w:bookmarkEnd w:id="11"/>
+          </w:p>
+        </w:tc>
+      </w:tr>
+    </w:tbl>
+    <w:p/>
+    <w:p>
+      <w:pPr>
+        <w:pStyle w:val="Kop2"/>
+      </w:pPr>
+      <w:r>
+        <w:t>Aantal mensen geslaagd / module</w:t>
+      </w:r>
     </w:p>
     <w:p>
       <w:pPr>
-        <w:pStyle w:val="Heading1"/>
-      </w:pPr>
-      <w:bookmarkStart w:id="5" w:name="_Toc24630425"/>
-      <w:r>
-        <w:t>Verhouding man/vrouw</w:t>
-      </w:r>
-      <w:bookmarkEnd w:id="5"/>
+        <w:pStyle w:val="Kop5"/>
+      </w:pPr>
+      <w:r>
+        <w:t>Eerste semester</w:t>
+      </w:r>
+    </w:p>
+    <w:tbl>
+      <w:tblPr>
+        <w:tblStyle w:val="Tabelraster"/>
+        <w:tblW w:w="0" w:type="auto"/>
+        <w:tblLook w:val="04A0" w:firstRow="1" w:lastRow="0" w:firstColumn="1" w:lastColumn="0" w:noHBand="0" w:noVBand="1"/>
+      </w:tblPr>
+      <w:tblGrid>
+        <w:gridCol w:w="9060"/>
+      </w:tblGrid>
+      <w:tr>
+        <w:tc>
+          <w:tcPr>
+            <w:tcW w:w="9060" w:type="dxa"/>
+          </w:tcPr>
+          <w:p>
+            <w:bookmarkStart w:id="12" w:name="MensenGeslaagdSem1"/>
+            <w:bookmarkEnd w:id="12"/>
+          </w:p>
+        </w:tc>
+      </w:tr>
+    </w:tbl>
+    <w:p/>
+    <w:p>
+      <w:pPr>
+        <w:pStyle w:val="Kop5"/>
+      </w:pPr>
+      <w:r>
+        <w:t>Tweede semester</w:t>
+      </w:r>
+    </w:p>
+    <w:tbl>
+      <w:tblPr>
+        <w:tblStyle w:val="Tabelraster"/>
+        <w:tblW w:w="0" w:type="auto"/>
+        <w:tblLook w:val="04A0" w:firstRow="1" w:lastRow="0" w:firstColumn="1" w:lastColumn="0" w:noHBand="0" w:noVBand="1"/>
+      </w:tblPr>
+      <w:tblGrid>
+        <w:gridCol w:w="9060"/>
+      </w:tblGrid>
+      <w:tr>
+        <w:tc>
+          <w:tcPr>
+            <w:tcW w:w="9060" w:type="dxa"/>
+          </w:tcPr>
+          <w:p>
+            <w:bookmarkStart w:id="13" w:name="MensenGeslaagdSem2"/>
+            <w:bookmarkEnd w:id="13"/>
+          </w:p>
+        </w:tc>
+      </w:tr>
+    </w:tbl>
+    <w:p/>
+    <w:p/>
+    <w:p>
+      <w:pPr>
+        <w:pStyle w:val="Kop2"/>
+        <w:ind w:left="709" w:hanging="709"/>
+      </w:pPr>
+      <w:r>
+        <w:lastRenderedPageBreak/>
+        <w:t xml:space="preserve"> </w:t>
+      </w:r>
+      <w:r>
+        <w:t xml:space="preserve">Reden stoppen </w:t>
+      </w:r>
     </w:p>
     <w:p>
       <w:pPr>
-        <w:pStyle w:val="Heading5"/>
+        <w:pStyle w:val="Kop5"/>
       </w:pPr>
       <w:r>
         <w:t>Eerste semester</w:t>
       </w:r>
     </w:p>
+    <w:tbl>
+      <w:tblPr>
+        <w:tblStyle w:val="Tabelraster"/>
+        <w:tblW w:w="0" w:type="auto"/>
+        <w:tblLook w:val="04A0" w:firstRow="1" w:lastRow="0" w:firstColumn="1" w:lastColumn="0" w:noHBand="0" w:noVBand="1"/>
+      </w:tblPr>
+      <w:tblGrid>
+        <w:gridCol w:w="9060"/>
+      </w:tblGrid>
+      <w:tr>
+        <w:tc>
+          <w:tcPr>
+            <w:tcW w:w="9060" w:type="dxa"/>
+          </w:tcPr>
+          <w:p>
+            <w:bookmarkStart w:id="14" w:name="RedenStoppenSem1"/>
+            <w:bookmarkEnd w:id="14"/>
+          </w:p>
+        </w:tc>
+      </w:tr>
+    </w:tbl>
     <w:p/>
     <w:p>
-      <w:bookmarkStart w:id="6" w:name="VerhoudingManVrouwSem1"/>
-      <w:bookmarkEnd w:id="6"/>
       <w:r>
         <w:t xml:space="preserve">  </w:t>
       </w:r>
     </w:p>
     <w:p>
       <w:pPr>
-        <w:pStyle w:val="Heading5"/>
+        <w:pStyle w:val="Kop5"/>
       </w:pPr>
       <w:r>
         <w:t>Tweede semester</w:t>
+      </w:r>
+    </w:p>
+    <w:tbl>
+      <w:tblPr>
+        <w:tblStyle w:val="Tabelraster"/>
+        <w:tblW w:w="0" w:type="auto"/>
+        <w:tblLook w:val="04A0" w:firstRow="1" w:lastRow="0" w:firstColumn="1" w:lastColumn="0" w:noHBand="0" w:noVBand="1"/>
+      </w:tblPr>
+      <w:tblGrid>
+        <w:gridCol w:w="9060"/>
+      </w:tblGrid>
+      <w:tr>
+        <w:tc>
+          <w:tcPr>
+            <w:tcW w:w="9060" w:type="dxa"/>
+          </w:tcPr>
+          <w:p>
+            <w:bookmarkStart w:id="15" w:name="RedenStoppenSem2"/>
+            <w:bookmarkEnd w:id="15"/>
+          </w:p>
+        </w:tc>
+      </w:tr>
+    </w:tbl>
+    <w:p/>
+    <w:p/>
+    <w:p>
+      <w:pPr>
+        <w:pStyle w:val="Kop2"/>
+      </w:pPr>
+      <w:r>
+        <w:t xml:space="preserve">School leren kennen </w:t>
       </w:r>
     </w:p>
     <w:p>
       <w:pPr>
-        <w:jc w:val="center"/>
-      </w:pPr>
-      <w:bookmarkStart w:id="7" w:name="VerhoudingManVrouwSem2"/>
-      <w:bookmarkEnd w:id="7"/>
+        <w:pStyle w:val="Kop5"/>
+      </w:pPr>
+      <w:r>
+        <w:t>Eerste semester</w:t>
+      </w:r>
+    </w:p>
+    <w:tbl>
+      <w:tblPr>
+        <w:tblStyle w:val="Tabelraster"/>
+        <w:tblW w:w="0" w:type="auto"/>
+        <w:tblLook w:val="04A0" w:firstRow="1" w:lastRow="0" w:firstColumn="1" w:lastColumn="0" w:noHBand="0" w:noVBand="1"/>
+      </w:tblPr>
+      <w:tblGrid>
+        <w:gridCol w:w="9060"/>
+      </w:tblGrid>
+      <w:tr>
+        <w:tc>
+          <w:tcPr>
+            <w:tcW w:w="9060" w:type="dxa"/>
+          </w:tcPr>
+          <w:p>
+            <w:bookmarkStart w:id="16" w:name="SchoolLerenKennenSem1"/>
+            <w:bookmarkEnd w:id="16"/>
+          </w:p>
+        </w:tc>
+      </w:tr>
+    </w:tbl>
+    <w:p/>
+    <w:p>
+      <w:r>
+        <w:t xml:space="preserve">  </w:t>
+      </w:r>
     </w:p>
     <w:p>
       <w:pPr>
-        <w:pStyle w:val="Heading1"/>
-      </w:pPr>
-      <w:bookmarkStart w:id="8" w:name="_Toc24630426"/>
-      <w:r>
-        <w:t>Instroom</w:t>
-      </w:r>
-      <w:bookmarkEnd w:id="8"/>
+        <w:pStyle w:val="Kop5"/>
+      </w:pPr>
+      <w:r>
+        <w:t>Tweede semester</w:t>
+      </w:r>
+    </w:p>
+    <w:tbl>
+      <w:tblPr>
+        <w:tblStyle w:val="Tabelraster"/>
+        <w:tblW w:w="0" w:type="auto"/>
+        <w:tblLook w:val="04A0" w:firstRow="1" w:lastRow="0" w:firstColumn="1" w:lastColumn="0" w:noHBand="0" w:noVBand="1"/>
+      </w:tblPr>
+      <w:tblGrid>
+        <w:gridCol w:w="9060"/>
+      </w:tblGrid>
+      <w:tr>
+        <w:tc>
+          <w:tcPr>
+            <w:tcW w:w="9060" w:type="dxa"/>
+          </w:tcPr>
+          <w:p>
+            <w:bookmarkStart w:id="17" w:name="SchoolLerenKennenSem2"/>
+            <w:bookmarkEnd w:id="17"/>
+          </w:p>
+        </w:tc>
+      </w:tr>
+    </w:tbl>
+    <w:p/>
+    <w:p/>
+    <w:p>
+      <w:pPr>
+        <w:pStyle w:val="Kop1"/>
+      </w:pPr>
+      <w:bookmarkStart w:id="18" w:name="_Toc24630429"/>
+      <w:r>
+        <w:t>Rendement toetsing</w:t>
+      </w:r>
+      <w:bookmarkEnd w:id="18"/>
     </w:p>
     <w:p>
       <w:pPr>
-        <w:pStyle w:val="Heading2"/>
-      </w:pPr>
-      <w:bookmarkStart w:id="9" w:name="_Toc24630427"/>
-      <w:r>
-        <w:t>Herkomst instroom</w:t>
-      </w:r>
-      <w:bookmarkEnd w:id="9"/>
-    </w:p>
-    <w:p/>
-    <w:p>
-      <w:pPr>
-        <w:pStyle w:val="Heading5"/>
-      </w:pPr>
-      <w:bookmarkStart w:id="10" w:name="HerkomstInstoom"/>
-      <w:bookmarkEnd w:id="10"/>
-      <w:r>
-        <w:t>Eerste semester</w:t>
-      </w:r>
-    </w:p>
-    <w:p>
-      <w:bookmarkStart w:id="11" w:name="HerkomstInstoomSem1"/>
-      <w:bookmarkEnd w:id="11"/>
-    </w:p>
-    <w:p>
-      <w:r>
-        <w:t xml:space="preserve">  </w:t>
-      </w:r>
-    </w:p>
-    <w:p>
-      <w:pPr>
-        <w:pStyle w:val="Heading5"/>
-      </w:pPr>
-      <w:r>
-        <w:t>Tweede semester</w:t>
-      </w:r>
-    </w:p>
-    <w:p>
-      <w:bookmarkStart w:id="12" w:name="HerkomstInstoomSem2"/>
-      <w:bookmarkEnd w:id="12"/>
-    </w:p>
-    <w:p>
-      <w:pPr>
-        <w:pStyle w:val="Heading2"/>
-      </w:pPr>
-      <w:r>
-        <w:t xml:space="preserve">Aantal mensen </w:t>
-      </w:r>
-      <w:proofErr w:type="gramStart"/>
-      <w:r>
-        <w:t>geslaagd /</w:t>
-      </w:r>
-      <w:proofErr w:type="gramEnd"/>
-      <w:r>
-        <w:t xml:space="preserve"> module</w:t>
-      </w:r>
-    </w:p>
-    <w:p>
-      <w:pPr>
-        <w:pStyle w:val="Heading5"/>
-      </w:pPr>
-      <w:r>
-        <w:t>Eerste semester</w:t>
-      </w:r>
-    </w:p>
-    <w:p>
-      <w:bookmarkStart w:id="13" w:name="MensenGeslaagdSem1"/>
-      <w:bookmarkEnd w:id="13"/>
-    </w:p>
-    <w:p>
-      <w:r>
-        <w:t xml:space="preserve">  </w:t>
-      </w:r>
-    </w:p>
-    <w:p>
-      <w:pPr>
-        <w:pStyle w:val="Heading5"/>
-      </w:pPr>
-      <w:r>
-        <w:t>Tweede semester</w:t>
-      </w:r>
-    </w:p>
-    <w:p>
-      <w:bookmarkStart w:id="14" w:name="MensenGeslaagdSem2"/>
-      <w:bookmarkEnd w:id="14"/>
-    </w:p>
-    <w:p/>
-    <w:p>
-      <w:pPr>
-        <w:pStyle w:val="Heading2"/>
-        <w:ind w:left="709" w:hanging="709"/>
-      </w:pPr>
-      <w:r>
-        <w:lastRenderedPageBreak/>
-        <w:t xml:space="preserve"> </w:t>
-      </w:r>
-      <w:r>
-        <w:t xml:space="preserve">Reden stoppen </w:t>
-      </w:r>
-    </w:p>
-    <w:p>
-      <w:pPr>
-        <w:pStyle w:val="Heading5"/>
-      </w:pPr>
-      <w:r>
-        <w:t>Eerste semester</w:t>
-      </w:r>
-    </w:p>
-    <w:p>
-      <w:bookmarkStart w:id="15" w:name="RedenStoppenSem1"/>
-      <w:bookmarkEnd w:id="15"/>
-    </w:p>
-    <w:p>
-      <w:r>
-        <w:t xml:space="preserve">  </w:t>
-      </w:r>
-    </w:p>
-    <w:p>
-      <w:pPr>
-        <w:pStyle w:val="Heading5"/>
-      </w:pPr>
-      <w:r>
-        <w:t>Tweede semester</w:t>
-      </w:r>
-    </w:p>
-    <w:p>
-      <w:bookmarkStart w:id="16" w:name="RedenStoppenSem2"/>
-      <w:bookmarkEnd w:id="16"/>
-    </w:p>
-    <w:p/>
-    <w:p>
-      <w:pPr>
-        <w:pStyle w:val="Heading2"/>
-      </w:pPr>
-      <w:r>
-        <w:t xml:space="preserve">School leren kennen </w:t>
-      </w:r>
-    </w:p>
-    <w:p>
-      <w:pPr>
-        <w:pStyle w:val="Heading5"/>
-      </w:pPr>
-      <w:r>
-        <w:t>Eerste semester</w:t>
-      </w:r>
-    </w:p>
-    <w:p>
-      <w:bookmarkStart w:id="17" w:name="SchoolLerenKennenSem1"/>
-      <w:bookmarkEnd w:id="17"/>
-    </w:p>
-    <w:p>
-      <w:r>
-        <w:t xml:space="preserve">  </w:t>
-      </w:r>
-    </w:p>
-    <w:p>
-      <w:pPr>
-        <w:pStyle w:val="Heading5"/>
-      </w:pPr>
-      <w:r>
-        <w:t>Tweede semester</w:t>
-      </w:r>
-    </w:p>
-    <w:p>
-      <w:bookmarkStart w:id="18" w:name="SchoolLerenKennenSem2"/>
-      <w:bookmarkEnd w:id="18"/>
-    </w:p>
-    <w:p/>
-    <w:p>
-      <w:pPr>
-        <w:pStyle w:val="Heading1"/>
-      </w:pPr>
-      <w:bookmarkStart w:id="19" w:name="_Toc24630429"/>
-      <w:r>
-        <w:t>Rendement toetsing</w:t>
+        <w:pStyle w:val="Kop2"/>
+      </w:pPr>
+      <w:bookmarkStart w:id="19" w:name="_Toc24630431"/>
+      <w:r>
+        <w:t>Hernemen modules</w:t>
       </w:r>
       <w:bookmarkEnd w:id="19"/>
     </w:p>
     <w:p>
       <w:pPr>
-        <w:pStyle w:val="Heading2"/>
-      </w:pPr>
-      <w:bookmarkStart w:id="20" w:name="_Toc24630431"/>
-      <w:r>
-        <w:t>Hernemen modules</w:t>
-      </w:r>
-      <w:bookmarkEnd w:id="20"/>
+        <w:pStyle w:val="Kop5"/>
+      </w:pPr>
+      <w:r>
+        <w:t>Eerste semester</w:t>
+      </w:r>
     </w:p>
-    <w:p>
-      <w:pPr>
-        <w:pStyle w:val="Heading5"/>
-      </w:pPr>
-      <w:r>
-        <w:t>Eerste semester</w:t>
-      </w:r>
-    </w:p>
+    <w:tbl>
+      <w:tblPr>
+        <w:tblStyle w:val="Tabelraster"/>
+        <w:tblW w:w="0" w:type="auto"/>
+        <w:tblLook w:val="04A0" w:firstRow="1" w:lastRow="0" w:firstColumn="1" w:lastColumn="0" w:noHBand="0" w:noVBand="1"/>
+      </w:tblPr>
+      <w:tblGrid>
+        <w:gridCol w:w="9060"/>
+      </w:tblGrid>
+      <w:tr>
+        <w:tc>
+          <w:tcPr>
+            <w:tcW w:w="9060" w:type="dxa"/>
+          </w:tcPr>
+          <w:p/>
+        </w:tc>
+      </w:tr>
+    </w:tbl>
     <w:p/>
     <w:p>
       <w:pPr>
-        <w:pStyle w:val="Heading5"/>
+        <w:pStyle w:val="Kop5"/>
       </w:pPr>
       <w:r>
         <w:t>Tweede semester</w:t>
       </w:r>
     </w:p>
+    <w:tbl>
+      <w:tblPr>
+        <w:tblStyle w:val="Tabelraster"/>
+        <w:tblW w:w="0" w:type="auto"/>
+        <w:tblLook w:val="04A0" w:firstRow="1" w:lastRow="0" w:firstColumn="1" w:lastColumn="0" w:noHBand="0" w:noVBand="1"/>
+      </w:tblPr>
+      <w:tblGrid>
+        <w:gridCol w:w="9060"/>
+      </w:tblGrid>
+      <w:tr>
+        <w:tc>
+          <w:tcPr>
+            <w:tcW w:w="9060" w:type="dxa"/>
+          </w:tcPr>
+          <w:p>
+            <w:bookmarkStart w:id="20" w:name="ModuleHernemenSem1"/>
+            <w:bookmarkStart w:id="21" w:name="ModuleHernemenSem2"/>
+            <w:bookmarkEnd w:id="20"/>
+            <w:bookmarkEnd w:id="21"/>
+          </w:p>
+        </w:tc>
+      </w:tr>
+    </w:tbl>
+    <w:p/>
     <w:p>
-      <w:bookmarkStart w:id="21" w:name="ModuleHernemenSem1"/>
-      <w:bookmarkStart w:id="22" w:name="ModuleHernemenSem2"/>
-      <w:bookmarkEnd w:id="21"/>
+      <w:pPr>
+        <w:pStyle w:val="Kop2"/>
+      </w:pPr>
+      <w:bookmarkStart w:id="22" w:name="_Toc24630432"/>
+      <w:r>
+        <w:t>Aantal afgestudeerde studenten</w:t>
+      </w:r>
       <w:bookmarkEnd w:id="22"/>
     </w:p>
     <w:p>
       <w:pPr>
-        <w:pStyle w:val="Heading2"/>
-      </w:pPr>
-      <w:bookmarkStart w:id="23" w:name="_Toc24630432"/>
-      <w:r>
-        <w:t>Aantal afgestudeerde studenten</w:t>
-      </w:r>
-      <w:bookmarkEnd w:id="23"/>
+        <w:pStyle w:val="Kop5"/>
+      </w:pPr>
+      <w:r>
+        <w:t>Eerste semester</w:t>
+      </w:r>
+    </w:p>
+    <w:tbl>
+      <w:tblPr>
+        <w:tblStyle w:val="Tabelraster"/>
+        <w:tblW w:w="0" w:type="auto"/>
+        <w:tblLook w:val="04A0" w:firstRow="1" w:lastRow="0" w:firstColumn="1" w:lastColumn="0" w:noHBand="0" w:noVBand="1"/>
+      </w:tblPr>
+      <w:tblGrid>
+        <w:gridCol w:w="9060"/>
+      </w:tblGrid>
+      <w:tr>
+        <w:tc>
+          <w:tcPr>
+            <w:tcW w:w="9060" w:type="dxa"/>
+          </w:tcPr>
+          <w:p>
+            <w:bookmarkStart w:id="23" w:name="AantalAfgestudeerdeStudentenSem1"/>
+            <w:bookmarkEnd w:id="23"/>
+          </w:p>
+        </w:tc>
+      </w:tr>
+    </w:tbl>
+    <w:p/>
+    <w:p>
+      <w:r>
+        <w:t xml:space="preserve">  </w:t>
+      </w:r>
     </w:p>
     <w:p>
       <w:pPr>
-        <w:pStyle w:val="Heading5"/>
-      </w:pPr>
-      <w:r>
-        <w:t>Eerste semester</w:t>
-      </w:r>
+        <w:pStyle w:val="Kop5"/>
+      </w:pPr>
+      <w:r>
+        <w:t xml:space="preserve">Tweede </w:t>
+      </w:r>
+      <w:r>
+        <w:t xml:space="preserve"> semester</w:t>
+      </w:r>
+    </w:p>
+    <w:tbl>
+      <w:tblPr>
+        <w:tblStyle w:val="Tabelraster"/>
+        <w:tblW w:w="0" w:type="auto"/>
+        <w:tblLook w:val="04A0" w:firstRow="1" w:lastRow="0" w:firstColumn="1" w:lastColumn="0" w:noHBand="0" w:noVBand="1"/>
+      </w:tblPr>
+      <w:tblGrid>
+        <w:gridCol w:w="9060"/>
+      </w:tblGrid>
+      <w:tr>
+        <w:tc>
+          <w:tcPr>
+            <w:tcW w:w="9060" w:type="dxa"/>
+          </w:tcPr>
+          <w:p>
+            <w:bookmarkStart w:id="24" w:name="AantalAfgestudeerdeStudentenSem2"/>
+            <w:bookmarkEnd w:id="24"/>
+          </w:p>
+        </w:tc>
+      </w:tr>
+    </w:tbl>
+    <w:p/>
+    <w:p/>
+    <w:p>
+      <w:pPr>
+        <w:pStyle w:val="Kop2"/>
+      </w:pPr>
+      <w:bookmarkStart w:id="25" w:name="_Toc24630435"/>
+      <w:r>
+        <w:t>Gemiddelde duur opleiding</w:t>
+      </w:r>
+      <w:bookmarkEnd w:id="25"/>
     </w:p>
     <w:p>
-      <w:bookmarkStart w:id="24" w:name="AantalAfgestudeerdeStudentenSem1"/>
-      <w:bookmarkEnd w:id="24"/>
+      <w:pPr>
+        <w:pStyle w:val="Kop5"/>
+      </w:pPr>
+      <w:r>
+        <w:t>Eerste semester</w:t>
+      </w:r>
+    </w:p>
+    <w:tbl>
+      <w:tblPr>
+        <w:tblStyle w:val="Tabelraster"/>
+        <w:tblW w:w="0" w:type="auto"/>
+        <w:tblLook w:val="04A0" w:firstRow="1" w:lastRow="0" w:firstColumn="1" w:lastColumn="0" w:noHBand="0" w:noVBand="1"/>
+      </w:tblPr>
+      <w:tblGrid>
+        <w:gridCol w:w="9060"/>
+      </w:tblGrid>
+      <w:tr>
+        <w:tc>
+          <w:tcPr>
+            <w:tcW w:w="9060" w:type="dxa"/>
+          </w:tcPr>
+          <w:p>
+            <w:bookmarkStart w:id="26" w:name="GemiddeldeDuurSem1"/>
+            <w:bookmarkEnd w:id="26"/>
+          </w:p>
+        </w:tc>
+      </w:tr>
+    </w:tbl>
+    <w:p/>
+    <w:p>
+      <w:r>
+        <w:t xml:space="preserve">  </w:t>
+      </w:r>
     </w:p>
     <w:p>
-      <w:r>
-        <w:t xml:space="preserve">  </w:t>
+      <w:pPr>
+        <w:pStyle w:val="Kop5"/>
+      </w:pPr>
+      <w:r>
+        <w:t>Tweede semester</w:t>
       </w:r>
     </w:p>
-    <w:p>
-      <w:pPr>
-        <w:pStyle w:val="Heading5"/>
-      </w:pPr>
-      <w:proofErr w:type="gramStart"/>
-      <w:r>
-        <w:t xml:space="preserve">Tweede </w:t>
-      </w:r>
-      <w:r>
-        <w:t xml:space="preserve"> semester</w:t>
-      </w:r>
-      <w:proofErr w:type="gramEnd"/>
-    </w:p>
-    <w:p>
-      <w:bookmarkStart w:id="25" w:name="AantalAfgestudeerdeStudentenSem2"/>
-      <w:bookmarkEnd w:id="25"/>
-    </w:p>
+    <w:tbl>
+      <w:tblPr>
+        <w:tblStyle w:val="Tabelraster"/>
+        <w:tblW w:w="0" w:type="auto"/>
+        <w:tblLook w:val="04A0" w:firstRow="1" w:lastRow="0" w:firstColumn="1" w:lastColumn="0" w:noHBand="0" w:noVBand="1"/>
+      </w:tblPr>
+      <w:tblGrid>
+        <w:gridCol w:w="9060"/>
+      </w:tblGrid>
+      <w:tr>
+        <w:tc>
+          <w:tcPr>
+            <w:tcW w:w="9060" w:type="dxa"/>
+          </w:tcPr>
+          <w:p>
+            <w:bookmarkStart w:id="27" w:name="GemiddeldeDuurSem2"/>
+            <w:bookmarkEnd w:id="27"/>
+          </w:p>
+        </w:tc>
+      </w:tr>
+    </w:tbl>
     <w:p/>
-    <w:p>
-      <w:pPr>
-        <w:pStyle w:val="Heading2"/>
-      </w:pPr>
-      <w:bookmarkStart w:id="26" w:name="_Toc24630435"/>
-      <w:r>
-        <w:t>Gemiddelde duur opleiding</w:t>
-      </w:r>
-      <w:bookmarkEnd w:id="26"/>
-    </w:p>
-    <w:p>
-      <w:pPr>
-        <w:pStyle w:val="Heading5"/>
-      </w:pPr>
-      <w:r>
-        <w:t>Eerste semester</w:t>
-      </w:r>
-    </w:p>
-    <w:p>
-      <w:bookmarkStart w:id="27" w:name="GemiddeldeDuurSem1"/>
-      <w:bookmarkEnd w:id="27"/>
-    </w:p>
-    <w:p>
-      <w:r>
-        <w:lastRenderedPageBreak/>
-        <w:t xml:space="preserve">  </w:t>
-      </w:r>
-    </w:p>
-    <w:p>
-      <w:pPr>
-        <w:pStyle w:val="Heading5"/>
-      </w:pPr>
-      <w:r>
-        <w:t>Tweede semester</w:t>
-      </w:r>
-    </w:p>
-    <w:p>
-      <w:bookmarkStart w:id="28" w:name="GemiddeldeDuurSem2"/>
-      <w:bookmarkEnd w:id="28"/>
-    </w:p>
     <w:sectPr>
       <w:headerReference w:type="default" r:id="rId11"/>
       <w:footerReference w:type="default" r:id="rId12"/>
@@ -546,7 +826,7 @@
 </file>
 
 <file path=word/endnotes.xml><?xml version="1.0" encoding="utf-8"?>
-<w:endnotes xmlns:wpc="http://schemas.microsoft.com/office/word/2010/wordprocessingCanvas" xmlns:cx="http://schemas.microsoft.com/office/drawing/2014/chartex" xmlns:cx1="http://schemas.microsoft.com/office/drawing/2015/9/8/chartex" xmlns:cx2="http://schemas.microsoft.com/office/drawing/2015/10/21/chartex" xmlns:cx3="http://schemas.microsoft.com/office/drawing/2016/5/9/chartex" xmlns:cx4="http://schemas.microsoft.com/office/drawing/2016/5/10/chartex" xmlns:cx5="http://schemas.microsoft.com/office/drawing/2016/5/11/chartex" xmlns:cx6="http://schemas.microsoft.com/office/drawing/2016/5/12/chartex" xmlns:cx7="http://schemas.microsoft.com/office/drawing/2016/5/13/chartex" xmlns:cx8="http://schemas.microsoft.com/office/drawing/2016/5/14/chartex" xmlns:mc="http://schemas.openxmlformats.org/markup-compatibility/2006" xmlns:aink="http://schemas.microsoft.com/office/drawing/2016/ink" xmlns:am3d="http://schemas.microsoft.com/office/drawing/2017/model3d" xmlns:o="urn:schemas-microsoft-com:office:office" xmlns:r="http://schemas.openxmlformats.org/officeDocument/2006/relationships" xmlns:m="http://schemas.openxmlformats.org/officeDocument/2006/math" xmlns:v="urn:schemas-microsoft-com:vml" xmlns:wp14="http://schemas.microsoft.com/office/word/2010/wordprocessingDrawing" xmlns:wp="http://schemas.openxmlformats.org/drawingml/2006/wordprocessingDrawing" xmlns:w10="urn:schemas-microsoft-com:office:word" xmlns:w="http://schemas.openxmlformats.org/wordprocessingml/2006/main" xmlns:w14="http://schemas.microsoft.com/office/word/2010/wordml" xmlns:w15="http://schemas.microsoft.com/office/word/2012/wordml" xmlns:w16cid="http://schemas.microsoft.com/office/word/2016/wordml/cid" xmlns:w16se="http://schemas.microsoft.com/office/word/2015/wordml/symex" xmlns:wpg="http://schemas.microsoft.com/office/word/2010/wordprocessingGroup" xmlns:wpi="http://schemas.microsoft.com/office/word/2010/wordprocessingInk" xmlns:wne="http://schemas.microsoft.com/office/word/2006/wordml" xmlns:wps="http://schemas.microsoft.com/office/word/2010/wordprocessingShape" mc:Ignorable="w14 w15 w16se w16cid wp14">
+<w:endnotes xmlns:wpc="http://schemas.microsoft.com/office/word/2010/wordprocessingCanvas" xmlns:cx="http://schemas.microsoft.com/office/drawing/2014/chartex" xmlns:cx1="http://schemas.microsoft.com/office/drawing/2015/9/8/chartex" xmlns:cx2="http://schemas.microsoft.com/office/drawing/2015/10/21/chartex" xmlns:cx3="http://schemas.microsoft.com/office/drawing/2016/5/9/chartex" xmlns:cx4="http://schemas.microsoft.com/office/drawing/2016/5/10/chartex" xmlns:cx5="http://schemas.microsoft.com/office/drawing/2016/5/11/chartex" xmlns:cx6="http://schemas.microsoft.com/office/drawing/2016/5/12/chartex" xmlns:cx7="http://schemas.microsoft.com/office/drawing/2016/5/13/chartex" xmlns:cx8="http://schemas.microsoft.com/office/drawing/2016/5/14/chartex" xmlns:mc="http://schemas.openxmlformats.org/markup-compatibility/2006" xmlns:aink="http://schemas.microsoft.com/office/drawing/2016/ink" xmlns:am3d="http://schemas.microsoft.com/office/drawing/2017/model3d" xmlns:o="urn:schemas-microsoft-com:office:office" xmlns:r="http://schemas.openxmlformats.org/officeDocument/2006/relationships" xmlns:m="http://schemas.openxmlformats.org/officeDocument/2006/math" xmlns:v="urn:schemas-microsoft-com:vml" xmlns:wp14="http://schemas.microsoft.com/office/word/2010/wordprocessingDrawing" xmlns:wp="http://schemas.openxmlformats.org/drawingml/2006/wordprocessingDrawing" xmlns:w10="urn:schemas-microsoft-com:office:word" xmlns:w="http://schemas.openxmlformats.org/wordprocessingml/2006/main" xmlns:w14="http://schemas.microsoft.com/office/word/2010/wordml" xmlns:w15="http://schemas.microsoft.com/office/word/2012/wordml" xmlns:w16cex="http://schemas.microsoft.com/office/word/2018/wordml/cex" xmlns:w16cid="http://schemas.microsoft.com/office/word/2016/wordml/cid" xmlns:w16="http://schemas.microsoft.com/office/word/2018/wordml" xmlns:w16se="http://schemas.microsoft.com/office/word/2015/wordml/symex" xmlns:wpg="http://schemas.microsoft.com/office/word/2010/wordprocessingGroup" xmlns:wpi="http://schemas.microsoft.com/office/word/2010/wordprocessingInk" xmlns:wne="http://schemas.microsoft.com/office/word/2006/wordml" xmlns:wps="http://schemas.microsoft.com/office/word/2010/wordprocessingShape" mc:Ignorable="w14 w15 w16se w16cid w16 w16cex wp14">
   <w:endnote w:type="separator" w:id="-1">
     <w:p>
       <w:pPr>
@@ -571,7 +851,7 @@
 </file>
 
 <file path=word/footer1.xml><?xml version="1.0" encoding="utf-8"?>
-<w:ftr xmlns:wpc="http://schemas.microsoft.com/office/word/2010/wordprocessingCanvas" xmlns:cx="http://schemas.microsoft.com/office/drawing/2014/chartex" xmlns:cx1="http://schemas.microsoft.com/office/drawing/2015/9/8/chartex" xmlns:cx2="http://schemas.microsoft.com/office/drawing/2015/10/21/chartex" xmlns:cx3="http://schemas.microsoft.com/office/drawing/2016/5/9/chartex" xmlns:cx4="http://schemas.microsoft.com/office/drawing/2016/5/10/chartex" xmlns:cx5="http://schemas.microsoft.com/office/drawing/2016/5/11/chartex" xmlns:cx6="http://schemas.microsoft.com/office/drawing/2016/5/12/chartex" xmlns:cx7="http://schemas.microsoft.com/office/drawing/2016/5/13/chartex" xmlns:cx8="http://schemas.microsoft.com/office/drawing/2016/5/14/chartex" xmlns:mc="http://schemas.openxmlformats.org/markup-compatibility/2006" xmlns:aink="http://schemas.microsoft.com/office/drawing/2016/ink" xmlns:am3d="http://schemas.microsoft.com/office/drawing/2017/model3d" xmlns:o="urn:schemas-microsoft-com:office:office" xmlns:r="http://schemas.openxmlformats.org/officeDocument/2006/relationships" xmlns:m="http://schemas.openxmlformats.org/officeDocument/2006/math" xmlns:v="urn:schemas-microsoft-com:vml" xmlns:wp14="http://schemas.microsoft.com/office/word/2010/wordprocessingDrawing" xmlns:wp="http://schemas.openxmlformats.org/drawingml/2006/wordprocessingDrawing" xmlns:w10="urn:schemas-microsoft-com:office:word" xmlns:w="http://schemas.openxmlformats.org/wordprocessingml/2006/main" xmlns:w14="http://schemas.microsoft.com/office/word/2010/wordml" xmlns:w15="http://schemas.microsoft.com/office/word/2012/wordml" xmlns:w16cid="http://schemas.microsoft.com/office/word/2016/wordml/cid" xmlns:w16se="http://schemas.microsoft.com/office/word/2015/wordml/symex" xmlns:wpg="http://schemas.microsoft.com/office/word/2010/wordprocessingGroup" xmlns:wpi="http://schemas.microsoft.com/office/word/2010/wordprocessingInk" xmlns:wne="http://schemas.microsoft.com/office/word/2006/wordml" xmlns:wps="http://schemas.microsoft.com/office/word/2010/wordprocessingShape" mc:Ignorable="w14 w15 w16se w16cid wp14">
+<w:ftr xmlns:wpc="http://schemas.microsoft.com/office/word/2010/wordprocessingCanvas" xmlns:cx="http://schemas.microsoft.com/office/drawing/2014/chartex" xmlns:cx1="http://schemas.microsoft.com/office/drawing/2015/9/8/chartex" xmlns:cx2="http://schemas.microsoft.com/office/drawing/2015/10/21/chartex" xmlns:cx3="http://schemas.microsoft.com/office/drawing/2016/5/9/chartex" xmlns:cx4="http://schemas.microsoft.com/office/drawing/2016/5/10/chartex" xmlns:cx5="http://schemas.microsoft.com/office/drawing/2016/5/11/chartex" xmlns:cx6="http://schemas.microsoft.com/office/drawing/2016/5/12/chartex" xmlns:cx7="http://schemas.microsoft.com/office/drawing/2016/5/13/chartex" xmlns:cx8="http://schemas.microsoft.com/office/drawing/2016/5/14/chartex" xmlns:mc="http://schemas.openxmlformats.org/markup-compatibility/2006" xmlns:aink="http://schemas.microsoft.com/office/drawing/2016/ink" xmlns:am3d="http://schemas.microsoft.com/office/drawing/2017/model3d" xmlns:o="urn:schemas-microsoft-com:office:office" xmlns:r="http://schemas.openxmlformats.org/officeDocument/2006/relationships" xmlns:m="http://schemas.openxmlformats.org/officeDocument/2006/math" xmlns:v="urn:schemas-microsoft-com:vml" xmlns:wp14="http://schemas.microsoft.com/office/word/2010/wordprocessingDrawing" xmlns:wp="http://schemas.openxmlformats.org/drawingml/2006/wordprocessingDrawing" xmlns:w10="urn:schemas-microsoft-com:office:word" xmlns:w="http://schemas.openxmlformats.org/wordprocessingml/2006/main" xmlns:w14="http://schemas.microsoft.com/office/word/2010/wordml" xmlns:w15="http://schemas.microsoft.com/office/word/2012/wordml" xmlns:w16cex="http://schemas.microsoft.com/office/word/2018/wordml/cex" xmlns:w16cid="http://schemas.microsoft.com/office/word/2016/wordml/cid" xmlns:w16="http://schemas.microsoft.com/office/word/2018/wordml" xmlns:w16se="http://schemas.microsoft.com/office/word/2015/wordml/symex" xmlns:wpg="http://schemas.microsoft.com/office/word/2010/wordprocessingGroup" xmlns:wpi="http://schemas.microsoft.com/office/word/2010/wordprocessingInk" xmlns:wne="http://schemas.microsoft.com/office/word/2006/wordml" xmlns:wps="http://schemas.microsoft.com/office/word/2010/wordprocessingShape" mc:Ignorable="w14 w15 w16se w16cid w16 w16cex wp14">
   <w:sdt>
     <w:sdtPr>
       <w:id w:val="-1786496818"/>
@@ -603,7 +883,7 @@
         <w:sdtContent>
           <w:p>
             <w:pPr>
-              <w:pStyle w:val="Footer"/>
+              <w:pStyle w:val="Voettekst"/>
               <w:jc w:val="right"/>
               <w:rPr>
                 <w:sz w:val="16"/>
@@ -617,14 +897,14 @@
   </w:sdt>
   <w:p>
     <w:pPr>
-      <w:pStyle w:val="Footer"/>
+      <w:pStyle w:val="Voettekst"/>
     </w:pPr>
   </w:p>
 </w:ftr>
 </file>
 
 <file path=word/footnotes.xml><?xml version="1.0" encoding="utf-8"?>
-<w:footnotes xmlns:wpc="http://schemas.microsoft.com/office/word/2010/wordprocessingCanvas" xmlns:cx="http://schemas.microsoft.com/office/drawing/2014/chartex" xmlns:cx1="http://schemas.microsoft.com/office/drawing/2015/9/8/chartex" xmlns:cx2="http://schemas.microsoft.com/office/drawing/2015/10/21/chartex" xmlns:cx3="http://schemas.microsoft.com/office/drawing/2016/5/9/chartex" xmlns:cx4="http://schemas.microsoft.com/office/drawing/2016/5/10/chartex" xmlns:cx5="http://schemas.microsoft.com/office/drawing/2016/5/11/chartex" xmlns:cx6="http://schemas.microsoft.com/office/drawing/2016/5/12/chartex" xmlns:cx7="http://schemas.microsoft.com/office/drawing/2016/5/13/chartex" xmlns:cx8="http://schemas.microsoft.com/office/drawing/2016/5/14/chartex" xmlns:mc="http://schemas.openxmlformats.org/markup-compatibility/2006" xmlns:aink="http://schemas.microsoft.com/office/drawing/2016/ink" xmlns:am3d="http://schemas.microsoft.com/office/drawing/2017/model3d" xmlns:o="urn:schemas-microsoft-com:office:office" xmlns:r="http://schemas.openxmlformats.org/officeDocument/2006/relationships" xmlns:m="http://schemas.openxmlformats.org/officeDocument/2006/math" xmlns:v="urn:schemas-microsoft-com:vml" xmlns:wp14="http://schemas.microsoft.com/office/word/2010/wordprocessingDrawing" xmlns:wp="http://schemas.openxmlformats.org/drawingml/2006/wordprocessingDrawing" xmlns:w10="urn:schemas-microsoft-com:office:word" xmlns:w="http://schemas.openxmlformats.org/wordprocessingml/2006/main" xmlns:w14="http://schemas.microsoft.com/office/word/2010/wordml" xmlns:w15="http://schemas.microsoft.com/office/word/2012/wordml" xmlns:w16cid="http://schemas.microsoft.com/office/word/2016/wordml/cid" xmlns:w16se="http://schemas.microsoft.com/office/word/2015/wordml/symex" xmlns:wpg="http://schemas.microsoft.com/office/word/2010/wordprocessingGroup" xmlns:wpi="http://schemas.microsoft.com/office/word/2010/wordprocessingInk" xmlns:wne="http://schemas.microsoft.com/office/word/2006/wordml" xmlns:wps="http://schemas.microsoft.com/office/word/2010/wordprocessingShape" mc:Ignorable="w14 w15 w16se w16cid wp14">
+<w:footnotes xmlns:wpc="http://schemas.microsoft.com/office/word/2010/wordprocessingCanvas" xmlns:cx="http://schemas.microsoft.com/office/drawing/2014/chartex" xmlns:cx1="http://schemas.microsoft.com/office/drawing/2015/9/8/chartex" xmlns:cx2="http://schemas.microsoft.com/office/drawing/2015/10/21/chartex" xmlns:cx3="http://schemas.microsoft.com/office/drawing/2016/5/9/chartex" xmlns:cx4="http://schemas.microsoft.com/office/drawing/2016/5/10/chartex" xmlns:cx5="http://schemas.microsoft.com/office/drawing/2016/5/11/chartex" xmlns:cx6="http://schemas.microsoft.com/office/drawing/2016/5/12/chartex" xmlns:cx7="http://schemas.microsoft.com/office/drawing/2016/5/13/chartex" xmlns:cx8="http://schemas.microsoft.com/office/drawing/2016/5/14/chartex" xmlns:mc="http://schemas.openxmlformats.org/markup-compatibility/2006" xmlns:aink="http://schemas.microsoft.com/office/drawing/2016/ink" xmlns:am3d="http://schemas.microsoft.com/office/drawing/2017/model3d" xmlns:o="urn:schemas-microsoft-com:office:office" xmlns:r="http://schemas.openxmlformats.org/officeDocument/2006/relationships" xmlns:m="http://schemas.openxmlformats.org/officeDocument/2006/math" xmlns:v="urn:schemas-microsoft-com:vml" xmlns:wp14="http://schemas.microsoft.com/office/word/2010/wordprocessingDrawing" xmlns:wp="http://schemas.openxmlformats.org/drawingml/2006/wordprocessingDrawing" xmlns:w10="urn:schemas-microsoft-com:office:word" xmlns:w="http://schemas.openxmlformats.org/wordprocessingml/2006/main" xmlns:w14="http://schemas.microsoft.com/office/word/2010/wordml" xmlns:w15="http://schemas.microsoft.com/office/word/2012/wordml" xmlns:w16cex="http://schemas.microsoft.com/office/word/2018/wordml/cex" xmlns:w16cid="http://schemas.microsoft.com/office/word/2016/wordml/cid" xmlns:w16="http://schemas.microsoft.com/office/word/2018/wordml" xmlns:w16se="http://schemas.microsoft.com/office/word/2015/wordml/symex" xmlns:wpg="http://schemas.microsoft.com/office/word/2010/wordprocessingGroup" xmlns:wpi="http://schemas.microsoft.com/office/word/2010/wordprocessingInk" xmlns:wne="http://schemas.microsoft.com/office/word/2006/wordml" xmlns:wps="http://schemas.microsoft.com/office/word/2010/wordprocessingShape" mc:Ignorable="w14 w15 w16se w16cid w16 w16cex wp14">
   <w:footnote w:type="separator" w:id="-1">
     <w:p>
       <w:pPr>
@@ -649,39 +929,39 @@
 </file>
 
 <file path=word/header1.xml><?xml version="1.0" encoding="utf-8"?>
-<w:hdr xmlns:wpc="http://schemas.microsoft.com/office/word/2010/wordprocessingCanvas" xmlns:cx="http://schemas.microsoft.com/office/drawing/2014/chartex" xmlns:cx1="http://schemas.microsoft.com/office/drawing/2015/9/8/chartex" xmlns:cx2="http://schemas.microsoft.com/office/drawing/2015/10/21/chartex" xmlns:cx3="http://schemas.microsoft.com/office/drawing/2016/5/9/chartex" xmlns:cx4="http://schemas.microsoft.com/office/drawing/2016/5/10/chartex" xmlns:cx5="http://schemas.microsoft.com/office/drawing/2016/5/11/chartex" xmlns:cx6="http://schemas.microsoft.com/office/drawing/2016/5/12/chartex" xmlns:cx7="http://schemas.microsoft.com/office/drawing/2016/5/13/chartex" xmlns:cx8="http://schemas.microsoft.com/office/drawing/2016/5/14/chartex" xmlns:mc="http://schemas.openxmlformats.org/markup-compatibility/2006" xmlns:aink="http://schemas.microsoft.com/office/drawing/2016/ink" xmlns:am3d="http://schemas.microsoft.com/office/drawing/2017/model3d" xmlns:o="urn:schemas-microsoft-com:office:office" xmlns:r="http://schemas.openxmlformats.org/officeDocument/2006/relationships" xmlns:m="http://schemas.openxmlformats.org/officeDocument/2006/math" xmlns:v="urn:schemas-microsoft-com:vml" xmlns:wp14="http://schemas.microsoft.com/office/word/2010/wordprocessingDrawing" xmlns:wp="http://schemas.openxmlformats.org/drawingml/2006/wordprocessingDrawing" xmlns:w10="urn:schemas-microsoft-com:office:word" xmlns:w="http://schemas.openxmlformats.org/wordprocessingml/2006/main" xmlns:w14="http://schemas.microsoft.com/office/word/2010/wordml" xmlns:w15="http://schemas.microsoft.com/office/word/2012/wordml" xmlns:w16cid="http://schemas.microsoft.com/office/word/2016/wordml/cid" xmlns:w16se="http://schemas.microsoft.com/office/word/2015/wordml/symex" xmlns:wpg="http://schemas.microsoft.com/office/word/2010/wordprocessingGroup" xmlns:wpi="http://schemas.microsoft.com/office/word/2010/wordprocessingInk" xmlns:wne="http://schemas.microsoft.com/office/word/2006/wordml" xmlns:wps="http://schemas.microsoft.com/office/word/2010/wordprocessingShape" mc:Ignorable="w14 w15 w16se w16cid wp14">
+<w:hdr xmlns:wpc="http://schemas.microsoft.com/office/word/2010/wordprocessingCanvas" xmlns:cx="http://schemas.microsoft.com/office/drawing/2014/chartex" xmlns:cx1="http://schemas.microsoft.com/office/drawing/2015/9/8/chartex" xmlns:cx2="http://schemas.microsoft.com/office/drawing/2015/10/21/chartex" xmlns:cx3="http://schemas.microsoft.com/office/drawing/2016/5/9/chartex" xmlns:cx4="http://schemas.microsoft.com/office/drawing/2016/5/10/chartex" xmlns:cx5="http://schemas.microsoft.com/office/drawing/2016/5/11/chartex" xmlns:cx6="http://schemas.microsoft.com/office/drawing/2016/5/12/chartex" xmlns:cx7="http://schemas.microsoft.com/office/drawing/2016/5/13/chartex" xmlns:cx8="http://schemas.microsoft.com/office/drawing/2016/5/14/chartex" xmlns:mc="http://schemas.openxmlformats.org/markup-compatibility/2006" xmlns:aink="http://schemas.microsoft.com/office/drawing/2016/ink" xmlns:am3d="http://schemas.microsoft.com/office/drawing/2017/model3d" xmlns:o="urn:schemas-microsoft-com:office:office" xmlns:r="http://schemas.openxmlformats.org/officeDocument/2006/relationships" xmlns:m="http://schemas.openxmlformats.org/officeDocument/2006/math" xmlns:v="urn:schemas-microsoft-com:vml" xmlns:wp14="http://schemas.microsoft.com/office/word/2010/wordprocessingDrawing" xmlns:wp="http://schemas.openxmlformats.org/drawingml/2006/wordprocessingDrawing" xmlns:w10="urn:schemas-microsoft-com:office:word" xmlns:w="http://schemas.openxmlformats.org/wordprocessingml/2006/main" xmlns:w14="http://schemas.microsoft.com/office/word/2010/wordml" xmlns:w15="http://schemas.microsoft.com/office/word/2012/wordml" xmlns:w16cex="http://schemas.microsoft.com/office/word/2018/wordml/cex" xmlns:w16cid="http://schemas.microsoft.com/office/word/2016/wordml/cid" xmlns:w16="http://schemas.microsoft.com/office/word/2018/wordml" xmlns:w16se="http://schemas.microsoft.com/office/word/2015/wordml/symex" xmlns:wpg="http://schemas.microsoft.com/office/word/2010/wordprocessingGroup" xmlns:wpi="http://schemas.microsoft.com/office/word/2010/wordprocessingInk" xmlns:wne="http://schemas.microsoft.com/office/word/2006/wordml" xmlns:wps="http://schemas.microsoft.com/office/word/2010/wordprocessingShape" mc:Ignorable="w14 w15 w16se w16cid w16 w16cex wp14">
   <w:p>
     <w:pPr>
-      <w:pStyle w:val="Header"/>
+      <w:pStyle w:val="Koptekst"/>
       <w:jc w:val="right"/>
     </w:pPr>
   </w:p>
   <w:p>
     <w:pPr>
-      <w:pStyle w:val="Header"/>
+      <w:pStyle w:val="Koptekst"/>
     </w:pPr>
   </w:p>
 </w:hdr>
 </file>
 
 <file path=word/header2.xml><?xml version="1.0" encoding="utf-8"?>
-<w:hdr xmlns:wpc="http://schemas.microsoft.com/office/word/2010/wordprocessingCanvas" xmlns:cx="http://schemas.microsoft.com/office/drawing/2014/chartex" xmlns:cx1="http://schemas.microsoft.com/office/drawing/2015/9/8/chartex" xmlns:cx2="http://schemas.microsoft.com/office/drawing/2015/10/21/chartex" xmlns:cx3="http://schemas.microsoft.com/office/drawing/2016/5/9/chartex" xmlns:cx4="http://schemas.microsoft.com/office/drawing/2016/5/10/chartex" xmlns:cx5="http://schemas.microsoft.com/office/drawing/2016/5/11/chartex" xmlns:cx6="http://schemas.microsoft.com/office/drawing/2016/5/12/chartex" xmlns:cx7="http://schemas.microsoft.com/office/drawing/2016/5/13/chartex" xmlns:cx8="http://schemas.microsoft.com/office/drawing/2016/5/14/chartex" xmlns:mc="http://schemas.openxmlformats.org/markup-compatibility/2006" xmlns:aink="http://schemas.microsoft.com/office/drawing/2016/ink" xmlns:am3d="http://schemas.microsoft.com/office/drawing/2017/model3d" xmlns:o="urn:schemas-microsoft-com:office:office" xmlns:r="http://schemas.openxmlformats.org/officeDocument/2006/relationships" xmlns:m="http://schemas.openxmlformats.org/officeDocument/2006/math" xmlns:v="urn:schemas-microsoft-com:vml" xmlns:wp14="http://schemas.microsoft.com/office/word/2010/wordprocessingDrawing" xmlns:wp="http://schemas.openxmlformats.org/drawingml/2006/wordprocessingDrawing" xmlns:w10="urn:schemas-microsoft-com:office:word" xmlns:w="http://schemas.openxmlformats.org/wordprocessingml/2006/main" xmlns:w14="http://schemas.microsoft.com/office/word/2010/wordml" xmlns:w15="http://schemas.microsoft.com/office/word/2012/wordml" xmlns:w16cid="http://schemas.microsoft.com/office/word/2016/wordml/cid" xmlns:w16se="http://schemas.microsoft.com/office/word/2015/wordml/symex" xmlns:wpg="http://schemas.microsoft.com/office/word/2010/wordprocessingGroup" xmlns:wpi="http://schemas.microsoft.com/office/word/2010/wordprocessingInk" xmlns:wne="http://schemas.microsoft.com/office/word/2006/wordml" xmlns:wps="http://schemas.microsoft.com/office/word/2010/wordprocessingShape" mc:Ignorable="w14 w15 w16se w16cid wp14">
+<w:hdr xmlns:wpc="http://schemas.microsoft.com/office/word/2010/wordprocessingCanvas" xmlns:cx="http://schemas.microsoft.com/office/drawing/2014/chartex" xmlns:cx1="http://schemas.microsoft.com/office/drawing/2015/9/8/chartex" xmlns:cx2="http://schemas.microsoft.com/office/drawing/2015/10/21/chartex" xmlns:cx3="http://schemas.microsoft.com/office/drawing/2016/5/9/chartex" xmlns:cx4="http://schemas.microsoft.com/office/drawing/2016/5/10/chartex" xmlns:cx5="http://schemas.microsoft.com/office/drawing/2016/5/11/chartex" xmlns:cx6="http://schemas.microsoft.com/office/drawing/2016/5/12/chartex" xmlns:cx7="http://schemas.microsoft.com/office/drawing/2016/5/13/chartex" xmlns:cx8="http://schemas.microsoft.com/office/drawing/2016/5/14/chartex" xmlns:mc="http://schemas.openxmlformats.org/markup-compatibility/2006" xmlns:aink="http://schemas.microsoft.com/office/drawing/2016/ink" xmlns:am3d="http://schemas.microsoft.com/office/drawing/2017/model3d" xmlns:o="urn:schemas-microsoft-com:office:office" xmlns:r="http://schemas.openxmlformats.org/officeDocument/2006/relationships" xmlns:m="http://schemas.openxmlformats.org/officeDocument/2006/math" xmlns:v="urn:schemas-microsoft-com:vml" xmlns:wp14="http://schemas.microsoft.com/office/word/2010/wordprocessingDrawing" xmlns:wp="http://schemas.openxmlformats.org/drawingml/2006/wordprocessingDrawing" xmlns:w10="urn:schemas-microsoft-com:office:word" xmlns:w="http://schemas.openxmlformats.org/wordprocessingml/2006/main" xmlns:w14="http://schemas.microsoft.com/office/word/2010/wordml" xmlns:w15="http://schemas.microsoft.com/office/word/2012/wordml" xmlns:w16cex="http://schemas.microsoft.com/office/word/2018/wordml/cex" xmlns:w16cid="http://schemas.microsoft.com/office/word/2016/wordml/cid" xmlns:w16="http://schemas.microsoft.com/office/word/2018/wordml" xmlns:w16se="http://schemas.microsoft.com/office/word/2015/wordml/symex" xmlns:wpg="http://schemas.microsoft.com/office/word/2010/wordprocessingGroup" xmlns:wpi="http://schemas.microsoft.com/office/word/2010/wordprocessingInk" xmlns:wne="http://schemas.microsoft.com/office/word/2006/wordml" xmlns:wps="http://schemas.microsoft.com/office/word/2010/wordprocessingShape" mc:Ignorable="w14 w15 w16se w16cid w16 w16cex wp14">
   <w:p>
     <w:pPr>
-      <w:pStyle w:val="Header"/>
+      <w:pStyle w:val="Koptekst"/>
       <w:jc w:val="right"/>
     </w:pPr>
   </w:p>
   <w:p>
     <w:pPr>
-      <w:pStyle w:val="Header"/>
+      <w:pStyle w:val="Koptekst"/>
     </w:pPr>
   </w:p>
 </w:hdr>
 </file>
 
 <file path=word/numbering.xml><?xml version="1.0" encoding="utf-8"?>
-<w:numbering xmlns:wpc="http://schemas.microsoft.com/office/word/2010/wordprocessingCanvas" xmlns:cx="http://schemas.microsoft.com/office/drawing/2014/chartex" xmlns:cx1="http://schemas.microsoft.com/office/drawing/2015/9/8/chartex" xmlns:cx2="http://schemas.microsoft.com/office/drawing/2015/10/21/chartex" xmlns:cx3="http://schemas.microsoft.com/office/drawing/2016/5/9/chartex" xmlns:cx4="http://schemas.microsoft.com/office/drawing/2016/5/10/chartex" xmlns:cx5="http://schemas.microsoft.com/office/drawing/2016/5/11/chartex" xmlns:cx6="http://schemas.microsoft.com/office/drawing/2016/5/12/chartex" xmlns:cx7="http://schemas.microsoft.com/office/drawing/2016/5/13/chartex" xmlns:cx8="http://schemas.microsoft.com/office/drawing/2016/5/14/chartex" xmlns:mc="http://schemas.openxmlformats.org/markup-compatibility/2006" xmlns:aink="http://schemas.microsoft.com/office/drawing/2016/ink" xmlns:am3d="http://schemas.microsoft.com/office/drawing/2017/model3d" xmlns:o="urn:schemas-microsoft-com:office:office" xmlns:r="http://schemas.openxmlformats.org/officeDocument/2006/relationships" xmlns:m="http://schemas.openxmlformats.org/officeDocument/2006/math" xmlns:v="urn:schemas-microsoft-com:vml" xmlns:wp14="http://schemas.microsoft.com/office/word/2010/wordprocessingDrawing" xmlns:wp="http://schemas.openxmlformats.org/drawingml/2006/wordprocessingDrawing" xmlns:w10="urn:schemas-microsoft-com:office:word" xmlns:w="http://schemas.openxmlformats.org/wordprocessingml/2006/main" xmlns:w14="http://schemas.microsoft.com/office/word/2010/wordml" xmlns:w15="http://schemas.microsoft.com/office/word/2012/wordml" xmlns:w16cid="http://schemas.microsoft.com/office/word/2016/wordml/cid" xmlns:w16se="http://schemas.microsoft.com/office/word/2015/wordml/symex" xmlns:wpg="http://schemas.microsoft.com/office/word/2010/wordprocessingGroup" xmlns:wpi="http://schemas.microsoft.com/office/word/2010/wordprocessingInk" xmlns:wne="http://schemas.microsoft.com/office/word/2006/wordml" xmlns:wps="http://schemas.microsoft.com/office/word/2010/wordprocessingShape" mc:Ignorable="w14 w15 w16se w16cid wp14">
+<w:numbering xmlns:wpc="http://schemas.microsoft.com/office/word/2010/wordprocessingCanvas" xmlns:cx="http://schemas.microsoft.com/office/drawing/2014/chartex" xmlns:cx1="http://schemas.microsoft.com/office/drawing/2015/9/8/chartex" xmlns:cx2="http://schemas.microsoft.com/office/drawing/2015/10/21/chartex" xmlns:cx3="http://schemas.microsoft.com/office/drawing/2016/5/9/chartex" xmlns:cx4="http://schemas.microsoft.com/office/drawing/2016/5/10/chartex" xmlns:cx5="http://schemas.microsoft.com/office/drawing/2016/5/11/chartex" xmlns:cx6="http://schemas.microsoft.com/office/drawing/2016/5/12/chartex" xmlns:cx7="http://schemas.microsoft.com/office/drawing/2016/5/13/chartex" xmlns:cx8="http://schemas.microsoft.com/office/drawing/2016/5/14/chartex" xmlns:mc="http://schemas.openxmlformats.org/markup-compatibility/2006" xmlns:aink="http://schemas.microsoft.com/office/drawing/2016/ink" xmlns:am3d="http://schemas.microsoft.com/office/drawing/2017/model3d" xmlns:o="urn:schemas-microsoft-com:office:office" xmlns:r="http://schemas.openxmlformats.org/officeDocument/2006/relationships" xmlns:m="http://schemas.openxmlformats.org/officeDocument/2006/math" xmlns:v="urn:schemas-microsoft-com:vml" xmlns:wp14="http://schemas.microsoft.com/office/word/2010/wordprocessingDrawing" xmlns:wp="http://schemas.openxmlformats.org/drawingml/2006/wordprocessingDrawing" xmlns:w10="urn:schemas-microsoft-com:office:word" xmlns:w="http://schemas.openxmlformats.org/wordprocessingml/2006/main" xmlns:w14="http://schemas.microsoft.com/office/word/2010/wordml" xmlns:w15="http://schemas.microsoft.com/office/word/2012/wordml" xmlns:w16cex="http://schemas.microsoft.com/office/word/2018/wordml/cex" xmlns:w16cid="http://schemas.microsoft.com/office/word/2016/wordml/cid" xmlns:w16="http://schemas.microsoft.com/office/word/2018/wordml" xmlns:w16se="http://schemas.microsoft.com/office/word/2015/wordml/symex" xmlns:wpg="http://schemas.microsoft.com/office/word/2010/wordprocessingGroup" xmlns:wpi="http://schemas.microsoft.com/office/word/2010/wordprocessingInk" xmlns:wne="http://schemas.microsoft.com/office/word/2006/wordml" xmlns:wps="http://schemas.microsoft.com/office/word/2010/wordprocessingShape" mc:Ignorable="w14 w15 w16se w16cid w16 w16cex wp14">
   <w:abstractNum w:abstractNumId="0" w15:restartNumberingAfterBreak="0">
     <w:nsid w:val="018D2161"/>
     <w:multiLevelType w:val="multilevel"/>
@@ -915,7 +1195,7 @@
     <w:lvl w:ilvl="0">
       <w:start w:val="1"/>
       <w:numFmt w:val="decimal"/>
-      <w:pStyle w:val="Heading1"/>
+      <w:pStyle w:val="Kop1"/>
       <w:lvlText w:val="%1"/>
       <w:lvlJc w:val="left"/>
       <w:pPr>
@@ -925,7 +1205,7 @@
     <w:lvl w:ilvl="1">
       <w:start w:val="1"/>
       <w:numFmt w:val="decimal"/>
-      <w:pStyle w:val="Heading2"/>
+      <w:pStyle w:val="Kop2"/>
       <w:lvlText w:val="%1.%2"/>
       <w:lvlJc w:val="left"/>
       <w:pPr>
@@ -935,7 +1215,7 @@
     <w:lvl w:ilvl="2">
       <w:start w:val="1"/>
       <w:numFmt w:val="decimal"/>
-      <w:pStyle w:val="Heading3"/>
+      <w:pStyle w:val="Kop3"/>
       <w:lvlText w:val="%1.%2.%3"/>
       <w:lvlJc w:val="left"/>
       <w:pPr>
@@ -945,7 +1225,7 @@
     <w:lvl w:ilvl="3">
       <w:start w:val="1"/>
       <w:numFmt w:val="decimal"/>
-      <w:pStyle w:val="Heading4"/>
+      <w:pStyle w:val="Kop4"/>
       <w:lvlText w:val="%1.%2.%3.%4"/>
       <w:lvlJc w:val="left"/>
       <w:pPr>
@@ -955,7 +1235,7 @@
     <w:lvl w:ilvl="4">
       <w:start w:val="1"/>
       <w:numFmt w:val="decimal"/>
-      <w:pStyle w:val="Heading5"/>
+      <w:pStyle w:val="Kop5"/>
       <w:lvlText w:val="%1.%2.%3.%4.%5"/>
       <w:lvlJc w:val="left"/>
       <w:pPr>
@@ -965,7 +1245,7 @@
     <w:lvl w:ilvl="5">
       <w:start w:val="1"/>
       <w:numFmt w:val="decimal"/>
-      <w:pStyle w:val="Heading6"/>
+      <w:pStyle w:val="Kop6"/>
       <w:lvlText w:val="%1.%2.%3.%4.%5.%6"/>
       <w:lvlJc w:val="left"/>
       <w:pPr>
@@ -975,7 +1255,7 @@
     <w:lvl w:ilvl="6">
       <w:start w:val="1"/>
       <w:numFmt w:val="decimal"/>
-      <w:pStyle w:val="Heading7"/>
+      <w:pStyle w:val="Kop7"/>
       <w:lvlText w:val="%1.%2.%3.%4.%5.%6.%7"/>
       <w:lvlJc w:val="left"/>
       <w:pPr>
@@ -985,7 +1265,7 @@
     <w:lvl w:ilvl="7">
       <w:start w:val="1"/>
       <w:numFmt w:val="decimal"/>
-      <w:pStyle w:val="Heading8"/>
+      <w:pStyle w:val="Kop8"/>
       <w:lvlText w:val="%1.%2.%3.%4.%5.%6.%7.%8"/>
       <w:lvlJc w:val="left"/>
       <w:pPr>
@@ -995,7 +1275,7 @@
     <w:lvl w:ilvl="8">
       <w:start w:val="1"/>
       <w:numFmt w:val="decimal"/>
-      <w:pStyle w:val="Heading9"/>
+      <w:pStyle w:val="Kop9"/>
       <w:lvlText w:val="%1.%2.%3.%4.%5.%6.%7.%8.%9"/>
       <w:lvlJc w:val="left"/>
       <w:pPr>
@@ -2751,7 +3031,7 @@
 </file>
 
 <file path=word/styles.xml><?xml version="1.0" encoding="utf-8"?>
-<w:styles xmlns:mc="http://schemas.openxmlformats.org/markup-compatibility/2006" xmlns:r="http://schemas.openxmlformats.org/officeDocument/2006/relationships" xmlns:w="http://schemas.openxmlformats.org/wordprocessingml/2006/main" xmlns:w14="http://schemas.microsoft.com/office/word/2010/wordml" xmlns:w15="http://schemas.microsoft.com/office/word/2012/wordml" xmlns:w16cid="http://schemas.microsoft.com/office/word/2016/wordml/cid" xmlns:w16se="http://schemas.microsoft.com/office/word/2015/wordml/symex" mc:Ignorable="w14 w15 w16se w16cid">
+<w:styles xmlns:mc="http://schemas.openxmlformats.org/markup-compatibility/2006" xmlns:r="http://schemas.openxmlformats.org/officeDocument/2006/relationships" xmlns:w="http://schemas.openxmlformats.org/wordprocessingml/2006/main" xmlns:w14="http://schemas.microsoft.com/office/word/2010/wordml" xmlns:w15="http://schemas.microsoft.com/office/word/2012/wordml" xmlns:w16cex="http://schemas.microsoft.com/office/word/2018/wordml/cex" xmlns:w16cid="http://schemas.microsoft.com/office/word/2016/wordml/cid" xmlns:w16="http://schemas.microsoft.com/office/word/2018/wordml" xmlns:w16se="http://schemas.microsoft.com/office/word/2015/wordml/symex" mc:Ignorable="w14 w15 w16se w16cid w16 w16cex">
   <w:docDefaults>
     <w:rPrDefault>
       <w:rPr>
@@ -2767,7 +3047,7 @@
       </w:pPr>
     </w:pPrDefault>
   </w:docDefaults>
-  <w:latentStyles w:defLockedState="0" w:defUIPriority="99" w:defSemiHidden="0" w:defUnhideWhenUsed="0" w:defQFormat="0" w:count="377">
+  <w:latentStyles w:defLockedState="0" w:defUIPriority="99" w:defSemiHidden="0" w:defUnhideWhenUsed="0" w:defQFormat="0" w:count="376">
     <w:lsdException w:name="Normal" w:uiPriority="0" w:qFormat="1"/>
     <w:lsdException w:name="heading 1" w:uiPriority="9" w:qFormat="1"/>
     <w:lsdException w:name="heading 2" w:semiHidden="1" w:uiPriority="9" w:unhideWhenUsed="1" w:qFormat="1"/>
@@ -3144,18 +3424,17 @@
     <w:lsdException w:name="Hashtag" w:semiHidden="1" w:unhideWhenUsed="1"/>
     <w:lsdException w:name="Unresolved Mention" w:semiHidden="1" w:unhideWhenUsed="1"/>
     <w:lsdException w:name="Smart Link" w:semiHidden="1" w:unhideWhenUsed="1"/>
-    <w:lsdException w:name="Smart Link Error" w:semiHidden="1" w:unhideWhenUsed="1"/>
   </w:latentStyles>
-  <w:style w:type="paragraph" w:default="1" w:styleId="Normal">
+  <w:style w:type="paragraph" w:default="1" w:styleId="Standaard">
     <w:name w:val="Normal"/>
     <w:qFormat/>
     <w:rsid w:val="00492699"/>
   </w:style>
-  <w:style w:type="paragraph" w:styleId="Heading1">
+  <w:style w:type="paragraph" w:styleId="Kop1">
     <w:name w:val="heading 1"/>
-    <w:basedOn w:val="Normal"/>
-    <w:next w:val="Normal"/>
-    <w:link w:val="Heading1Char"/>
+    <w:basedOn w:val="Standaard"/>
+    <w:next w:val="Standaard"/>
+    <w:link w:val="Kop1Char"/>
     <w:uiPriority w:val="9"/>
     <w:qFormat/>
     <w:rsid w:val="00492699"/>
@@ -3181,11 +3460,11 @@
       <w:szCs w:val="36"/>
     </w:rPr>
   </w:style>
-  <w:style w:type="paragraph" w:styleId="Heading2">
+  <w:style w:type="paragraph" w:styleId="Kop2">
     <w:name w:val="heading 2"/>
-    <w:basedOn w:val="Normal"/>
-    <w:next w:val="Normal"/>
-    <w:link w:val="Heading2Char"/>
+    <w:basedOn w:val="Standaard"/>
+    <w:next w:val="Standaard"/>
+    <w:link w:val="Kop2Char"/>
     <w:uiPriority w:val="9"/>
     <w:unhideWhenUsed/>
     <w:qFormat/>
@@ -3210,11 +3489,11 @@
       <w:szCs w:val="28"/>
     </w:rPr>
   </w:style>
-  <w:style w:type="paragraph" w:styleId="Heading3">
+  <w:style w:type="paragraph" w:styleId="Kop3">
     <w:name w:val="heading 3"/>
-    <w:basedOn w:val="Normal"/>
-    <w:next w:val="Normal"/>
-    <w:link w:val="Heading3Char"/>
+    <w:basedOn w:val="Standaard"/>
+    <w:next w:val="Standaard"/>
+    <w:link w:val="Kop3Char"/>
     <w:uiPriority w:val="9"/>
     <w:unhideWhenUsed/>
     <w:qFormat/>
@@ -3236,11 +3515,11 @@
       <w:color w:val="2F2B20" w:themeColor="text1"/>
     </w:rPr>
   </w:style>
-  <w:style w:type="paragraph" w:styleId="Heading4">
+  <w:style w:type="paragraph" w:styleId="Kop4">
     <w:name w:val="heading 4"/>
-    <w:basedOn w:val="Normal"/>
-    <w:next w:val="Normal"/>
-    <w:link w:val="Heading4Char"/>
+    <w:basedOn w:val="Standaard"/>
+    <w:next w:val="Standaard"/>
+    <w:link w:val="Kop4Char"/>
     <w:uiPriority w:val="9"/>
     <w:unhideWhenUsed/>
     <w:qFormat/>
@@ -3264,11 +3543,11 @@
       <w:color w:val="2F2B20" w:themeColor="text1"/>
     </w:rPr>
   </w:style>
-  <w:style w:type="paragraph" w:styleId="Heading5">
+  <w:style w:type="paragraph" w:styleId="Kop5">
     <w:name w:val="heading 5"/>
-    <w:basedOn w:val="Normal"/>
-    <w:next w:val="Normal"/>
-    <w:link w:val="Heading5Char"/>
+    <w:basedOn w:val="Standaard"/>
+    <w:next w:val="Standaard"/>
+    <w:link w:val="Kop5Char"/>
     <w:uiPriority w:val="9"/>
     <w:unhideWhenUsed/>
     <w:qFormat/>
@@ -3288,11 +3567,11 @@
       <w:color w:val="000098" w:themeColor="text2" w:themeShade="BF"/>
     </w:rPr>
   </w:style>
-  <w:style w:type="paragraph" w:styleId="Heading6">
+  <w:style w:type="paragraph" w:styleId="Kop6">
     <w:name w:val="heading 6"/>
-    <w:basedOn w:val="Normal"/>
-    <w:next w:val="Normal"/>
-    <w:link w:val="Heading6Char"/>
+    <w:basedOn w:val="Standaard"/>
+    <w:next w:val="Standaard"/>
+    <w:link w:val="Kop6Char"/>
     <w:uiPriority w:val="9"/>
     <w:semiHidden/>
     <w:unhideWhenUsed/>
@@ -3315,11 +3594,11 @@
       <w:color w:val="000098" w:themeColor="text2" w:themeShade="BF"/>
     </w:rPr>
   </w:style>
-  <w:style w:type="paragraph" w:styleId="Heading7">
+  <w:style w:type="paragraph" w:styleId="Kop7">
     <w:name w:val="heading 7"/>
-    <w:basedOn w:val="Normal"/>
-    <w:next w:val="Normal"/>
-    <w:link w:val="Heading7Char"/>
+    <w:basedOn w:val="Standaard"/>
+    <w:next w:val="Standaard"/>
+    <w:link w:val="Kop7Char"/>
     <w:uiPriority w:val="9"/>
     <w:semiHidden/>
     <w:unhideWhenUsed/>
@@ -3342,11 +3621,11 @@
       <w:color w:val="6F654B" w:themeColor="text1" w:themeTint="BF"/>
     </w:rPr>
   </w:style>
-  <w:style w:type="paragraph" w:styleId="Heading8">
+  <w:style w:type="paragraph" w:styleId="Kop8">
     <w:name w:val="heading 8"/>
-    <w:basedOn w:val="Normal"/>
-    <w:next w:val="Normal"/>
-    <w:link w:val="Heading8Char"/>
+    <w:basedOn w:val="Standaard"/>
+    <w:next w:val="Standaard"/>
+    <w:link w:val="Kop8Char"/>
     <w:uiPriority w:val="9"/>
     <w:semiHidden/>
     <w:unhideWhenUsed/>
@@ -3369,11 +3648,11 @@
       <w:szCs w:val="20"/>
     </w:rPr>
   </w:style>
-  <w:style w:type="paragraph" w:styleId="Heading9">
+  <w:style w:type="paragraph" w:styleId="Kop9">
     <w:name w:val="heading 9"/>
-    <w:basedOn w:val="Normal"/>
-    <w:next w:val="Normal"/>
-    <w:link w:val="Heading9Char"/>
+    <w:basedOn w:val="Standaard"/>
+    <w:next w:val="Standaard"/>
+    <w:link w:val="Kop9Char"/>
     <w:uiPriority w:val="9"/>
     <w:semiHidden/>
     <w:unhideWhenUsed/>
@@ -3398,13 +3677,13 @@
       <w:szCs w:val="20"/>
     </w:rPr>
   </w:style>
-  <w:style w:type="character" w:default="1" w:styleId="DefaultParagraphFont">
+  <w:style w:type="character" w:default="1" w:styleId="Standaardalinea-lettertype">
     <w:name w:val="Default Paragraph Font"/>
     <w:uiPriority w:val="1"/>
     <w:semiHidden/>
     <w:unhideWhenUsed/>
   </w:style>
-  <w:style w:type="table" w:default="1" w:styleId="TableNormal">
+  <w:style w:type="table" w:default="1" w:styleId="Standaardtabel">
     <w:name w:val="Normal Table"/>
     <w:uiPriority w:val="99"/>
     <w:semiHidden/>
@@ -3419,15 +3698,15 @@
       </w:tblCellMar>
     </w:tblPr>
   </w:style>
-  <w:style w:type="numbering" w:default="1" w:styleId="NoList">
+  <w:style w:type="numbering" w:default="1" w:styleId="Geenlijst">
     <w:name w:val="No List"/>
     <w:uiPriority w:val="99"/>
     <w:semiHidden/>
     <w:unhideWhenUsed/>
   </w:style>
-  <w:style w:type="paragraph" w:styleId="ListParagraph">
+  <w:style w:type="paragraph" w:styleId="Lijstalinea">
     <w:name w:val="List Paragraph"/>
-    <w:basedOn w:val="Normal"/>
+    <w:basedOn w:val="Standaard"/>
     <w:uiPriority w:val="34"/>
     <w:qFormat/>
     <w:rsid w:val="00293DCE"/>
@@ -3436,10 +3715,10 @@
       <w:contextualSpacing/>
     </w:pPr>
   </w:style>
-  <w:style w:type="character" w:customStyle="1" w:styleId="Heading1Char">
-    <w:name w:val="Heading 1 Char"/>
-    <w:basedOn w:val="DefaultParagraphFont"/>
-    <w:link w:val="Heading1"/>
+  <w:style w:type="character" w:customStyle="1" w:styleId="Kop1Char">
+    <w:name w:val="Kop 1 Char"/>
+    <w:basedOn w:val="Standaardalinea-lettertype"/>
+    <w:link w:val="Kop1"/>
     <w:uiPriority w:val="9"/>
     <w:rsid w:val="00492699"/>
     <w:rPr>
@@ -3452,10 +3731,10 @@
       <w:szCs w:val="36"/>
     </w:rPr>
   </w:style>
-  <w:style w:type="character" w:customStyle="1" w:styleId="Heading2Char">
-    <w:name w:val="Heading 2 Char"/>
-    <w:basedOn w:val="DefaultParagraphFont"/>
-    <w:link w:val="Heading2"/>
+  <w:style w:type="character" w:customStyle="1" w:styleId="Kop2Char">
+    <w:name w:val="Kop 2 Char"/>
+    <w:basedOn w:val="Standaardalinea-lettertype"/>
+    <w:link w:val="Kop2"/>
     <w:uiPriority w:val="9"/>
     <w:rsid w:val="00492699"/>
     <w:rPr>
@@ -3468,10 +3747,10 @@
       <w:szCs w:val="28"/>
     </w:rPr>
   </w:style>
-  <w:style w:type="character" w:customStyle="1" w:styleId="Heading3Char">
-    <w:name w:val="Heading 3 Char"/>
-    <w:basedOn w:val="DefaultParagraphFont"/>
-    <w:link w:val="Heading3"/>
+  <w:style w:type="character" w:customStyle="1" w:styleId="Kop3Char">
+    <w:name w:val="Kop 3 Char"/>
+    <w:basedOn w:val="Standaardalinea-lettertype"/>
+    <w:link w:val="Kop3"/>
     <w:uiPriority w:val="9"/>
     <w:rsid w:val="00492699"/>
     <w:rPr>
@@ -3481,10 +3760,10 @@
       <w:color w:val="2F2B20" w:themeColor="text1"/>
     </w:rPr>
   </w:style>
-  <w:style w:type="character" w:customStyle="1" w:styleId="Heading4Char">
-    <w:name w:val="Heading 4 Char"/>
-    <w:basedOn w:val="DefaultParagraphFont"/>
-    <w:link w:val="Heading4"/>
+  <w:style w:type="character" w:customStyle="1" w:styleId="Kop4Char">
+    <w:name w:val="Kop 4 Char"/>
+    <w:basedOn w:val="Standaardalinea-lettertype"/>
+    <w:link w:val="Kop4"/>
     <w:uiPriority w:val="9"/>
     <w:rsid w:val="00492699"/>
     <w:rPr>
@@ -3496,9 +3775,9 @@
       <w:color w:val="2F2B20" w:themeColor="text1"/>
     </w:rPr>
   </w:style>
-  <w:style w:type="paragraph" w:styleId="NoSpacing">
+  <w:style w:type="paragraph" w:styleId="Geenafstand">
     <w:name w:val="No Spacing"/>
-    <w:link w:val="NoSpacingChar"/>
+    <w:link w:val="GeenafstandChar"/>
     <w:uiPriority w:val="1"/>
     <w:qFormat/>
     <w:rsid w:val="00492699"/>
@@ -3506,17 +3785,17 @@
       <w:spacing w:after="0" w:line="240" w:lineRule="auto"/>
     </w:pPr>
   </w:style>
-  <w:style w:type="character" w:customStyle="1" w:styleId="NoSpacingChar">
-    <w:name w:val="No Spacing Char"/>
-    <w:basedOn w:val="DefaultParagraphFont"/>
-    <w:link w:val="NoSpacing"/>
+  <w:style w:type="character" w:customStyle="1" w:styleId="GeenafstandChar">
+    <w:name w:val="Geen afstand Char"/>
+    <w:basedOn w:val="Standaardalinea-lettertype"/>
+    <w:link w:val="Geenafstand"/>
     <w:uiPriority w:val="1"/>
     <w:rsid w:val="00293DCE"/>
   </w:style>
-  <w:style w:type="character" w:customStyle="1" w:styleId="BalloonTextChar">
-    <w:name w:val="Balloon Text Char"/>
-    <w:basedOn w:val="DefaultParagraphFont"/>
-    <w:link w:val="BalloonText"/>
+  <w:style w:type="character" w:customStyle="1" w:styleId="BallontekstChar">
+    <w:name w:val="Ballontekst Char"/>
+    <w:basedOn w:val="Standaardalinea-lettertype"/>
+    <w:link w:val="Ballontekst"/>
     <w:uiPriority w:val="99"/>
     <w:semiHidden/>
     <w:rsid w:val="00293DCE"/>
@@ -3526,10 +3805,10 @@
       <w:szCs w:val="16"/>
     </w:rPr>
   </w:style>
-  <w:style w:type="paragraph" w:styleId="BalloonText">
+  <w:style w:type="paragraph" w:styleId="Ballontekst">
     <w:name w:val="Balloon Text"/>
-    <w:basedOn w:val="Normal"/>
-    <w:link w:val="BalloonTextChar"/>
+    <w:basedOn w:val="Standaard"/>
+    <w:link w:val="BallontekstChar"/>
     <w:uiPriority w:val="99"/>
     <w:semiHidden/>
     <w:unhideWhenUsed/>
@@ -3543,10 +3822,10 @@
       <w:szCs w:val="16"/>
     </w:rPr>
   </w:style>
-  <w:style w:type="paragraph" w:styleId="Header">
+  <w:style w:type="paragraph" w:styleId="Koptekst">
     <w:name w:val="header"/>
-    <w:basedOn w:val="Normal"/>
-    <w:link w:val="HeaderChar"/>
+    <w:basedOn w:val="Standaard"/>
+    <w:link w:val="KoptekstChar"/>
     <w:uiPriority w:val="99"/>
     <w:unhideWhenUsed/>
     <w:rsid w:val="00293DCE"/>
@@ -3558,10 +3837,10 @@
       <w:spacing w:after="0" w:line="240" w:lineRule="auto"/>
     </w:pPr>
   </w:style>
-  <w:style w:type="character" w:customStyle="1" w:styleId="HeaderChar">
-    <w:name w:val="Header Char"/>
-    <w:basedOn w:val="DefaultParagraphFont"/>
-    <w:link w:val="Header"/>
+  <w:style w:type="character" w:customStyle="1" w:styleId="KoptekstChar">
+    <w:name w:val="Koptekst Char"/>
+    <w:basedOn w:val="Standaardalinea-lettertype"/>
+    <w:link w:val="Koptekst"/>
     <w:uiPriority w:val="99"/>
     <w:rsid w:val="00293DCE"/>
     <w:rPr>
@@ -3570,10 +3849,10 @@
       <w:szCs w:val="20"/>
     </w:rPr>
   </w:style>
-  <w:style w:type="paragraph" w:styleId="Footer">
+  <w:style w:type="paragraph" w:styleId="Voettekst">
     <w:name w:val="footer"/>
-    <w:basedOn w:val="Normal"/>
-    <w:link w:val="FooterChar"/>
+    <w:basedOn w:val="Standaard"/>
+    <w:link w:val="VoettekstChar"/>
     <w:uiPriority w:val="99"/>
     <w:unhideWhenUsed/>
     <w:rsid w:val="00293DCE"/>
@@ -3585,10 +3864,10 @@
       <w:spacing w:after="0" w:line="240" w:lineRule="auto"/>
     </w:pPr>
   </w:style>
-  <w:style w:type="character" w:customStyle="1" w:styleId="FooterChar">
-    <w:name w:val="Footer Char"/>
-    <w:basedOn w:val="DefaultParagraphFont"/>
-    <w:link w:val="Footer"/>
+  <w:style w:type="character" w:customStyle="1" w:styleId="VoettekstChar">
+    <w:name w:val="Voettekst Char"/>
+    <w:basedOn w:val="Standaardalinea-lettertype"/>
+    <w:link w:val="Voettekst"/>
     <w:uiPriority w:val="99"/>
     <w:rsid w:val="00293DCE"/>
     <w:rPr>
@@ -3597,10 +3876,10 @@
       <w:szCs w:val="20"/>
     </w:rPr>
   </w:style>
-  <w:style w:type="paragraph" w:styleId="TOCHeading">
+  <w:style w:type="paragraph" w:styleId="Kopvaninhoudsopgave">
     <w:name w:val="TOC Heading"/>
-    <w:basedOn w:val="Heading1"/>
-    <w:next w:val="Normal"/>
+    <w:basedOn w:val="Kop1"/>
+    <w:next w:val="Standaard"/>
     <w:uiPriority w:val="39"/>
     <w:unhideWhenUsed/>
     <w:qFormat/>
@@ -3609,10 +3888,10 @@
       <w:outlineLvl w:val="9"/>
     </w:pPr>
   </w:style>
-  <w:style w:type="paragraph" w:styleId="TOC1">
+  <w:style w:type="paragraph" w:styleId="Inhopg1">
     <w:name w:val="toc 1"/>
-    <w:basedOn w:val="Normal"/>
-    <w:next w:val="Normal"/>
+    <w:basedOn w:val="Standaard"/>
+    <w:next w:val="Standaard"/>
     <w:autoRedefine/>
     <w:uiPriority w:val="39"/>
     <w:unhideWhenUsed/>
@@ -3629,10 +3908,10 @@
       <w:noProof/>
     </w:rPr>
   </w:style>
-  <w:style w:type="paragraph" w:styleId="TOC2">
+  <w:style w:type="paragraph" w:styleId="Inhopg2">
     <w:name w:val="toc 2"/>
-    <w:basedOn w:val="Normal"/>
-    <w:next w:val="Normal"/>
+    <w:basedOn w:val="Standaard"/>
+    <w:next w:val="Standaard"/>
     <w:autoRedefine/>
     <w:uiPriority w:val="39"/>
     <w:unhideWhenUsed/>
@@ -3644,7 +3923,7 @@
   </w:style>
   <w:style w:type="character" w:styleId="Hyperlink">
     <w:name w:val="Hyperlink"/>
-    <w:basedOn w:val="DefaultParagraphFont"/>
+    <w:basedOn w:val="Standaardalinea-lettertype"/>
     <w:uiPriority w:val="99"/>
     <w:unhideWhenUsed/>
     <w:rsid w:val="00293DCE"/>
@@ -3653,10 +3932,10 @@
       <w:u w:val="single"/>
     </w:rPr>
   </w:style>
-  <w:style w:type="paragraph" w:styleId="FootnoteText">
+  <w:style w:type="paragraph" w:styleId="Voetnoottekst">
     <w:name w:val="footnote text"/>
-    <w:basedOn w:val="Normal"/>
-    <w:link w:val="FootnoteTextChar"/>
+    <w:basedOn w:val="Standaard"/>
+    <w:link w:val="VoetnoottekstChar"/>
     <w:uiPriority w:val="99"/>
     <w:semiHidden/>
     <w:unhideWhenUsed/>
@@ -3665,10 +3944,10 @@
       <w:spacing w:after="0" w:line="240" w:lineRule="auto"/>
     </w:pPr>
   </w:style>
-  <w:style w:type="character" w:customStyle="1" w:styleId="FootnoteTextChar">
-    <w:name w:val="Footnote Text Char"/>
-    <w:basedOn w:val="DefaultParagraphFont"/>
-    <w:link w:val="FootnoteText"/>
+  <w:style w:type="character" w:customStyle="1" w:styleId="VoetnoottekstChar">
+    <w:name w:val="Voetnoottekst Char"/>
+    <w:basedOn w:val="Standaardalinea-lettertype"/>
+    <w:link w:val="Voetnoottekst"/>
     <w:uiPriority w:val="99"/>
     <w:semiHidden/>
     <w:rsid w:val="00293DCE"/>
@@ -3678,9 +3957,9 @@
       <w:szCs w:val="20"/>
     </w:rPr>
   </w:style>
-  <w:style w:type="character" w:styleId="FootnoteReference">
+  <w:style w:type="character" w:styleId="Voetnootmarkering">
     <w:name w:val="footnote reference"/>
-    <w:basedOn w:val="DefaultParagraphFont"/>
+    <w:basedOn w:val="Standaardalinea-lettertype"/>
     <w:uiPriority w:val="99"/>
     <w:semiHidden/>
     <w:unhideWhenUsed/>
@@ -3689,9 +3968,9 @@
       <w:vertAlign w:val="superscript"/>
     </w:rPr>
   </w:style>
-  <w:style w:type="table" w:styleId="MediumGrid3-Accent1">
+  <w:style w:type="table" w:styleId="Gemiddeldraster3-accent1">
     <w:name w:val="Medium Grid 3 Accent 1"/>
-    <w:basedOn w:val="TableNormal"/>
+    <w:basedOn w:val="Standaardtabel"/>
     <w:uiPriority w:val="69"/>
     <w:rsid w:val="00293DCE"/>
     <w:pPr>
@@ -3823,9 +4102,9 @@
       </w:tcPr>
     </w:tblStylePr>
   </w:style>
-  <w:style w:type="table" w:styleId="GridTable6Colorful-Accent1">
+  <w:style w:type="table" w:styleId="Rastertabel6kleurrijk-Accent1">
     <w:name w:val="Grid Table 6 Colorful Accent 1"/>
-    <w:basedOn w:val="TableNormal"/>
+    <w:basedOn w:val="Standaardtabel"/>
     <w:uiPriority w:val="51"/>
     <w:rsid w:val="00293DCE"/>
     <w:pPr>
@@ -3895,9 +4174,9 @@
       </w:tcPr>
     </w:tblStylePr>
   </w:style>
-  <w:style w:type="table" w:styleId="PlainTable1">
+  <w:style w:type="table" w:styleId="Onopgemaaktetabel1">
     <w:name w:val="Plain Table 1"/>
-    <w:basedOn w:val="TableNormal"/>
+    <w:basedOn w:val="Standaardtabel"/>
     <w:uiPriority w:val="41"/>
     <w:rsid w:val="00293DCE"/>
     <w:pPr>
@@ -3958,9 +4237,9 @@
       </w:tcPr>
     </w:tblStylePr>
   </w:style>
-  <w:style w:type="table" w:styleId="GridTable2-Accent1">
+  <w:style w:type="table" w:styleId="Rastertabel2-Accent1">
     <w:name w:val="Grid Table 2 Accent 1"/>
-    <w:basedOn w:val="TableNormal"/>
+    <w:basedOn w:val="Standaardtabel"/>
     <w:uiPriority w:val="47"/>
     <w:rsid w:val="00293DCE"/>
     <w:pPr>
@@ -4035,7 +4314,7 @@
   </w:style>
   <w:style w:type="paragraph" w:customStyle="1" w:styleId="msonormal0">
     <w:name w:val="msonormal"/>
-    <w:basedOn w:val="Normal"/>
+    <w:basedOn w:val="Standaard"/>
     <w:rsid w:val="00293DCE"/>
     <w:pPr>
       <w:spacing w:before="100" w:beforeAutospacing="1" w:after="100" w:afterAutospacing="1" w:line="240" w:lineRule="auto"/>
@@ -4049,7 +4328,7 @@
   </w:style>
   <w:style w:type="paragraph" w:customStyle="1" w:styleId="xl67">
     <w:name w:val="xl67"/>
-    <w:basedOn w:val="Normal"/>
+    <w:basedOn w:val="Standaard"/>
     <w:rsid w:val="00293DCE"/>
     <w:pPr>
       <w:pBdr>
@@ -4070,7 +4349,7 @@
   </w:style>
   <w:style w:type="paragraph" w:customStyle="1" w:styleId="xl68">
     <w:name w:val="xl68"/>
-    <w:basedOn w:val="Normal"/>
+    <w:basedOn w:val="Standaard"/>
     <w:rsid w:val="00293DCE"/>
     <w:pPr>
       <w:pBdr>
@@ -4091,7 +4370,7 @@
   </w:style>
   <w:style w:type="paragraph" w:customStyle="1" w:styleId="xl69">
     <w:name w:val="xl69"/>
-    <w:basedOn w:val="Normal"/>
+    <w:basedOn w:val="Standaard"/>
     <w:rsid w:val="00293DCE"/>
     <w:pPr>
       <w:pBdr>
@@ -4112,7 +4391,7 @@
   </w:style>
   <w:style w:type="paragraph" w:customStyle="1" w:styleId="xl70">
     <w:name w:val="xl70"/>
-    <w:basedOn w:val="Normal"/>
+    <w:basedOn w:val="Standaard"/>
     <w:rsid w:val="00293DCE"/>
     <w:pPr>
       <w:pBdr>
@@ -4133,7 +4412,7 @@
   </w:style>
   <w:style w:type="paragraph" w:customStyle="1" w:styleId="xl71">
     <w:name w:val="xl71"/>
-    <w:basedOn w:val="Normal"/>
+    <w:basedOn w:val="Standaard"/>
     <w:rsid w:val="00293DCE"/>
     <w:pPr>
       <w:pBdr>
@@ -4152,7 +4431,7 @@
   </w:style>
   <w:style w:type="paragraph" w:customStyle="1" w:styleId="xl72">
     <w:name w:val="xl72"/>
-    <w:basedOn w:val="Normal"/>
+    <w:basedOn w:val="Standaard"/>
     <w:rsid w:val="00293DCE"/>
     <w:pPr>
       <w:pBdr>
@@ -4173,7 +4452,7 @@
   </w:style>
   <w:style w:type="paragraph" w:customStyle="1" w:styleId="xl73">
     <w:name w:val="xl73"/>
-    <w:basedOn w:val="Normal"/>
+    <w:basedOn w:val="Standaard"/>
     <w:rsid w:val="00293DCE"/>
     <w:pPr>
       <w:pBdr>
@@ -4192,10 +4471,10 @@
       <w:lang w:eastAsia="nl-BE"/>
     </w:rPr>
   </w:style>
-  <w:style w:type="paragraph" w:styleId="TOC3">
+  <w:style w:type="paragraph" w:styleId="Inhopg3">
     <w:name w:val="toc 3"/>
-    <w:basedOn w:val="Normal"/>
-    <w:next w:val="Normal"/>
+    <w:basedOn w:val="Standaard"/>
+    <w:next w:val="Standaard"/>
     <w:autoRedefine/>
     <w:uiPriority w:val="39"/>
     <w:unhideWhenUsed/>
@@ -4205,11 +4484,11 @@
       <w:ind w:left="400"/>
     </w:pPr>
   </w:style>
-  <w:style w:type="paragraph" w:styleId="Title">
+  <w:style w:type="paragraph" w:styleId="Titel">
     <w:name w:val="Title"/>
-    <w:basedOn w:val="Normal"/>
-    <w:next w:val="Normal"/>
-    <w:link w:val="TitleChar"/>
+    <w:basedOn w:val="Standaard"/>
+    <w:next w:val="Standaard"/>
+    <w:link w:val="TitelChar"/>
     <w:uiPriority w:val="10"/>
     <w:qFormat/>
     <w:rsid w:val="00492699"/>
@@ -4224,10 +4503,10 @@
       <w:szCs w:val="56"/>
     </w:rPr>
   </w:style>
-  <w:style w:type="character" w:customStyle="1" w:styleId="TitleChar">
-    <w:name w:val="Title Char"/>
-    <w:basedOn w:val="DefaultParagraphFont"/>
-    <w:link w:val="Title"/>
+  <w:style w:type="character" w:customStyle="1" w:styleId="TitelChar">
+    <w:name w:val="Titel Char"/>
+    <w:basedOn w:val="Standaardalinea-lettertype"/>
+    <w:link w:val="Titel"/>
     <w:uiPriority w:val="10"/>
     <w:rsid w:val="00492699"/>
     <w:rPr>
@@ -4237,9 +4516,9 @@
       <w:szCs w:val="56"/>
     </w:rPr>
   </w:style>
-  <w:style w:type="table" w:styleId="ListTable2-Accent1">
+  <w:style w:type="table" w:styleId="Lijsttabel2-Accent1">
     <w:name w:val="List Table 2 Accent 1"/>
-    <w:basedOn w:val="TableNormal"/>
+    <w:basedOn w:val="Standaardtabel"/>
     <w:uiPriority w:val="47"/>
     <w:rsid w:val="00293DCE"/>
     <w:pPr>
@@ -4291,9 +4570,9 @@
       </w:tcPr>
     </w:tblStylePr>
   </w:style>
-  <w:style w:type="table" w:styleId="ListTable1Light-Accent1">
+  <w:style w:type="table" w:styleId="Lijsttabel1licht-Accent1">
     <w:name w:val="List Table 1 Light Accent 1"/>
-    <w:basedOn w:val="TableNormal"/>
+    <w:basedOn w:val="Standaardtabel"/>
     <w:uiPriority w:val="46"/>
     <w:rsid w:val="00293DCE"/>
     <w:pPr>
@@ -4352,9 +4631,9 @@
       </w:tcPr>
     </w:tblStylePr>
   </w:style>
-  <w:style w:type="table" w:styleId="GridTable4-Accent1">
+  <w:style w:type="table" w:styleId="Rastertabel4-Accent1">
     <w:name w:val="Grid Table 4 Accent 1"/>
-    <w:basedOn w:val="TableNormal"/>
+    <w:basedOn w:val="Standaardtabel"/>
     <w:uiPriority w:val="49"/>
     <w:rsid w:val="00293DCE"/>
     <w:pPr>
@@ -4428,9 +4707,9 @@
       </w:tcPr>
     </w:tblStylePr>
   </w:style>
-  <w:style w:type="table" w:styleId="TableGrid">
+  <w:style w:type="table" w:styleId="Tabelraster">
     <w:name w:val="Table Grid"/>
-    <w:basedOn w:val="TableNormal"/>
+    <w:basedOn w:val="Standaardtabel"/>
     <w:uiPriority w:val="59"/>
     <w:rsid w:val="006622A0"/>
     <w:pPr>
@@ -4447,9 +4726,9 @@
       </w:tblBorders>
     </w:tblPr>
   </w:style>
-  <w:style w:type="character" w:styleId="CommentReference">
+  <w:style w:type="character" w:styleId="Verwijzingopmerking">
     <w:name w:val="annotation reference"/>
-    <w:basedOn w:val="DefaultParagraphFont"/>
+    <w:basedOn w:val="Standaardalinea-lettertype"/>
     <w:uiPriority w:val="99"/>
     <w:semiHidden/>
     <w:unhideWhenUsed/>
@@ -4459,10 +4738,10 @@
       <w:szCs w:val="16"/>
     </w:rPr>
   </w:style>
-  <w:style w:type="paragraph" w:styleId="CommentText">
+  <w:style w:type="paragraph" w:styleId="Tekstopmerking">
     <w:name w:val="annotation text"/>
-    <w:basedOn w:val="Normal"/>
-    <w:link w:val="CommentTextChar"/>
+    <w:basedOn w:val="Standaard"/>
+    <w:link w:val="TekstopmerkingChar"/>
     <w:uiPriority w:val="99"/>
     <w:semiHidden/>
     <w:unhideWhenUsed/>
@@ -4471,10 +4750,10 @@
       <w:spacing w:line="240" w:lineRule="auto"/>
     </w:pPr>
   </w:style>
-  <w:style w:type="character" w:customStyle="1" w:styleId="CommentTextChar">
-    <w:name w:val="Comment Text Char"/>
-    <w:basedOn w:val="DefaultParagraphFont"/>
-    <w:link w:val="CommentText"/>
+  <w:style w:type="character" w:customStyle="1" w:styleId="TekstopmerkingChar">
+    <w:name w:val="Tekst opmerking Char"/>
+    <w:basedOn w:val="Standaardalinea-lettertype"/>
+    <w:link w:val="Tekstopmerking"/>
     <w:uiPriority w:val="99"/>
     <w:semiHidden/>
     <w:rsid w:val="003A42EB"/>
@@ -4484,11 +4763,11 @@
       <w:szCs w:val="20"/>
     </w:rPr>
   </w:style>
-  <w:style w:type="paragraph" w:styleId="CommentSubject">
+  <w:style w:type="paragraph" w:styleId="Onderwerpvanopmerking">
     <w:name w:val="annotation subject"/>
-    <w:basedOn w:val="CommentText"/>
-    <w:next w:val="CommentText"/>
-    <w:link w:val="CommentSubjectChar"/>
+    <w:basedOn w:val="Tekstopmerking"/>
+    <w:next w:val="Tekstopmerking"/>
+    <w:link w:val="OnderwerpvanopmerkingChar"/>
     <w:uiPriority w:val="99"/>
     <w:semiHidden/>
     <w:unhideWhenUsed/>
@@ -4498,10 +4777,10 @@
       <w:bCs/>
     </w:rPr>
   </w:style>
-  <w:style w:type="character" w:customStyle="1" w:styleId="CommentSubjectChar">
-    <w:name w:val="Comment Subject Char"/>
-    <w:basedOn w:val="CommentTextChar"/>
-    <w:link w:val="CommentSubject"/>
+  <w:style w:type="character" w:customStyle="1" w:styleId="OnderwerpvanopmerkingChar">
+    <w:name w:val="Onderwerp van opmerking Char"/>
+    <w:basedOn w:val="TekstopmerkingChar"/>
+    <w:link w:val="Onderwerpvanopmerking"/>
     <w:uiPriority w:val="99"/>
     <w:semiHidden/>
     <w:rsid w:val="003A42EB"/>
@@ -4513,10 +4792,10 @@
       <w:szCs w:val="20"/>
     </w:rPr>
   </w:style>
-  <w:style w:type="character" w:customStyle="1" w:styleId="Heading5Char">
-    <w:name w:val="Heading 5 Char"/>
-    <w:basedOn w:val="DefaultParagraphFont"/>
-    <w:link w:val="Heading5"/>
+  <w:style w:type="character" w:customStyle="1" w:styleId="Kop5Char">
+    <w:name w:val="Kop 5 Char"/>
+    <w:basedOn w:val="Standaardalinea-lettertype"/>
+    <w:link w:val="Kop5"/>
     <w:uiPriority w:val="9"/>
     <w:rsid w:val="00492699"/>
     <w:rPr>
@@ -4524,10 +4803,10 @@
       <w:color w:val="000098" w:themeColor="text2" w:themeShade="BF"/>
     </w:rPr>
   </w:style>
-  <w:style w:type="character" w:customStyle="1" w:styleId="Heading6Char">
-    <w:name w:val="Heading 6 Char"/>
-    <w:basedOn w:val="DefaultParagraphFont"/>
-    <w:link w:val="Heading6"/>
+  <w:style w:type="character" w:customStyle="1" w:styleId="Kop6Char">
+    <w:name w:val="Kop 6 Char"/>
+    <w:basedOn w:val="Standaardalinea-lettertype"/>
+    <w:link w:val="Kop6"/>
     <w:uiPriority w:val="9"/>
     <w:semiHidden/>
     <w:rsid w:val="00492699"/>
@@ -4538,10 +4817,10 @@
       <w:color w:val="000098" w:themeColor="text2" w:themeShade="BF"/>
     </w:rPr>
   </w:style>
-  <w:style w:type="character" w:customStyle="1" w:styleId="Heading7Char">
-    <w:name w:val="Heading 7 Char"/>
-    <w:basedOn w:val="DefaultParagraphFont"/>
-    <w:link w:val="Heading7"/>
+  <w:style w:type="character" w:customStyle="1" w:styleId="Kop7Char">
+    <w:name w:val="Kop 7 Char"/>
+    <w:basedOn w:val="Standaardalinea-lettertype"/>
+    <w:link w:val="Kop7"/>
     <w:uiPriority w:val="9"/>
     <w:semiHidden/>
     <w:rsid w:val="00492699"/>
@@ -4552,10 +4831,10 @@
       <w:color w:val="6F654B" w:themeColor="text1" w:themeTint="BF"/>
     </w:rPr>
   </w:style>
-  <w:style w:type="character" w:customStyle="1" w:styleId="Heading8Char">
-    <w:name w:val="Heading 8 Char"/>
-    <w:basedOn w:val="DefaultParagraphFont"/>
-    <w:link w:val="Heading8"/>
+  <w:style w:type="character" w:customStyle="1" w:styleId="Kop8Char">
+    <w:name w:val="Kop 8 Char"/>
+    <w:basedOn w:val="Standaardalinea-lettertype"/>
+    <w:link w:val="Kop8"/>
     <w:uiPriority w:val="9"/>
     <w:semiHidden/>
     <w:rsid w:val="00492699"/>
@@ -4566,10 +4845,10 @@
       <w:szCs w:val="20"/>
     </w:rPr>
   </w:style>
-  <w:style w:type="character" w:customStyle="1" w:styleId="Heading9Char">
-    <w:name w:val="Heading 9 Char"/>
-    <w:basedOn w:val="DefaultParagraphFont"/>
-    <w:link w:val="Heading9"/>
+  <w:style w:type="character" w:customStyle="1" w:styleId="Kop9Char">
+    <w:name w:val="Kop 9 Char"/>
+    <w:basedOn w:val="Standaardalinea-lettertype"/>
+    <w:link w:val="Kop9"/>
     <w:uiPriority w:val="9"/>
     <w:semiHidden/>
     <w:rsid w:val="00492699"/>
@@ -4582,10 +4861,10 @@
       <w:szCs w:val="20"/>
     </w:rPr>
   </w:style>
-  <w:style w:type="paragraph" w:styleId="Caption">
+  <w:style w:type="paragraph" w:styleId="Bijschrift">
     <w:name w:val="caption"/>
-    <w:basedOn w:val="Normal"/>
-    <w:next w:val="Normal"/>
+    <w:basedOn w:val="Standaard"/>
+    <w:next w:val="Standaard"/>
     <w:uiPriority w:val="35"/>
     <w:semiHidden/>
     <w:unhideWhenUsed/>
@@ -4602,11 +4881,11 @@
       <w:szCs w:val="18"/>
     </w:rPr>
   </w:style>
-  <w:style w:type="paragraph" w:styleId="Subtitle">
+  <w:style w:type="paragraph" w:styleId="Ondertitel">
     <w:name w:val="Subtitle"/>
-    <w:basedOn w:val="Normal"/>
-    <w:next w:val="Normal"/>
-    <w:link w:val="SubtitleChar"/>
+    <w:basedOn w:val="Standaard"/>
+    <w:next w:val="Standaard"/>
+    <w:link w:val="OndertitelChar"/>
     <w:uiPriority w:val="11"/>
     <w:qFormat/>
     <w:rsid w:val="00492699"/>
@@ -4620,10 +4899,10 @@
       <w:spacing w:val="10"/>
     </w:rPr>
   </w:style>
-  <w:style w:type="character" w:customStyle="1" w:styleId="SubtitleChar">
-    <w:name w:val="Subtitle Char"/>
-    <w:basedOn w:val="DefaultParagraphFont"/>
-    <w:link w:val="Subtitle"/>
+  <w:style w:type="character" w:customStyle="1" w:styleId="OndertitelChar">
+    <w:name w:val="Ondertitel Char"/>
+    <w:basedOn w:val="Standaardalinea-lettertype"/>
+    <w:link w:val="Ondertitel"/>
     <w:uiPriority w:val="11"/>
     <w:rsid w:val="00492699"/>
     <w:rPr>
@@ -4631,9 +4910,9 @@
       <w:spacing w:val="10"/>
     </w:rPr>
   </w:style>
-  <w:style w:type="character" w:styleId="Strong">
+  <w:style w:type="character" w:styleId="Zwaar">
     <w:name w:val="Strong"/>
-    <w:basedOn w:val="DefaultParagraphFont"/>
+    <w:basedOn w:val="Standaardalinea-lettertype"/>
     <w:uiPriority w:val="22"/>
     <w:qFormat/>
     <w:rsid w:val="00492699"/>
@@ -4643,9 +4922,9 @@
       <w:color w:val="2F2B20" w:themeColor="text1"/>
     </w:rPr>
   </w:style>
-  <w:style w:type="character" w:styleId="Emphasis">
+  <w:style w:type="character" w:styleId="Nadruk">
     <w:name w:val="Emphasis"/>
-    <w:basedOn w:val="DefaultParagraphFont"/>
+    <w:basedOn w:val="Standaardalinea-lettertype"/>
     <w:uiPriority w:val="20"/>
     <w:qFormat/>
     <w:rsid w:val="00492699"/>
@@ -4655,11 +4934,11 @@
       <w:color w:val="auto"/>
     </w:rPr>
   </w:style>
-  <w:style w:type="paragraph" w:styleId="Quote">
+  <w:style w:type="paragraph" w:styleId="Citaat">
     <w:name w:val="Quote"/>
-    <w:basedOn w:val="Normal"/>
-    <w:next w:val="Normal"/>
-    <w:link w:val="QuoteChar"/>
+    <w:basedOn w:val="Standaard"/>
+    <w:next w:val="Standaard"/>
+    <w:link w:val="CitaatChar"/>
     <w:uiPriority w:val="29"/>
     <w:qFormat/>
     <w:rsid w:val="00492699"/>
@@ -4673,10 +4952,10 @@
       <w:color w:val="2F2B20" w:themeColor="text1"/>
     </w:rPr>
   </w:style>
-  <w:style w:type="character" w:customStyle="1" w:styleId="QuoteChar">
-    <w:name w:val="Quote Char"/>
-    <w:basedOn w:val="DefaultParagraphFont"/>
-    <w:link w:val="Quote"/>
+  <w:style w:type="character" w:customStyle="1" w:styleId="CitaatChar">
+    <w:name w:val="Citaat Char"/>
+    <w:basedOn w:val="Standaardalinea-lettertype"/>
+    <w:link w:val="Citaat"/>
     <w:uiPriority w:val="29"/>
     <w:rsid w:val="00492699"/>
     <w:rPr>
@@ -4685,11 +4964,11 @@
       <w:color w:val="2F2B20" w:themeColor="text1"/>
     </w:rPr>
   </w:style>
-  <w:style w:type="paragraph" w:styleId="IntenseQuote">
+  <w:style w:type="paragraph" w:styleId="Duidelijkcitaat">
     <w:name w:val="Intense Quote"/>
-    <w:basedOn w:val="Normal"/>
-    <w:next w:val="Normal"/>
-    <w:link w:val="IntenseQuoteChar"/>
+    <w:basedOn w:val="Standaard"/>
+    <w:next w:val="Standaard"/>
+    <w:link w:val="DuidelijkcitaatChar"/>
     <w:uiPriority w:val="30"/>
     <w:qFormat/>
     <w:rsid w:val="00492699"/>
@@ -4707,10 +4986,10 @@
       <w:color w:val="2F2B20" w:themeColor="text1"/>
     </w:rPr>
   </w:style>
-  <w:style w:type="character" w:customStyle="1" w:styleId="IntenseQuoteChar">
-    <w:name w:val="Intense Quote Char"/>
-    <w:basedOn w:val="DefaultParagraphFont"/>
-    <w:link w:val="IntenseQuote"/>
+  <w:style w:type="character" w:customStyle="1" w:styleId="DuidelijkcitaatChar">
+    <w:name w:val="Duidelijk citaat Char"/>
+    <w:basedOn w:val="Standaardalinea-lettertype"/>
+    <w:link w:val="Duidelijkcitaat"/>
     <w:uiPriority w:val="30"/>
     <w:rsid w:val="00492699"/>
     <w:rPr>
@@ -4718,9 +4997,9 @@
       <w:shd w:val="clear" w:color="auto" w:fill="F2F2F2" w:themeFill="background1" w:themeFillShade="F2"/>
     </w:rPr>
   </w:style>
-  <w:style w:type="character" w:styleId="SubtleEmphasis">
+  <w:style w:type="character" w:styleId="Subtielebenadrukking">
     <w:name w:val="Subtle Emphasis"/>
-    <w:basedOn w:val="DefaultParagraphFont"/>
+    <w:basedOn w:val="Standaardalinea-lettertype"/>
     <w:uiPriority w:val="19"/>
     <w:qFormat/>
     <w:rsid w:val="00492699"/>
@@ -4730,9 +5009,9 @@
       <w:color w:val="6F654B" w:themeColor="text1" w:themeTint="BF"/>
     </w:rPr>
   </w:style>
-  <w:style w:type="character" w:styleId="IntenseEmphasis">
+  <w:style w:type="character" w:styleId="Intensievebenadrukking">
     <w:name w:val="Intense Emphasis"/>
-    <w:basedOn w:val="DefaultParagraphFont"/>
+    <w:basedOn w:val="Standaardalinea-lettertype"/>
     <w:uiPriority w:val="21"/>
     <w:qFormat/>
     <w:rsid w:val="00492699"/>
@@ -4744,9 +5023,9 @@
       <w:caps/>
     </w:rPr>
   </w:style>
-  <w:style w:type="character" w:styleId="SubtleReference">
+  <w:style w:type="character" w:styleId="Subtieleverwijzing">
     <w:name w:val="Subtle Reference"/>
-    <w:basedOn w:val="DefaultParagraphFont"/>
+    <w:basedOn w:val="Standaardalinea-lettertype"/>
     <w:uiPriority w:val="31"/>
     <w:qFormat/>
     <w:rsid w:val="00492699"/>
@@ -4756,9 +5035,9 @@
       <w:u w:val="single" w:color="A79C7E" w:themeColor="text1" w:themeTint="80"/>
     </w:rPr>
   </w:style>
-  <w:style w:type="character" w:styleId="IntenseReference">
+  <w:style w:type="character" w:styleId="Intensieveverwijzing">
     <w:name w:val="Intense Reference"/>
-    <w:basedOn w:val="DefaultParagraphFont"/>
+    <w:basedOn w:val="Standaardalinea-lettertype"/>
     <w:uiPriority w:val="32"/>
     <w:qFormat/>
     <w:rsid w:val="00492699"/>
@@ -4769,9 +5048,9 @@
       <w:u w:val="single"/>
     </w:rPr>
   </w:style>
-  <w:style w:type="character" w:styleId="BookTitle">
+  <w:style w:type="character" w:styleId="Titelvanboek">
     <w:name w:val="Book Title"/>
-    <w:basedOn w:val="DefaultParagraphFont"/>
+    <w:basedOn w:val="Standaardalinea-lettertype"/>
     <w:uiPriority w:val="33"/>
     <w:qFormat/>
     <w:rsid w:val="00492699"/>
@@ -5081,9 +5360,12 @@
 </file>
 
 <file path=customXml/item1.xml><?xml version="1.0" encoding="utf-8"?>
-<p:properties xmlns:p="http://schemas.microsoft.com/office/2006/metadata/properties" xmlns:xsi="http://www.w3.org/2001/XMLSchema-instance" xmlns:pc="http://schemas.microsoft.com/office/infopath/2007/PartnerControls">
-  <documentManagement/>
-</p:properties>
+<?mso-contentType ?>
+<FormTemplates xmlns="http://schemas.microsoft.com/sharepoint/v3/contenttype/forms">
+  <Display>DocumentLibraryForm</Display>
+  <Edit>DocumentLibraryForm</Edit>
+  <New>DocumentLibraryForm</New>
+</FormTemplates>
 </file>
 
 <file path=customXml/item2.xml><?xml version="1.0" encoding="utf-8"?>
@@ -5278,12 +5560,9 @@
 </file>
 
 <file path=customXml/item3.xml><?xml version="1.0" encoding="utf-8"?>
-<?mso-contentType ?>
-<FormTemplates xmlns="http://schemas.microsoft.com/sharepoint/v3/contenttype/forms">
-  <Display>DocumentLibraryForm</Display>
-  <Edit>DocumentLibraryForm</Edit>
-  <New>DocumentLibraryForm</New>
-</FormTemplates>
+<p:properties xmlns:p="http://schemas.microsoft.com/office/2006/metadata/properties" xmlns:xsi="http://www.w3.org/2001/XMLSchema-instance" xmlns:pc="http://schemas.microsoft.com/office/infopath/2007/PartnerControls">
+  <documentManagement/>
+</p:properties>
 </file>
 
 <file path=customXml/item4.xml><?xml version="1.0" encoding="utf-8"?>
@@ -5291,10 +5570,9 @@
 </file>
 
 <file path=customXml/itemProps1.xml><?xml version="1.0" encoding="utf-8"?>
-<ds:datastoreItem xmlns:ds="http://schemas.openxmlformats.org/officeDocument/2006/customXml" ds:itemID="{50DFA98E-2FF8-4B74-B994-9484D488B291}">
+<ds:datastoreItem xmlns:ds="http://schemas.openxmlformats.org/officeDocument/2006/customXml" ds:itemID="{7C3A49F2-5486-419A-8FB4-BF533B1984BE}">
   <ds:schemaRefs>
-    <ds:schemaRef ds:uri="http://schemas.microsoft.com/office/2006/metadata/properties"/>
-    <ds:schemaRef ds:uri="http://schemas.microsoft.com/office/infopath/2007/PartnerControls"/>
+    <ds:schemaRef ds:uri="http://schemas.microsoft.com/sharepoint/v3/contenttype/forms"/>
   </ds:schemaRefs>
 </ds:datastoreItem>
 </file>
@@ -5319,15 +5597,16 @@
 </file>
 
 <file path=customXml/itemProps3.xml><?xml version="1.0" encoding="utf-8"?>
-<ds:datastoreItem xmlns:ds="http://schemas.openxmlformats.org/officeDocument/2006/customXml" ds:itemID="{7C3A49F2-5486-419A-8FB4-BF533B1984BE}">
+<ds:datastoreItem xmlns:ds="http://schemas.openxmlformats.org/officeDocument/2006/customXml" ds:itemID="{50DFA98E-2FF8-4B74-B994-9484D488B291}">
   <ds:schemaRefs>
-    <ds:schemaRef ds:uri="http://schemas.microsoft.com/sharepoint/v3/contenttype/forms"/>
+    <ds:schemaRef ds:uri="http://schemas.microsoft.com/office/2006/metadata/properties"/>
+    <ds:schemaRef ds:uri="http://schemas.microsoft.com/office/infopath/2007/PartnerControls"/>
   </ds:schemaRefs>
 </ds:datastoreItem>
 </file>
 
 <file path=customXml/itemProps4.xml><?xml version="1.0" encoding="utf-8"?>
-<ds:datastoreItem xmlns:ds="http://schemas.openxmlformats.org/officeDocument/2006/customXml" ds:itemID="{E72FF7AA-CCDA-44BC-81F0-C803DEF35201}">
+<ds:datastoreItem xmlns:ds="http://schemas.openxmlformats.org/officeDocument/2006/customXml" ds:itemID="{45CD6D55-F7F0-489B-8007-134658A797BD}">
   <ds:schemaRefs>
     <ds:schemaRef ds:uri="http://schemas.openxmlformats.org/officeDocument/2006/bibliography"/>
   </ds:schemaRefs>

</xml_diff>

<commit_message>
Fixed template + fix tabel
</commit_message>
<xml_diff>
--- a/Integration-project/ProjectSAI/ProjectSAI/bin/Debug/Template.docx
+++ b/Integration-project/ProjectSAI/ProjectSAI/bin/Debug/Template.docx
@@ -1,10 +1,10 @@
 
 <file path=word/document.xml><?xml version="1.0" encoding="utf-8"?>
-<w:document xmlns:wpc="http://schemas.microsoft.com/office/word/2010/wordprocessingCanvas" xmlns:cx="http://schemas.microsoft.com/office/drawing/2014/chartex" xmlns:cx1="http://schemas.microsoft.com/office/drawing/2015/9/8/chartex" xmlns:cx2="http://schemas.microsoft.com/office/drawing/2015/10/21/chartex" xmlns:cx3="http://schemas.microsoft.com/office/drawing/2016/5/9/chartex" xmlns:cx4="http://schemas.microsoft.com/office/drawing/2016/5/10/chartex" xmlns:cx5="http://schemas.microsoft.com/office/drawing/2016/5/11/chartex" xmlns:cx6="http://schemas.microsoft.com/office/drawing/2016/5/12/chartex" xmlns:cx7="http://schemas.microsoft.com/office/drawing/2016/5/13/chartex" xmlns:cx8="http://schemas.microsoft.com/office/drawing/2016/5/14/chartex" xmlns:mc="http://schemas.openxmlformats.org/markup-compatibility/2006" xmlns:aink="http://schemas.microsoft.com/office/drawing/2016/ink" xmlns:am3d="http://schemas.microsoft.com/office/drawing/2017/model3d" xmlns:o="urn:schemas-microsoft-com:office:office" xmlns:r="http://schemas.openxmlformats.org/officeDocument/2006/relationships" xmlns:m="http://schemas.openxmlformats.org/officeDocument/2006/math" xmlns:v="urn:schemas-microsoft-com:vml" xmlns:wp14="http://schemas.microsoft.com/office/word/2010/wordprocessingDrawing" xmlns:wp="http://schemas.openxmlformats.org/drawingml/2006/wordprocessingDrawing" xmlns:w10="urn:schemas-microsoft-com:office:word" xmlns:w="http://schemas.openxmlformats.org/wordprocessingml/2006/main" xmlns:w14="http://schemas.microsoft.com/office/word/2010/wordml" xmlns:w15="http://schemas.microsoft.com/office/word/2012/wordml" xmlns:w16cex="http://schemas.microsoft.com/office/word/2018/wordml/cex" xmlns:w16cid="http://schemas.microsoft.com/office/word/2016/wordml/cid" xmlns:w16="http://schemas.microsoft.com/office/word/2018/wordml" xmlns:w16se="http://schemas.microsoft.com/office/word/2015/wordml/symex" xmlns:wpg="http://schemas.microsoft.com/office/word/2010/wordprocessingGroup" xmlns:wpi="http://schemas.microsoft.com/office/word/2010/wordprocessingInk" xmlns:wne="http://schemas.microsoft.com/office/word/2006/wordml" xmlns:wps="http://schemas.microsoft.com/office/word/2010/wordprocessingShape" mc:Ignorable="w14 w15 w16se w16cid w16 w16cex wp14">
+<w:document xmlns:wpc="http://schemas.microsoft.com/office/word/2010/wordprocessingCanvas" xmlns:cx="http://schemas.microsoft.com/office/drawing/2014/chartex" xmlns:cx1="http://schemas.microsoft.com/office/drawing/2015/9/8/chartex" xmlns:cx2="http://schemas.microsoft.com/office/drawing/2015/10/21/chartex" xmlns:cx3="http://schemas.microsoft.com/office/drawing/2016/5/9/chartex" xmlns:cx4="http://schemas.microsoft.com/office/drawing/2016/5/10/chartex" xmlns:cx5="http://schemas.microsoft.com/office/drawing/2016/5/11/chartex" xmlns:cx6="http://schemas.microsoft.com/office/drawing/2016/5/12/chartex" xmlns:cx7="http://schemas.microsoft.com/office/drawing/2016/5/13/chartex" xmlns:cx8="http://schemas.microsoft.com/office/drawing/2016/5/14/chartex" xmlns:mc="http://schemas.openxmlformats.org/markup-compatibility/2006" xmlns:aink="http://schemas.microsoft.com/office/drawing/2016/ink" xmlns:am3d="http://schemas.microsoft.com/office/drawing/2017/model3d" xmlns:o="urn:schemas-microsoft-com:office:office" xmlns:r="http://schemas.openxmlformats.org/officeDocument/2006/relationships" xmlns:m="http://schemas.openxmlformats.org/officeDocument/2006/math" xmlns:v="urn:schemas-microsoft-com:vml" xmlns:wp14="http://schemas.microsoft.com/office/word/2010/wordprocessingDrawing" xmlns:wp="http://schemas.openxmlformats.org/drawingml/2006/wordprocessingDrawing" xmlns:w10="urn:schemas-microsoft-com:office:word" xmlns:w="http://schemas.openxmlformats.org/wordprocessingml/2006/main" xmlns:w14="http://schemas.microsoft.com/office/word/2010/wordml" xmlns:w15="http://schemas.microsoft.com/office/word/2012/wordml" xmlns:w16cid="http://schemas.microsoft.com/office/word/2016/wordml/cid" xmlns:w16se="http://schemas.microsoft.com/office/word/2015/wordml/symex" xmlns:wpg="http://schemas.microsoft.com/office/word/2010/wordprocessingGroup" xmlns:wpi="http://schemas.microsoft.com/office/word/2010/wordprocessingInk" xmlns:wne="http://schemas.microsoft.com/office/word/2006/wordml" xmlns:wps="http://schemas.microsoft.com/office/word/2010/wordprocessingShape" mc:Ignorable="w14 w15 w16se w16cid wp14">
   <w:body>
     <w:p>
       <w:pPr>
-        <w:pStyle w:val="Titel"/>
+        <w:pStyle w:val="Title"/>
         <w:rPr>
           <w:sz w:val="32"/>
           <w:szCs w:val="32"/>
@@ -28,7 +28,7 @@
     <w:p/>
     <w:p>
       <w:pPr>
-        <w:pStyle w:val="Kop1"/>
+        <w:pStyle w:val="Heading1"/>
       </w:pPr>
       <w:bookmarkStart w:id="0" w:name="_Toc24630423"/>
       <w:r>
@@ -120,109 +120,15 @@
       <w:r>
         <w:t xml:space="preserve"> bij ‘Werkgroep Statistieken personeel en studenten HBO’.</w:t>
       </w:r>
-      <w:r>
-        <w:br w:type="page"/>
-      </w:r>
-    </w:p>
-    <w:p>
-      <w:pPr>
-        <w:pStyle w:val="Kop1"/>
-      </w:pPr>
-      <w:bookmarkStart w:id="1" w:name="_Toc24630424"/>
-      <w:r>
-        <w:lastRenderedPageBreak/>
-        <w:t>Totaal aantal studenten per semester</w:t>
-      </w:r>
-      <w:bookmarkEnd w:id="1"/>
-      <w:r>
-        <w:t xml:space="preserve"> </w:t>
-      </w:r>
-    </w:p>
-    <w:p>
-      <w:pPr>
-        <w:pStyle w:val="Kop5"/>
-      </w:pPr>
-      <w:r>
-        <w:t>Eerste semester</w:t>
-      </w:r>
+    </w:p>
+    <w:p>
+      <w:pPr>
+        <w:spacing w:after="0"/>
+      </w:pPr>
     </w:p>
     <w:tbl>
       <w:tblPr>
-        <w:tblStyle w:val="Tabelraster"/>
-        <w:tblW w:w="0" w:type="auto"/>
-        <w:tblLook w:val="04A0" w:firstRow="1" w:lastRow="0" w:firstColumn="1" w:lastColumn="0" w:noHBand="0" w:noVBand="1"/>
-      </w:tblPr>
-      <w:tblGrid>
-        <w:gridCol w:w="9060"/>
-      </w:tblGrid>
-      <w:tr>
-        <w:tc>
-          <w:tcPr>
-            <w:tcW w:w="9060" w:type="dxa"/>
-          </w:tcPr>
-          <w:p>
-            <w:bookmarkStart w:id="2" w:name="TotaalAantalStudentenSem1"/>
-            <w:bookmarkEnd w:id="2"/>
-          </w:p>
-        </w:tc>
-      </w:tr>
-    </w:tbl>
-    <w:p>
-      <w:pPr>
-        <w:spacing w:after="0"/>
-      </w:pPr>
-    </w:p>
-    <w:p>
-      <w:pPr>
-        <w:pStyle w:val="Kop5"/>
-      </w:pPr>
-      <w:r>
-        <w:t xml:space="preserve">Tweede semester </w:t>
-      </w:r>
-    </w:p>
-    <w:tbl>
-      <w:tblPr>
-        <w:tblStyle w:val="Tabelraster"/>
-        <w:tblW w:w="0" w:type="auto"/>
-        <w:tblLook w:val="04A0" w:firstRow="1" w:lastRow="0" w:firstColumn="1" w:lastColumn="0" w:noHBand="0" w:noVBand="1"/>
-      </w:tblPr>
-      <w:tblGrid>
-        <w:gridCol w:w="9060"/>
-      </w:tblGrid>
-      <w:tr>
-        <w:tc>
-          <w:tcPr>
-            <w:tcW w:w="9060" w:type="dxa"/>
-          </w:tcPr>
-          <w:p>
-            <w:bookmarkStart w:id="3" w:name="TotaalAantalStudentenSem2"/>
-            <w:bookmarkEnd w:id="3"/>
-          </w:p>
-        </w:tc>
-      </w:tr>
-    </w:tbl>
-    <w:p/>
-    <w:p>
-      <w:pPr>
-        <w:pStyle w:val="Kop1"/>
-      </w:pPr>
-      <w:bookmarkStart w:id="4" w:name="_Toc24630425"/>
-      <w:r>
-        <w:t>Verhouding man/vrouw</w:t>
-      </w:r>
-      <w:bookmarkEnd w:id="4"/>
-    </w:p>
-    <w:p>
-      <w:pPr>
-        <w:pStyle w:val="Kop5"/>
-      </w:pPr>
-      <w:r>
-        <w:t>Eerste semester</w:t>
-      </w:r>
-    </w:p>
-    <w:tbl>
-      <w:tblPr>
-        <w:tblStyle w:val="Tabelraster"/>
+        <w:tblStyle w:val="TableGrid"/>
         <w:tblW w:w="0" w:type="auto"/>
         <w:tblLook w:val="04A0" w:firstRow="1" w:lastRow="0" w:firstColumn="1" w:lastColumn="0" w:noHBand="0" w:noVBand="1"/>
       </w:tblPr>
@@ -239,234 +145,372 @@
       </w:tr>
     </w:tbl>
     <w:p>
+      <w:pPr>
+        <w:spacing w:after="0"/>
+      </w:pPr>
+      <w:r>
+        <w:br w:type="page"/>
+      </w:r>
+    </w:p>
+    <w:p>
+      <w:pPr>
+        <w:pStyle w:val="Heading1"/>
+      </w:pPr>
+      <w:bookmarkStart w:id="1" w:name="_Toc24630424"/>
+      <w:r>
+        <w:lastRenderedPageBreak/>
+        <w:t>Totaal aantal studenten per semester</w:t>
+      </w:r>
+      <w:bookmarkEnd w:id="1"/>
+      <w:r>
+        <w:t xml:space="preserve"> </w:t>
+      </w:r>
+    </w:p>
+    <w:p>
+      <w:pPr>
+        <w:pStyle w:val="Heading5"/>
+      </w:pPr>
+      <w:r>
+        <w:t>Eerste semester</w:t>
+      </w:r>
+    </w:p>
+    <w:p>
+      <w:pPr>
+        <w:spacing w:after="0"/>
+      </w:pPr>
+      <w:bookmarkStart w:id="2" w:name="TotaalAantalStudentenSem1"/>
+      <w:bookmarkEnd w:id="2"/>
+    </w:p>
+    <w:p>
+      <w:pPr>
+        <w:pStyle w:val="Heading5"/>
+      </w:pPr>
+      <w:r>
+        <w:t xml:space="preserve">Tweede semester </w:t>
+      </w:r>
+    </w:p>
+    <w:p>
+      <w:bookmarkStart w:id="3" w:name="TotaalAantalStudentenSem2"/>
+      <w:bookmarkEnd w:id="3"/>
+    </w:p>
+    <w:p>
+      <w:pPr>
+        <w:pStyle w:val="Heading1"/>
+      </w:pPr>
+      <w:bookmarkStart w:id="4" w:name="_Toc24630425"/>
+      <w:r>
+        <w:t>Verhouding man/vrouw</w:t>
+      </w:r>
+      <w:bookmarkEnd w:id="4"/>
+    </w:p>
+    <w:p>
+      <w:pPr>
+        <w:pStyle w:val="Heading5"/>
+      </w:pPr>
+      <w:r>
+        <w:t>Eerste semester</w:t>
+      </w:r>
+    </w:p>
+    <w:p>
       <w:bookmarkStart w:id="5" w:name="VerhoudingManVrouwSem1"/>
       <w:bookmarkEnd w:id="5"/>
     </w:p>
     <w:p>
       <w:pPr>
-        <w:pStyle w:val="Kop5"/>
+        <w:pStyle w:val="Heading5"/>
       </w:pPr>
       <w:r>
         <w:t>Tweede semester</w:t>
       </w:r>
     </w:p>
-    <w:tbl>
-      <w:tblPr>
-        <w:tblStyle w:val="Tabelraster"/>
-        <w:tblW w:w="0" w:type="auto"/>
-        <w:tblLook w:val="04A0" w:firstRow="1" w:lastRow="0" w:firstColumn="1" w:lastColumn="0" w:noHBand="0" w:noVBand="1"/>
-      </w:tblPr>
-      <w:tblGrid>
-        <w:gridCol w:w="9060"/>
-      </w:tblGrid>
-      <w:tr>
-        <w:tc>
-          <w:tcPr>
-            <w:tcW w:w="9060" w:type="dxa"/>
-          </w:tcPr>
-          <w:p>
-            <w:bookmarkStart w:id="6" w:name="VerhoudingManVrouwSem2"/>
-            <w:bookmarkEnd w:id="6"/>
-          </w:p>
-        </w:tc>
-      </w:tr>
-    </w:tbl>
+    <w:p>
+      <w:bookmarkStart w:id="6" w:name="VerhoudingManVrouwSem2"/>
+      <w:bookmarkEnd w:id="6"/>
+    </w:p>
+    <w:p>
+      <w:pPr>
+        <w:pStyle w:val="Heading1"/>
+      </w:pPr>
+      <w:bookmarkStart w:id="7" w:name="_Toc24630426"/>
+      <w:r>
+        <w:t>Instroo</w:t>
+      </w:r>
+      <w:bookmarkStart w:id="8" w:name="_GoBack"/>
+      <w:bookmarkEnd w:id="8"/>
+      <w:r>
+        <w:t>m</w:t>
+      </w:r>
+      <w:bookmarkEnd w:id="7"/>
+    </w:p>
+    <w:p>
+      <w:pPr>
+        <w:pStyle w:val="Heading2"/>
+      </w:pPr>
+      <w:bookmarkStart w:id="9" w:name="_Toc24630427"/>
+      <w:r>
+        <w:t>Herkomst instroom</w:t>
+      </w:r>
+      <w:bookmarkEnd w:id="9"/>
+    </w:p>
     <w:p/>
     <w:p>
       <w:pPr>
-        <w:pStyle w:val="Kop1"/>
-      </w:pPr>
-      <w:bookmarkStart w:id="7" w:name="_Toc24630426"/>
-      <w:r>
-        <w:t>Instroom</w:t>
-      </w:r>
-      <w:bookmarkEnd w:id="7"/>
-    </w:p>
-    <w:p>
-      <w:pPr>
-        <w:pStyle w:val="Kop2"/>
-      </w:pPr>
-      <w:bookmarkStart w:id="8" w:name="_Toc24630427"/>
-      <w:r>
-        <w:t>Herkomst instroom</w:t>
-      </w:r>
-      <w:bookmarkEnd w:id="8"/>
+        <w:pStyle w:val="Heading5"/>
+      </w:pPr>
+      <w:bookmarkStart w:id="10" w:name="HerkomstInstoom"/>
+      <w:bookmarkEnd w:id="10"/>
+      <w:r>
+        <w:t>Eerste semester</w:t>
+      </w:r>
+    </w:p>
+    <w:p>
+      <w:bookmarkStart w:id="11" w:name="HerkomstInstoomSem1"/>
+      <w:bookmarkEnd w:id="11"/>
+    </w:p>
+    <w:p>
+      <w:pPr>
+        <w:pStyle w:val="Heading5"/>
+      </w:pPr>
+      <w:r>
+        <w:t>Tweede semester</w:t>
+      </w:r>
+    </w:p>
+    <w:p>
+      <w:bookmarkStart w:id="12" w:name="HerkomstInstoomSem2"/>
+      <w:bookmarkEnd w:id="12"/>
+    </w:p>
+    <w:p>
+      <w:pPr>
+        <w:pStyle w:val="Heading2"/>
+      </w:pPr>
+      <w:r>
+        <w:t xml:space="preserve">Aantal mensen </w:t>
+      </w:r>
+      <w:proofErr w:type="gramStart"/>
+      <w:r>
+        <w:t>geslaagd /</w:t>
+      </w:r>
+      <w:proofErr w:type="gramEnd"/>
+      <w:r>
+        <w:t xml:space="preserve"> module</w:t>
+      </w:r>
+    </w:p>
+    <w:p>
+      <w:pPr>
+        <w:pStyle w:val="Heading5"/>
+      </w:pPr>
+      <w:r>
+        <w:t>Eerste semester</w:t>
+      </w:r>
+    </w:p>
+    <w:p>
+      <w:bookmarkStart w:id="13" w:name="MensenGeslaagdSem1"/>
+      <w:bookmarkEnd w:id="13"/>
+    </w:p>
+    <w:p>
+      <w:pPr>
+        <w:pStyle w:val="Heading5"/>
+      </w:pPr>
+      <w:r>
+        <w:t>Tweede semester</w:t>
+      </w:r>
+    </w:p>
+    <w:p>
+      <w:bookmarkStart w:id="14" w:name="MensenGeslaagdSem2"/>
+      <w:bookmarkEnd w:id="14"/>
     </w:p>
     <w:p/>
     <w:p>
       <w:pPr>
-        <w:pStyle w:val="Kop5"/>
-      </w:pPr>
-      <w:bookmarkStart w:id="9" w:name="HerkomstInstoom"/>
-      <w:bookmarkEnd w:id="9"/>
+        <w:pStyle w:val="Heading2"/>
+        <w:ind w:left="709" w:hanging="709"/>
+      </w:pPr>
+      <w:r>
+        <w:t xml:space="preserve"> </w:t>
+      </w:r>
+      <w:r>
+        <w:t xml:space="preserve">Reden stoppen </w:t>
+      </w:r>
+    </w:p>
+    <w:p>
+      <w:pPr>
+        <w:pStyle w:val="Heading5"/>
+      </w:pPr>
       <w:r>
         <w:t>Eerste semester</w:t>
       </w:r>
     </w:p>
-    <w:tbl>
-      <w:tblPr>
-        <w:tblStyle w:val="Tabelraster"/>
-        <w:tblW w:w="0" w:type="auto"/>
-        <w:tblLook w:val="04A0" w:firstRow="1" w:lastRow="0" w:firstColumn="1" w:lastColumn="0" w:noHBand="0" w:noVBand="1"/>
-      </w:tblPr>
-      <w:tblGrid>
-        <w:gridCol w:w="9060"/>
-      </w:tblGrid>
-      <w:tr>
-        <w:tc>
-          <w:tcPr>
-            <w:tcW w:w="9060" w:type="dxa"/>
-          </w:tcPr>
-          <w:p>
-            <w:bookmarkStart w:id="10" w:name="HerkomstInstoomSem1"/>
-            <w:bookmarkEnd w:id="10"/>
-          </w:p>
-        </w:tc>
-      </w:tr>
-    </w:tbl>
+    <w:p>
+      <w:bookmarkStart w:id="15" w:name="RedenStoppenSem1"/>
+      <w:bookmarkEnd w:id="15"/>
+    </w:p>
+    <w:p>
+      <w:r>
+        <w:t xml:space="preserve">  </w:t>
+      </w:r>
+    </w:p>
+    <w:p>
+      <w:pPr>
+        <w:pStyle w:val="Heading5"/>
+      </w:pPr>
+      <w:r>
+        <w:t>Tweede semester</w:t>
+      </w:r>
+    </w:p>
+    <w:p>
+      <w:bookmarkStart w:id="16" w:name="RedenStoppenSem2"/>
+      <w:bookmarkEnd w:id="16"/>
+    </w:p>
     <w:p/>
     <w:p>
       <w:pPr>
-        <w:pStyle w:val="Kop5"/>
+        <w:pStyle w:val="Heading2"/>
+      </w:pPr>
+      <w:r>
+        <w:lastRenderedPageBreak/>
+        <w:t xml:space="preserve">School leren kennen </w:t>
+      </w:r>
+    </w:p>
+    <w:p>
+      <w:pPr>
+        <w:pStyle w:val="Heading5"/>
+      </w:pPr>
+      <w:r>
+        <w:t>Eerste semester</w:t>
+      </w:r>
+    </w:p>
+    <w:p>
+      <w:bookmarkStart w:id="17" w:name="SchoolLerenKennenSem1"/>
+      <w:bookmarkEnd w:id="17"/>
+    </w:p>
+    <w:p>
+      <w:r>
+        <w:t xml:space="preserve">  </w:t>
+      </w:r>
+    </w:p>
+    <w:p>
+      <w:pPr>
+        <w:pStyle w:val="Heading5"/>
       </w:pPr>
       <w:r>
         <w:t>Tweede semester</w:t>
       </w:r>
     </w:p>
-    <w:tbl>
-      <w:tblPr>
-        <w:tblStyle w:val="Tabelraster"/>
-        <w:tblW w:w="0" w:type="auto"/>
-        <w:tblLook w:val="04A0" w:firstRow="1" w:lastRow="0" w:firstColumn="1" w:lastColumn="0" w:noHBand="0" w:noVBand="1"/>
-      </w:tblPr>
-      <w:tblGrid>
-        <w:gridCol w:w="9060"/>
-      </w:tblGrid>
-      <w:tr>
-        <w:tc>
-          <w:tcPr>
-            <w:tcW w:w="9060" w:type="dxa"/>
-          </w:tcPr>
-          <w:p>
-            <w:bookmarkStart w:id="11" w:name="HerkomstInstoomSem2"/>
-            <w:bookmarkEnd w:id="11"/>
-          </w:p>
-        </w:tc>
-      </w:tr>
-    </w:tbl>
+    <w:p>
+      <w:bookmarkStart w:id="18" w:name="SchoolLerenKennenSem2"/>
+      <w:bookmarkEnd w:id="18"/>
+    </w:p>
     <w:p/>
     <w:p>
       <w:pPr>
-        <w:pStyle w:val="Kop2"/>
-      </w:pPr>
-      <w:r>
-        <w:t>Aantal mensen geslaagd / module</w:t>
-      </w:r>
-    </w:p>
-    <w:p>
-      <w:pPr>
-        <w:pStyle w:val="Kop5"/>
+        <w:pStyle w:val="Heading1"/>
+      </w:pPr>
+      <w:bookmarkStart w:id="19" w:name="_Toc24630429"/>
+      <w:r>
+        <w:t>Rendement toetsing</w:t>
+      </w:r>
+      <w:bookmarkEnd w:id="19"/>
+    </w:p>
+    <w:p>
+      <w:pPr>
+        <w:pStyle w:val="Heading2"/>
+      </w:pPr>
+      <w:bookmarkStart w:id="20" w:name="_Toc24630431"/>
+      <w:r>
+        <w:t>Hernemen modules</w:t>
+      </w:r>
+      <w:bookmarkEnd w:id="20"/>
+    </w:p>
+    <w:p>
+      <w:pPr>
+        <w:pStyle w:val="Heading5"/>
       </w:pPr>
       <w:r>
         <w:t>Eerste semester</w:t>
       </w:r>
     </w:p>
-    <w:tbl>
-      <w:tblPr>
-        <w:tblStyle w:val="Tabelraster"/>
-        <w:tblW w:w="0" w:type="auto"/>
-        <w:tblLook w:val="04A0" w:firstRow="1" w:lastRow="0" w:firstColumn="1" w:lastColumn="0" w:noHBand="0" w:noVBand="1"/>
-      </w:tblPr>
-      <w:tblGrid>
-        <w:gridCol w:w="9060"/>
-      </w:tblGrid>
-      <w:tr>
-        <w:tc>
-          <w:tcPr>
-            <w:tcW w:w="9060" w:type="dxa"/>
-          </w:tcPr>
-          <w:p>
-            <w:bookmarkStart w:id="12" w:name="MensenGeslaagdSem1"/>
-            <w:bookmarkEnd w:id="12"/>
-          </w:p>
-        </w:tc>
-      </w:tr>
-    </w:tbl>
     <w:p/>
     <w:p>
       <w:pPr>
-        <w:pStyle w:val="Kop5"/>
+        <w:pStyle w:val="Heading5"/>
       </w:pPr>
       <w:r>
         <w:t>Tweede semester</w:t>
       </w:r>
     </w:p>
-    <w:tbl>
-      <w:tblPr>
-        <w:tblStyle w:val="Tabelraster"/>
-        <w:tblW w:w="0" w:type="auto"/>
-        <w:tblLook w:val="04A0" w:firstRow="1" w:lastRow="0" w:firstColumn="1" w:lastColumn="0" w:noHBand="0" w:noVBand="1"/>
-      </w:tblPr>
-      <w:tblGrid>
-        <w:gridCol w:w="9060"/>
-      </w:tblGrid>
-      <w:tr>
-        <w:tc>
-          <w:tcPr>
-            <w:tcW w:w="9060" w:type="dxa"/>
-          </w:tcPr>
-          <w:p>
-            <w:bookmarkStart w:id="13" w:name="MensenGeslaagdSem2"/>
-            <w:bookmarkEnd w:id="13"/>
-          </w:p>
-        </w:tc>
-      </w:tr>
-    </w:tbl>
+    <w:p>
+      <w:bookmarkStart w:id="21" w:name="ModuleHernemenSem1"/>
+      <w:bookmarkStart w:id="22" w:name="ModuleHernemenSem2"/>
+      <w:bookmarkEnd w:id="21"/>
+      <w:bookmarkEnd w:id="22"/>
+    </w:p>
+    <w:p>
+      <w:pPr>
+        <w:pStyle w:val="Heading2"/>
+      </w:pPr>
+      <w:bookmarkStart w:id="23" w:name="_Toc24630432"/>
+      <w:r>
+        <w:t>Aantal afgestudeerde studenten</w:t>
+      </w:r>
+      <w:bookmarkEnd w:id="23"/>
+    </w:p>
+    <w:p>
+      <w:pPr>
+        <w:pStyle w:val="Heading5"/>
+      </w:pPr>
+      <w:r>
+        <w:t>Eerste semester</w:t>
+      </w:r>
+    </w:p>
+    <w:p>
+      <w:bookmarkStart w:id="24" w:name="AantalAfgestudeerdeStudentenSem1"/>
+      <w:bookmarkEnd w:id="24"/>
+    </w:p>
+    <w:p>
+      <w:r>
+        <w:t xml:space="preserve">  </w:t>
+      </w:r>
+    </w:p>
+    <w:p>
+      <w:pPr>
+        <w:pStyle w:val="Heading5"/>
+      </w:pPr>
+      <w:proofErr w:type="gramStart"/>
+      <w:r>
+        <w:t xml:space="preserve">Tweede </w:t>
+      </w:r>
+      <w:r>
+        <w:t xml:space="preserve"> semester</w:t>
+      </w:r>
+      <w:proofErr w:type="gramEnd"/>
+    </w:p>
+    <w:p>
+      <w:bookmarkStart w:id="25" w:name="AantalAfgestudeerdeStudentenSem2"/>
+      <w:bookmarkEnd w:id="25"/>
+    </w:p>
     <w:p/>
-    <w:p/>
-    <w:p>
-      <w:pPr>
-        <w:pStyle w:val="Kop2"/>
-        <w:ind w:left="709" w:hanging="709"/>
-      </w:pPr>
-      <w:r>
-        <w:lastRenderedPageBreak/>
-        <w:t xml:space="preserve"> </w:t>
-      </w:r>
-      <w:r>
-        <w:t xml:space="preserve">Reden stoppen </w:t>
-      </w:r>
-    </w:p>
-    <w:p>
-      <w:pPr>
-        <w:pStyle w:val="Kop5"/>
+    <w:p>
+      <w:pPr>
+        <w:pStyle w:val="Heading2"/>
+      </w:pPr>
+      <w:bookmarkStart w:id="26" w:name="_Toc24630435"/>
+      <w:r>
+        <w:t>Gemiddelde duur opleiding</w:t>
+      </w:r>
+      <w:bookmarkEnd w:id="26"/>
+    </w:p>
+    <w:p>
+      <w:pPr>
+        <w:pStyle w:val="Heading5"/>
       </w:pPr>
       <w:r>
         <w:t>Eerste semester</w:t>
       </w:r>
     </w:p>
-    <w:tbl>
-      <w:tblPr>
-        <w:tblStyle w:val="Tabelraster"/>
-        <w:tblW w:w="0" w:type="auto"/>
-        <w:tblLook w:val="04A0" w:firstRow="1" w:lastRow="0" w:firstColumn="1" w:lastColumn="0" w:noHBand="0" w:noVBand="1"/>
-      </w:tblPr>
-      <w:tblGrid>
-        <w:gridCol w:w="9060"/>
-      </w:tblGrid>
-      <w:tr>
-        <w:tc>
-          <w:tcPr>
-            <w:tcW w:w="9060" w:type="dxa"/>
-          </w:tcPr>
-          <w:p>
-            <w:bookmarkStart w:id="14" w:name="RedenStoppenSem1"/>
-            <w:bookmarkEnd w:id="14"/>
-          </w:p>
-        </w:tc>
-      </w:tr>
-    </w:tbl>
-    <w:p/>
+    <w:p>
+      <w:bookmarkStart w:id="27" w:name="GemiddeldeDuurSem1"/>
+      <w:bookmarkEnd w:id="27"/>
+    </w:p>
     <w:p>
       <w:r>
         <w:t xml:space="preserve">  </w:t>
@@ -474,342 +518,16 @@
     </w:p>
     <w:p>
       <w:pPr>
-        <w:pStyle w:val="Kop5"/>
+        <w:pStyle w:val="Heading5"/>
       </w:pPr>
       <w:r>
         <w:t>Tweede semester</w:t>
       </w:r>
     </w:p>
-    <w:tbl>
-      <w:tblPr>
-        <w:tblStyle w:val="Tabelraster"/>
-        <w:tblW w:w="0" w:type="auto"/>
-        <w:tblLook w:val="04A0" w:firstRow="1" w:lastRow="0" w:firstColumn="1" w:lastColumn="0" w:noHBand="0" w:noVBand="1"/>
-      </w:tblPr>
-      <w:tblGrid>
-        <w:gridCol w:w="9060"/>
-      </w:tblGrid>
-      <w:tr>
-        <w:tc>
-          <w:tcPr>
-            <w:tcW w:w="9060" w:type="dxa"/>
-          </w:tcPr>
-          <w:p>
-            <w:bookmarkStart w:id="15" w:name="RedenStoppenSem2"/>
-            <w:bookmarkEnd w:id="15"/>
-          </w:p>
-        </w:tc>
-      </w:tr>
-    </w:tbl>
-    <w:p/>
-    <w:p/>
-    <w:p>
-      <w:pPr>
-        <w:pStyle w:val="Kop2"/>
-      </w:pPr>
-      <w:r>
-        <w:t xml:space="preserve">School leren kennen </w:t>
-      </w:r>
-    </w:p>
-    <w:p>
-      <w:pPr>
-        <w:pStyle w:val="Kop5"/>
-      </w:pPr>
-      <w:r>
-        <w:t>Eerste semester</w:t>
-      </w:r>
-    </w:p>
-    <w:tbl>
-      <w:tblPr>
-        <w:tblStyle w:val="Tabelraster"/>
-        <w:tblW w:w="0" w:type="auto"/>
-        <w:tblLook w:val="04A0" w:firstRow="1" w:lastRow="0" w:firstColumn="1" w:lastColumn="0" w:noHBand="0" w:noVBand="1"/>
-      </w:tblPr>
-      <w:tblGrid>
-        <w:gridCol w:w="9060"/>
-      </w:tblGrid>
-      <w:tr>
-        <w:tc>
-          <w:tcPr>
-            <w:tcW w:w="9060" w:type="dxa"/>
-          </w:tcPr>
-          <w:p>
-            <w:bookmarkStart w:id="16" w:name="SchoolLerenKennenSem1"/>
-            <w:bookmarkEnd w:id="16"/>
-          </w:p>
-        </w:tc>
-      </w:tr>
-    </w:tbl>
-    <w:p/>
-    <w:p>
-      <w:r>
-        <w:t xml:space="preserve">  </w:t>
-      </w:r>
-    </w:p>
-    <w:p>
-      <w:pPr>
-        <w:pStyle w:val="Kop5"/>
-      </w:pPr>
-      <w:r>
-        <w:t>Tweede semester</w:t>
-      </w:r>
-    </w:p>
-    <w:tbl>
-      <w:tblPr>
-        <w:tblStyle w:val="Tabelraster"/>
-        <w:tblW w:w="0" w:type="auto"/>
-        <w:tblLook w:val="04A0" w:firstRow="1" w:lastRow="0" w:firstColumn="1" w:lastColumn="0" w:noHBand="0" w:noVBand="1"/>
-      </w:tblPr>
-      <w:tblGrid>
-        <w:gridCol w:w="9060"/>
-      </w:tblGrid>
-      <w:tr>
-        <w:tc>
-          <w:tcPr>
-            <w:tcW w:w="9060" w:type="dxa"/>
-          </w:tcPr>
-          <w:p>
-            <w:bookmarkStart w:id="17" w:name="SchoolLerenKennenSem2"/>
-            <w:bookmarkEnd w:id="17"/>
-          </w:p>
-        </w:tc>
-      </w:tr>
-    </w:tbl>
-    <w:p/>
-    <w:p/>
-    <w:p>
-      <w:pPr>
-        <w:pStyle w:val="Kop1"/>
-      </w:pPr>
-      <w:bookmarkStart w:id="18" w:name="_Toc24630429"/>
-      <w:r>
-        <w:t>Rendement toetsing</w:t>
-      </w:r>
-      <w:bookmarkEnd w:id="18"/>
-    </w:p>
-    <w:p>
-      <w:pPr>
-        <w:pStyle w:val="Kop2"/>
-      </w:pPr>
-      <w:bookmarkStart w:id="19" w:name="_Toc24630431"/>
-      <w:r>
-        <w:t>Hernemen modules</w:t>
-      </w:r>
-      <w:bookmarkEnd w:id="19"/>
-    </w:p>
-    <w:p>
-      <w:pPr>
-        <w:pStyle w:val="Kop5"/>
-      </w:pPr>
-      <w:r>
-        <w:t>Eerste semester</w:t>
-      </w:r>
-    </w:p>
-    <w:tbl>
-      <w:tblPr>
-        <w:tblStyle w:val="Tabelraster"/>
-        <w:tblW w:w="0" w:type="auto"/>
-        <w:tblLook w:val="04A0" w:firstRow="1" w:lastRow="0" w:firstColumn="1" w:lastColumn="0" w:noHBand="0" w:noVBand="1"/>
-      </w:tblPr>
-      <w:tblGrid>
-        <w:gridCol w:w="9060"/>
-      </w:tblGrid>
-      <w:tr>
-        <w:tc>
-          <w:tcPr>
-            <w:tcW w:w="9060" w:type="dxa"/>
-          </w:tcPr>
-          <w:p/>
-        </w:tc>
-      </w:tr>
-    </w:tbl>
-    <w:p/>
-    <w:p>
-      <w:pPr>
-        <w:pStyle w:val="Kop5"/>
-      </w:pPr>
-      <w:r>
-        <w:t>Tweede semester</w:t>
-      </w:r>
-    </w:p>
-    <w:tbl>
-      <w:tblPr>
-        <w:tblStyle w:val="Tabelraster"/>
-        <w:tblW w:w="0" w:type="auto"/>
-        <w:tblLook w:val="04A0" w:firstRow="1" w:lastRow="0" w:firstColumn="1" w:lastColumn="0" w:noHBand="0" w:noVBand="1"/>
-      </w:tblPr>
-      <w:tblGrid>
-        <w:gridCol w:w="9060"/>
-      </w:tblGrid>
-      <w:tr>
-        <w:tc>
-          <w:tcPr>
-            <w:tcW w:w="9060" w:type="dxa"/>
-          </w:tcPr>
-          <w:p>
-            <w:bookmarkStart w:id="20" w:name="ModuleHernemenSem1"/>
-            <w:bookmarkStart w:id="21" w:name="ModuleHernemenSem2"/>
-            <w:bookmarkEnd w:id="20"/>
-            <w:bookmarkEnd w:id="21"/>
-          </w:p>
-        </w:tc>
-      </w:tr>
-    </w:tbl>
-    <w:p/>
-    <w:p>
-      <w:pPr>
-        <w:pStyle w:val="Kop2"/>
-      </w:pPr>
-      <w:bookmarkStart w:id="22" w:name="_Toc24630432"/>
-      <w:r>
-        <w:t>Aantal afgestudeerde studenten</w:t>
-      </w:r>
-      <w:bookmarkEnd w:id="22"/>
-    </w:p>
-    <w:p>
-      <w:pPr>
-        <w:pStyle w:val="Kop5"/>
-      </w:pPr>
-      <w:r>
-        <w:t>Eerste semester</w:t>
-      </w:r>
-    </w:p>
-    <w:tbl>
-      <w:tblPr>
-        <w:tblStyle w:val="Tabelraster"/>
-        <w:tblW w:w="0" w:type="auto"/>
-        <w:tblLook w:val="04A0" w:firstRow="1" w:lastRow="0" w:firstColumn="1" w:lastColumn="0" w:noHBand="0" w:noVBand="1"/>
-      </w:tblPr>
-      <w:tblGrid>
-        <w:gridCol w:w="9060"/>
-      </w:tblGrid>
-      <w:tr>
-        <w:tc>
-          <w:tcPr>
-            <w:tcW w:w="9060" w:type="dxa"/>
-          </w:tcPr>
-          <w:p>
-            <w:bookmarkStart w:id="23" w:name="AantalAfgestudeerdeStudentenSem1"/>
-            <w:bookmarkEnd w:id="23"/>
-          </w:p>
-        </w:tc>
-      </w:tr>
-    </w:tbl>
-    <w:p/>
-    <w:p>
-      <w:r>
-        <w:t xml:space="preserve">  </w:t>
-      </w:r>
-    </w:p>
-    <w:p>
-      <w:pPr>
-        <w:pStyle w:val="Kop5"/>
-      </w:pPr>
-      <w:r>
-        <w:t xml:space="preserve">Tweede </w:t>
-      </w:r>
-      <w:r>
-        <w:t xml:space="preserve"> semester</w:t>
-      </w:r>
-    </w:p>
-    <w:tbl>
-      <w:tblPr>
-        <w:tblStyle w:val="Tabelraster"/>
-        <w:tblW w:w="0" w:type="auto"/>
-        <w:tblLook w:val="04A0" w:firstRow="1" w:lastRow="0" w:firstColumn="1" w:lastColumn="0" w:noHBand="0" w:noVBand="1"/>
-      </w:tblPr>
-      <w:tblGrid>
-        <w:gridCol w:w="9060"/>
-      </w:tblGrid>
-      <w:tr>
-        <w:tc>
-          <w:tcPr>
-            <w:tcW w:w="9060" w:type="dxa"/>
-          </w:tcPr>
-          <w:p>
-            <w:bookmarkStart w:id="24" w:name="AantalAfgestudeerdeStudentenSem2"/>
-            <w:bookmarkEnd w:id="24"/>
-          </w:p>
-        </w:tc>
-      </w:tr>
-    </w:tbl>
-    <w:p/>
-    <w:p/>
-    <w:p>
-      <w:pPr>
-        <w:pStyle w:val="Kop2"/>
-      </w:pPr>
-      <w:bookmarkStart w:id="25" w:name="_Toc24630435"/>
-      <w:r>
-        <w:t>Gemiddelde duur opleiding</w:t>
-      </w:r>
-      <w:bookmarkEnd w:id="25"/>
-    </w:p>
-    <w:p>
-      <w:pPr>
-        <w:pStyle w:val="Kop5"/>
-      </w:pPr>
-      <w:r>
-        <w:t>Eerste semester</w:t>
-      </w:r>
-    </w:p>
-    <w:tbl>
-      <w:tblPr>
-        <w:tblStyle w:val="Tabelraster"/>
-        <w:tblW w:w="0" w:type="auto"/>
-        <w:tblLook w:val="04A0" w:firstRow="1" w:lastRow="0" w:firstColumn="1" w:lastColumn="0" w:noHBand="0" w:noVBand="1"/>
-      </w:tblPr>
-      <w:tblGrid>
-        <w:gridCol w:w="9060"/>
-      </w:tblGrid>
-      <w:tr>
-        <w:tc>
-          <w:tcPr>
-            <w:tcW w:w="9060" w:type="dxa"/>
-          </w:tcPr>
-          <w:p>
-            <w:bookmarkStart w:id="26" w:name="GemiddeldeDuurSem1"/>
-            <w:bookmarkEnd w:id="26"/>
-          </w:p>
-        </w:tc>
-      </w:tr>
-    </w:tbl>
-    <w:p/>
-    <w:p>
-      <w:r>
-        <w:t xml:space="preserve">  </w:t>
-      </w:r>
-    </w:p>
-    <w:p>
-      <w:pPr>
-        <w:pStyle w:val="Kop5"/>
-      </w:pPr>
-      <w:r>
-        <w:t>Tweede semester</w:t>
-      </w:r>
-    </w:p>
-    <w:tbl>
-      <w:tblPr>
-        <w:tblStyle w:val="Tabelraster"/>
-        <w:tblW w:w="0" w:type="auto"/>
-        <w:tblLook w:val="04A0" w:firstRow="1" w:lastRow="0" w:firstColumn="1" w:lastColumn="0" w:noHBand="0" w:noVBand="1"/>
-      </w:tblPr>
-      <w:tblGrid>
-        <w:gridCol w:w="9060"/>
-      </w:tblGrid>
-      <w:tr>
-        <w:tc>
-          <w:tcPr>
-            <w:tcW w:w="9060" w:type="dxa"/>
-          </w:tcPr>
-          <w:p>
-            <w:bookmarkStart w:id="27" w:name="GemiddeldeDuurSem2"/>
-            <w:bookmarkEnd w:id="27"/>
-          </w:p>
-        </w:tc>
-      </w:tr>
-    </w:tbl>
-    <w:p/>
+    <w:p>
+      <w:bookmarkStart w:id="28" w:name="GemiddeldeDuurSem2"/>
+      <w:bookmarkEnd w:id="28"/>
+    </w:p>
     <w:sectPr>
       <w:headerReference w:type="default" r:id="rId11"/>
       <w:footerReference w:type="default" r:id="rId12"/>
@@ -826,7 +544,7 @@
 </file>
 
 <file path=word/endnotes.xml><?xml version="1.0" encoding="utf-8"?>
-<w:endnotes xmlns:wpc="http://schemas.microsoft.com/office/word/2010/wordprocessingCanvas" xmlns:cx="http://schemas.microsoft.com/office/drawing/2014/chartex" xmlns:cx1="http://schemas.microsoft.com/office/drawing/2015/9/8/chartex" xmlns:cx2="http://schemas.microsoft.com/office/drawing/2015/10/21/chartex" xmlns:cx3="http://schemas.microsoft.com/office/drawing/2016/5/9/chartex" xmlns:cx4="http://schemas.microsoft.com/office/drawing/2016/5/10/chartex" xmlns:cx5="http://schemas.microsoft.com/office/drawing/2016/5/11/chartex" xmlns:cx6="http://schemas.microsoft.com/office/drawing/2016/5/12/chartex" xmlns:cx7="http://schemas.microsoft.com/office/drawing/2016/5/13/chartex" xmlns:cx8="http://schemas.microsoft.com/office/drawing/2016/5/14/chartex" xmlns:mc="http://schemas.openxmlformats.org/markup-compatibility/2006" xmlns:aink="http://schemas.microsoft.com/office/drawing/2016/ink" xmlns:am3d="http://schemas.microsoft.com/office/drawing/2017/model3d" xmlns:o="urn:schemas-microsoft-com:office:office" xmlns:r="http://schemas.openxmlformats.org/officeDocument/2006/relationships" xmlns:m="http://schemas.openxmlformats.org/officeDocument/2006/math" xmlns:v="urn:schemas-microsoft-com:vml" xmlns:wp14="http://schemas.microsoft.com/office/word/2010/wordprocessingDrawing" xmlns:wp="http://schemas.openxmlformats.org/drawingml/2006/wordprocessingDrawing" xmlns:w10="urn:schemas-microsoft-com:office:word" xmlns:w="http://schemas.openxmlformats.org/wordprocessingml/2006/main" xmlns:w14="http://schemas.microsoft.com/office/word/2010/wordml" xmlns:w15="http://schemas.microsoft.com/office/word/2012/wordml" xmlns:w16cex="http://schemas.microsoft.com/office/word/2018/wordml/cex" xmlns:w16cid="http://schemas.microsoft.com/office/word/2016/wordml/cid" xmlns:w16="http://schemas.microsoft.com/office/word/2018/wordml" xmlns:w16se="http://schemas.microsoft.com/office/word/2015/wordml/symex" xmlns:wpg="http://schemas.microsoft.com/office/word/2010/wordprocessingGroup" xmlns:wpi="http://schemas.microsoft.com/office/word/2010/wordprocessingInk" xmlns:wne="http://schemas.microsoft.com/office/word/2006/wordml" xmlns:wps="http://schemas.microsoft.com/office/word/2010/wordprocessingShape" mc:Ignorable="w14 w15 w16se w16cid w16 w16cex wp14">
+<w:endnotes xmlns:wpc="http://schemas.microsoft.com/office/word/2010/wordprocessingCanvas" xmlns:cx="http://schemas.microsoft.com/office/drawing/2014/chartex" xmlns:cx1="http://schemas.microsoft.com/office/drawing/2015/9/8/chartex" xmlns:cx2="http://schemas.microsoft.com/office/drawing/2015/10/21/chartex" xmlns:cx3="http://schemas.microsoft.com/office/drawing/2016/5/9/chartex" xmlns:cx4="http://schemas.microsoft.com/office/drawing/2016/5/10/chartex" xmlns:cx5="http://schemas.microsoft.com/office/drawing/2016/5/11/chartex" xmlns:cx6="http://schemas.microsoft.com/office/drawing/2016/5/12/chartex" xmlns:cx7="http://schemas.microsoft.com/office/drawing/2016/5/13/chartex" xmlns:cx8="http://schemas.microsoft.com/office/drawing/2016/5/14/chartex" xmlns:mc="http://schemas.openxmlformats.org/markup-compatibility/2006" xmlns:aink="http://schemas.microsoft.com/office/drawing/2016/ink" xmlns:am3d="http://schemas.microsoft.com/office/drawing/2017/model3d" xmlns:o="urn:schemas-microsoft-com:office:office" xmlns:r="http://schemas.openxmlformats.org/officeDocument/2006/relationships" xmlns:m="http://schemas.openxmlformats.org/officeDocument/2006/math" xmlns:v="urn:schemas-microsoft-com:vml" xmlns:wp14="http://schemas.microsoft.com/office/word/2010/wordprocessingDrawing" xmlns:wp="http://schemas.openxmlformats.org/drawingml/2006/wordprocessingDrawing" xmlns:w10="urn:schemas-microsoft-com:office:word" xmlns:w="http://schemas.openxmlformats.org/wordprocessingml/2006/main" xmlns:w14="http://schemas.microsoft.com/office/word/2010/wordml" xmlns:w15="http://schemas.microsoft.com/office/word/2012/wordml" xmlns:w16cid="http://schemas.microsoft.com/office/word/2016/wordml/cid" xmlns:w16se="http://schemas.microsoft.com/office/word/2015/wordml/symex" xmlns:wpg="http://schemas.microsoft.com/office/word/2010/wordprocessingGroup" xmlns:wpi="http://schemas.microsoft.com/office/word/2010/wordprocessingInk" xmlns:wne="http://schemas.microsoft.com/office/word/2006/wordml" xmlns:wps="http://schemas.microsoft.com/office/word/2010/wordprocessingShape" mc:Ignorable="w14 w15 w16se w16cid wp14">
   <w:endnote w:type="separator" w:id="-1">
     <w:p>
       <w:pPr>
@@ -851,7 +569,7 @@
 </file>
 
 <file path=word/footer1.xml><?xml version="1.0" encoding="utf-8"?>
-<w:ftr xmlns:wpc="http://schemas.microsoft.com/office/word/2010/wordprocessingCanvas" xmlns:cx="http://schemas.microsoft.com/office/drawing/2014/chartex" xmlns:cx1="http://schemas.microsoft.com/office/drawing/2015/9/8/chartex" xmlns:cx2="http://schemas.microsoft.com/office/drawing/2015/10/21/chartex" xmlns:cx3="http://schemas.microsoft.com/office/drawing/2016/5/9/chartex" xmlns:cx4="http://schemas.microsoft.com/office/drawing/2016/5/10/chartex" xmlns:cx5="http://schemas.microsoft.com/office/drawing/2016/5/11/chartex" xmlns:cx6="http://schemas.microsoft.com/office/drawing/2016/5/12/chartex" xmlns:cx7="http://schemas.microsoft.com/office/drawing/2016/5/13/chartex" xmlns:cx8="http://schemas.microsoft.com/office/drawing/2016/5/14/chartex" xmlns:mc="http://schemas.openxmlformats.org/markup-compatibility/2006" xmlns:aink="http://schemas.microsoft.com/office/drawing/2016/ink" xmlns:am3d="http://schemas.microsoft.com/office/drawing/2017/model3d" xmlns:o="urn:schemas-microsoft-com:office:office" xmlns:r="http://schemas.openxmlformats.org/officeDocument/2006/relationships" xmlns:m="http://schemas.openxmlformats.org/officeDocument/2006/math" xmlns:v="urn:schemas-microsoft-com:vml" xmlns:wp14="http://schemas.microsoft.com/office/word/2010/wordprocessingDrawing" xmlns:wp="http://schemas.openxmlformats.org/drawingml/2006/wordprocessingDrawing" xmlns:w10="urn:schemas-microsoft-com:office:word" xmlns:w="http://schemas.openxmlformats.org/wordprocessingml/2006/main" xmlns:w14="http://schemas.microsoft.com/office/word/2010/wordml" xmlns:w15="http://schemas.microsoft.com/office/word/2012/wordml" xmlns:w16cex="http://schemas.microsoft.com/office/word/2018/wordml/cex" xmlns:w16cid="http://schemas.microsoft.com/office/word/2016/wordml/cid" xmlns:w16="http://schemas.microsoft.com/office/word/2018/wordml" xmlns:w16se="http://schemas.microsoft.com/office/word/2015/wordml/symex" xmlns:wpg="http://schemas.microsoft.com/office/word/2010/wordprocessingGroup" xmlns:wpi="http://schemas.microsoft.com/office/word/2010/wordprocessingInk" xmlns:wne="http://schemas.microsoft.com/office/word/2006/wordml" xmlns:wps="http://schemas.microsoft.com/office/word/2010/wordprocessingShape" mc:Ignorable="w14 w15 w16se w16cid w16 w16cex wp14">
+<w:ftr xmlns:wpc="http://schemas.microsoft.com/office/word/2010/wordprocessingCanvas" xmlns:cx="http://schemas.microsoft.com/office/drawing/2014/chartex" xmlns:cx1="http://schemas.microsoft.com/office/drawing/2015/9/8/chartex" xmlns:cx2="http://schemas.microsoft.com/office/drawing/2015/10/21/chartex" xmlns:cx3="http://schemas.microsoft.com/office/drawing/2016/5/9/chartex" xmlns:cx4="http://schemas.microsoft.com/office/drawing/2016/5/10/chartex" xmlns:cx5="http://schemas.microsoft.com/office/drawing/2016/5/11/chartex" xmlns:cx6="http://schemas.microsoft.com/office/drawing/2016/5/12/chartex" xmlns:cx7="http://schemas.microsoft.com/office/drawing/2016/5/13/chartex" xmlns:cx8="http://schemas.microsoft.com/office/drawing/2016/5/14/chartex" xmlns:mc="http://schemas.openxmlformats.org/markup-compatibility/2006" xmlns:aink="http://schemas.microsoft.com/office/drawing/2016/ink" xmlns:am3d="http://schemas.microsoft.com/office/drawing/2017/model3d" xmlns:o="urn:schemas-microsoft-com:office:office" xmlns:r="http://schemas.openxmlformats.org/officeDocument/2006/relationships" xmlns:m="http://schemas.openxmlformats.org/officeDocument/2006/math" xmlns:v="urn:schemas-microsoft-com:vml" xmlns:wp14="http://schemas.microsoft.com/office/word/2010/wordprocessingDrawing" xmlns:wp="http://schemas.openxmlformats.org/drawingml/2006/wordprocessingDrawing" xmlns:w10="urn:schemas-microsoft-com:office:word" xmlns:w="http://schemas.openxmlformats.org/wordprocessingml/2006/main" xmlns:w14="http://schemas.microsoft.com/office/word/2010/wordml" xmlns:w15="http://schemas.microsoft.com/office/word/2012/wordml" xmlns:w16cid="http://schemas.microsoft.com/office/word/2016/wordml/cid" xmlns:w16se="http://schemas.microsoft.com/office/word/2015/wordml/symex" xmlns:wpg="http://schemas.microsoft.com/office/word/2010/wordprocessingGroup" xmlns:wpi="http://schemas.microsoft.com/office/word/2010/wordprocessingInk" xmlns:wne="http://schemas.microsoft.com/office/word/2006/wordml" xmlns:wps="http://schemas.microsoft.com/office/word/2010/wordprocessingShape" mc:Ignorable="w14 w15 w16se w16cid wp14">
   <w:sdt>
     <w:sdtPr>
       <w:id w:val="-1786496818"/>
@@ -883,7 +601,7 @@
         <w:sdtContent>
           <w:p>
             <w:pPr>
-              <w:pStyle w:val="Voettekst"/>
+              <w:pStyle w:val="Footer"/>
               <w:jc w:val="right"/>
               <w:rPr>
                 <w:sz w:val="16"/>
@@ -897,14 +615,14 @@
   </w:sdt>
   <w:p>
     <w:pPr>
-      <w:pStyle w:val="Voettekst"/>
+      <w:pStyle w:val="Footer"/>
     </w:pPr>
   </w:p>
 </w:ftr>
 </file>
 
 <file path=word/footnotes.xml><?xml version="1.0" encoding="utf-8"?>
-<w:footnotes xmlns:wpc="http://schemas.microsoft.com/office/word/2010/wordprocessingCanvas" xmlns:cx="http://schemas.microsoft.com/office/drawing/2014/chartex" xmlns:cx1="http://schemas.microsoft.com/office/drawing/2015/9/8/chartex" xmlns:cx2="http://schemas.microsoft.com/office/drawing/2015/10/21/chartex" xmlns:cx3="http://schemas.microsoft.com/office/drawing/2016/5/9/chartex" xmlns:cx4="http://schemas.microsoft.com/office/drawing/2016/5/10/chartex" xmlns:cx5="http://schemas.microsoft.com/office/drawing/2016/5/11/chartex" xmlns:cx6="http://schemas.microsoft.com/office/drawing/2016/5/12/chartex" xmlns:cx7="http://schemas.microsoft.com/office/drawing/2016/5/13/chartex" xmlns:cx8="http://schemas.microsoft.com/office/drawing/2016/5/14/chartex" xmlns:mc="http://schemas.openxmlformats.org/markup-compatibility/2006" xmlns:aink="http://schemas.microsoft.com/office/drawing/2016/ink" xmlns:am3d="http://schemas.microsoft.com/office/drawing/2017/model3d" xmlns:o="urn:schemas-microsoft-com:office:office" xmlns:r="http://schemas.openxmlformats.org/officeDocument/2006/relationships" xmlns:m="http://schemas.openxmlformats.org/officeDocument/2006/math" xmlns:v="urn:schemas-microsoft-com:vml" xmlns:wp14="http://schemas.microsoft.com/office/word/2010/wordprocessingDrawing" xmlns:wp="http://schemas.openxmlformats.org/drawingml/2006/wordprocessingDrawing" xmlns:w10="urn:schemas-microsoft-com:office:word" xmlns:w="http://schemas.openxmlformats.org/wordprocessingml/2006/main" xmlns:w14="http://schemas.microsoft.com/office/word/2010/wordml" xmlns:w15="http://schemas.microsoft.com/office/word/2012/wordml" xmlns:w16cex="http://schemas.microsoft.com/office/word/2018/wordml/cex" xmlns:w16cid="http://schemas.microsoft.com/office/word/2016/wordml/cid" xmlns:w16="http://schemas.microsoft.com/office/word/2018/wordml" xmlns:w16se="http://schemas.microsoft.com/office/word/2015/wordml/symex" xmlns:wpg="http://schemas.microsoft.com/office/word/2010/wordprocessingGroup" xmlns:wpi="http://schemas.microsoft.com/office/word/2010/wordprocessingInk" xmlns:wne="http://schemas.microsoft.com/office/word/2006/wordml" xmlns:wps="http://schemas.microsoft.com/office/word/2010/wordprocessingShape" mc:Ignorable="w14 w15 w16se w16cid w16 w16cex wp14">
+<w:footnotes xmlns:wpc="http://schemas.microsoft.com/office/word/2010/wordprocessingCanvas" xmlns:cx="http://schemas.microsoft.com/office/drawing/2014/chartex" xmlns:cx1="http://schemas.microsoft.com/office/drawing/2015/9/8/chartex" xmlns:cx2="http://schemas.microsoft.com/office/drawing/2015/10/21/chartex" xmlns:cx3="http://schemas.microsoft.com/office/drawing/2016/5/9/chartex" xmlns:cx4="http://schemas.microsoft.com/office/drawing/2016/5/10/chartex" xmlns:cx5="http://schemas.microsoft.com/office/drawing/2016/5/11/chartex" xmlns:cx6="http://schemas.microsoft.com/office/drawing/2016/5/12/chartex" xmlns:cx7="http://schemas.microsoft.com/office/drawing/2016/5/13/chartex" xmlns:cx8="http://schemas.microsoft.com/office/drawing/2016/5/14/chartex" xmlns:mc="http://schemas.openxmlformats.org/markup-compatibility/2006" xmlns:aink="http://schemas.microsoft.com/office/drawing/2016/ink" xmlns:am3d="http://schemas.microsoft.com/office/drawing/2017/model3d" xmlns:o="urn:schemas-microsoft-com:office:office" xmlns:r="http://schemas.openxmlformats.org/officeDocument/2006/relationships" xmlns:m="http://schemas.openxmlformats.org/officeDocument/2006/math" xmlns:v="urn:schemas-microsoft-com:vml" xmlns:wp14="http://schemas.microsoft.com/office/word/2010/wordprocessingDrawing" xmlns:wp="http://schemas.openxmlformats.org/drawingml/2006/wordprocessingDrawing" xmlns:w10="urn:schemas-microsoft-com:office:word" xmlns:w="http://schemas.openxmlformats.org/wordprocessingml/2006/main" xmlns:w14="http://schemas.microsoft.com/office/word/2010/wordml" xmlns:w15="http://schemas.microsoft.com/office/word/2012/wordml" xmlns:w16cid="http://schemas.microsoft.com/office/word/2016/wordml/cid" xmlns:w16se="http://schemas.microsoft.com/office/word/2015/wordml/symex" xmlns:wpg="http://schemas.microsoft.com/office/word/2010/wordprocessingGroup" xmlns:wpi="http://schemas.microsoft.com/office/word/2010/wordprocessingInk" xmlns:wne="http://schemas.microsoft.com/office/word/2006/wordml" xmlns:wps="http://schemas.microsoft.com/office/word/2010/wordprocessingShape" mc:Ignorable="w14 w15 w16se w16cid wp14">
   <w:footnote w:type="separator" w:id="-1">
     <w:p>
       <w:pPr>
@@ -929,39 +647,39 @@
 </file>
 
 <file path=word/header1.xml><?xml version="1.0" encoding="utf-8"?>
-<w:hdr xmlns:wpc="http://schemas.microsoft.com/office/word/2010/wordprocessingCanvas" xmlns:cx="http://schemas.microsoft.com/office/drawing/2014/chartex" xmlns:cx1="http://schemas.microsoft.com/office/drawing/2015/9/8/chartex" xmlns:cx2="http://schemas.microsoft.com/office/drawing/2015/10/21/chartex" xmlns:cx3="http://schemas.microsoft.com/office/drawing/2016/5/9/chartex" xmlns:cx4="http://schemas.microsoft.com/office/drawing/2016/5/10/chartex" xmlns:cx5="http://schemas.microsoft.com/office/drawing/2016/5/11/chartex" xmlns:cx6="http://schemas.microsoft.com/office/drawing/2016/5/12/chartex" xmlns:cx7="http://schemas.microsoft.com/office/drawing/2016/5/13/chartex" xmlns:cx8="http://schemas.microsoft.com/office/drawing/2016/5/14/chartex" xmlns:mc="http://schemas.openxmlformats.org/markup-compatibility/2006" xmlns:aink="http://schemas.microsoft.com/office/drawing/2016/ink" xmlns:am3d="http://schemas.microsoft.com/office/drawing/2017/model3d" xmlns:o="urn:schemas-microsoft-com:office:office" xmlns:r="http://schemas.openxmlformats.org/officeDocument/2006/relationships" xmlns:m="http://schemas.openxmlformats.org/officeDocument/2006/math" xmlns:v="urn:schemas-microsoft-com:vml" xmlns:wp14="http://schemas.microsoft.com/office/word/2010/wordprocessingDrawing" xmlns:wp="http://schemas.openxmlformats.org/drawingml/2006/wordprocessingDrawing" xmlns:w10="urn:schemas-microsoft-com:office:word" xmlns:w="http://schemas.openxmlformats.org/wordprocessingml/2006/main" xmlns:w14="http://schemas.microsoft.com/office/word/2010/wordml" xmlns:w15="http://schemas.microsoft.com/office/word/2012/wordml" xmlns:w16cex="http://schemas.microsoft.com/office/word/2018/wordml/cex" xmlns:w16cid="http://schemas.microsoft.com/office/word/2016/wordml/cid" xmlns:w16="http://schemas.microsoft.com/office/word/2018/wordml" xmlns:w16se="http://schemas.microsoft.com/office/word/2015/wordml/symex" xmlns:wpg="http://schemas.microsoft.com/office/word/2010/wordprocessingGroup" xmlns:wpi="http://schemas.microsoft.com/office/word/2010/wordprocessingInk" xmlns:wne="http://schemas.microsoft.com/office/word/2006/wordml" xmlns:wps="http://schemas.microsoft.com/office/word/2010/wordprocessingShape" mc:Ignorable="w14 w15 w16se w16cid w16 w16cex wp14">
+<w:hdr xmlns:wpc="http://schemas.microsoft.com/office/word/2010/wordprocessingCanvas" xmlns:cx="http://schemas.microsoft.com/office/drawing/2014/chartex" xmlns:cx1="http://schemas.microsoft.com/office/drawing/2015/9/8/chartex" xmlns:cx2="http://schemas.microsoft.com/office/drawing/2015/10/21/chartex" xmlns:cx3="http://schemas.microsoft.com/office/drawing/2016/5/9/chartex" xmlns:cx4="http://schemas.microsoft.com/office/drawing/2016/5/10/chartex" xmlns:cx5="http://schemas.microsoft.com/office/drawing/2016/5/11/chartex" xmlns:cx6="http://schemas.microsoft.com/office/drawing/2016/5/12/chartex" xmlns:cx7="http://schemas.microsoft.com/office/drawing/2016/5/13/chartex" xmlns:cx8="http://schemas.microsoft.com/office/drawing/2016/5/14/chartex" xmlns:mc="http://schemas.openxmlformats.org/markup-compatibility/2006" xmlns:aink="http://schemas.microsoft.com/office/drawing/2016/ink" xmlns:am3d="http://schemas.microsoft.com/office/drawing/2017/model3d" xmlns:o="urn:schemas-microsoft-com:office:office" xmlns:r="http://schemas.openxmlformats.org/officeDocument/2006/relationships" xmlns:m="http://schemas.openxmlformats.org/officeDocument/2006/math" xmlns:v="urn:schemas-microsoft-com:vml" xmlns:wp14="http://schemas.microsoft.com/office/word/2010/wordprocessingDrawing" xmlns:wp="http://schemas.openxmlformats.org/drawingml/2006/wordprocessingDrawing" xmlns:w10="urn:schemas-microsoft-com:office:word" xmlns:w="http://schemas.openxmlformats.org/wordprocessingml/2006/main" xmlns:w14="http://schemas.microsoft.com/office/word/2010/wordml" xmlns:w15="http://schemas.microsoft.com/office/word/2012/wordml" xmlns:w16cid="http://schemas.microsoft.com/office/word/2016/wordml/cid" xmlns:w16se="http://schemas.microsoft.com/office/word/2015/wordml/symex" xmlns:wpg="http://schemas.microsoft.com/office/word/2010/wordprocessingGroup" xmlns:wpi="http://schemas.microsoft.com/office/word/2010/wordprocessingInk" xmlns:wne="http://schemas.microsoft.com/office/word/2006/wordml" xmlns:wps="http://schemas.microsoft.com/office/word/2010/wordprocessingShape" mc:Ignorable="w14 w15 w16se w16cid wp14">
   <w:p>
     <w:pPr>
-      <w:pStyle w:val="Koptekst"/>
+      <w:pStyle w:val="Header"/>
       <w:jc w:val="right"/>
     </w:pPr>
   </w:p>
   <w:p>
     <w:pPr>
-      <w:pStyle w:val="Koptekst"/>
+      <w:pStyle w:val="Header"/>
     </w:pPr>
   </w:p>
 </w:hdr>
 </file>
 
 <file path=word/header2.xml><?xml version="1.0" encoding="utf-8"?>
-<w:hdr xmlns:wpc="http://schemas.microsoft.com/office/word/2010/wordprocessingCanvas" xmlns:cx="http://schemas.microsoft.com/office/drawing/2014/chartex" xmlns:cx1="http://schemas.microsoft.com/office/drawing/2015/9/8/chartex" xmlns:cx2="http://schemas.microsoft.com/office/drawing/2015/10/21/chartex" xmlns:cx3="http://schemas.microsoft.com/office/drawing/2016/5/9/chartex" xmlns:cx4="http://schemas.microsoft.com/office/drawing/2016/5/10/chartex" xmlns:cx5="http://schemas.microsoft.com/office/drawing/2016/5/11/chartex" xmlns:cx6="http://schemas.microsoft.com/office/drawing/2016/5/12/chartex" xmlns:cx7="http://schemas.microsoft.com/office/drawing/2016/5/13/chartex" xmlns:cx8="http://schemas.microsoft.com/office/drawing/2016/5/14/chartex" xmlns:mc="http://schemas.openxmlformats.org/markup-compatibility/2006" xmlns:aink="http://schemas.microsoft.com/office/drawing/2016/ink" xmlns:am3d="http://schemas.microsoft.com/office/drawing/2017/model3d" xmlns:o="urn:schemas-microsoft-com:office:office" xmlns:r="http://schemas.openxmlformats.org/officeDocument/2006/relationships" xmlns:m="http://schemas.openxmlformats.org/officeDocument/2006/math" xmlns:v="urn:schemas-microsoft-com:vml" xmlns:wp14="http://schemas.microsoft.com/office/word/2010/wordprocessingDrawing" xmlns:wp="http://schemas.openxmlformats.org/drawingml/2006/wordprocessingDrawing" xmlns:w10="urn:schemas-microsoft-com:office:word" xmlns:w="http://schemas.openxmlformats.org/wordprocessingml/2006/main" xmlns:w14="http://schemas.microsoft.com/office/word/2010/wordml" xmlns:w15="http://schemas.microsoft.com/office/word/2012/wordml" xmlns:w16cex="http://schemas.microsoft.com/office/word/2018/wordml/cex" xmlns:w16cid="http://schemas.microsoft.com/office/word/2016/wordml/cid" xmlns:w16="http://schemas.microsoft.com/office/word/2018/wordml" xmlns:w16se="http://schemas.microsoft.com/office/word/2015/wordml/symex" xmlns:wpg="http://schemas.microsoft.com/office/word/2010/wordprocessingGroup" xmlns:wpi="http://schemas.microsoft.com/office/word/2010/wordprocessingInk" xmlns:wne="http://schemas.microsoft.com/office/word/2006/wordml" xmlns:wps="http://schemas.microsoft.com/office/word/2010/wordprocessingShape" mc:Ignorable="w14 w15 w16se w16cid w16 w16cex wp14">
+<w:hdr xmlns:wpc="http://schemas.microsoft.com/office/word/2010/wordprocessingCanvas" xmlns:cx="http://schemas.microsoft.com/office/drawing/2014/chartex" xmlns:cx1="http://schemas.microsoft.com/office/drawing/2015/9/8/chartex" xmlns:cx2="http://schemas.microsoft.com/office/drawing/2015/10/21/chartex" xmlns:cx3="http://schemas.microsoft.com/office/drawing/2016/5/9/chartex" xmlns:cx4="http://schemas.microsoft.com/office/drawing/2016/5/10/chartex" xmlns:cx5="http://schemas.microsoft.com/office/drawing/2016/5/11/chartex" xmlns:cx6="http://schemas.microsoft.com/office/drawing/2016/5/12/chartex" xmlns:cx7="http://schemas.microsoft.com/office/drawing/2016/5/13/chartex" xmlns:cx8="http://schemas.microsoft.com/office/drawing/2016/5/14/chartex" xmlns:mc="http://schemas.openxmlformats.org/markup-compatibility/2006" xmlns:aink="http://schemas.microsoft.com/office/drawing/2016/ink" xmlns:am3d="http://schemas.microsoft.com/office/drawing/2017/model3d" xmlns:o="urn:schemas-microsoft-com:office:office" xmlns:r="http://schemas.openxmlformats.org/officeDocument/2006/relationships" xmlns:m="http://schemas.openxmlformats.org/officeDocument/2006/math" xmlns:v="urn:schemas-microsoft-com:vml" xmlns:wp14="http://schemas.microsoft.com/office/word/2010/wordprocessingDrawing" xmlns:wp="http://schemas.openxmlformats.org/drawingml/2006/wordprocessingDrawing" xmlns:w10="urn:schemas-microsoft-com:office:word" xmlns:w="http://schemas.openxmlformats.org/wordprocessingml/2006/main" xmlns:w14="http://schemas.microsoft.com/office/word/2010/wordml" xmlns:w15="http://schemas.microsoft.com/office/word/2012/wordml" xmlns:w16cid="http://schemas.microsoft.com/office/word/2016/wordml/cid" xmlns:w16se="http://schemas.microsoft.com/office/word/2015/wordml/symex" xmlns:wpg="http://schemas.microsoft.com/office/word/2010/wordprocessingGroup" xmlns:wpi="http://schemas.microsoft.com/office/word/2010/wordprocessingInk" xmlns:wne="http://schemas.microsoft.com/office/word/2006/wordml" xmlns:wps="http://schemas.microsoft.com/office/word/2010/wordprocessingShape" mc:Ignorable="w14 w15 w16se w16cid wp14">
   <w:p>
     <w:pPr>
-      <w:pStyle w:val="Koptekst"/>
+      <w:pStyle w:val="Header"/>
       <w:jc w:val="right"/>
     </w:pPr>
   </w:p>
   <w:p>
     <w:pPr>
-      <w:pStyle w:val="Koptekst"/>
+      <w:pStyle w:val="Header"/>
     </w:pPr>
   </w:p>
 </w:hdr>
 </file>
 
 <file path=word/numbering.xml><?xml version="1.0" encoding="utf-8"?>
-<w:numbering xmlns:wpc="http://schemas.microsoft.com/office/word/2010/wordprocessingCanvas" xmlns:cx="http://schemas.microsoft.com/office/drawing/2014/chartex" xmlns:cx1="http://schemas.microsoft.com/office/drawing/2015/9/8/chartex" xmlns:cx2="http://schemas.microsoft.com/office/drawing/2015/10/21/chartex" xmlns:cx3="http://schemas.microsoft.com/office/drawing/2016/5/9/chartex" xmlns:cx4="http://schemas.microsoft.com/office/drawing/2016/5/10/chartex" xmlns:cx5="http://schemas.microsoft.com/office/drawing/2016/5/11/chartex" xmlns:cx6="http://schemas.microsoft.com/office/drawing/2016/5/12/chartex" xmlns:cx7="http://schemas.microsoft.com/office/drawing/2016/5/13/chartex" xmlns:cx8="http://schemas.microsoft.com/office/drawing/2016/5/14/chartex" xmlns:mc="http://schemas.openxmlformats.org/markup-compatibility/2006" xmlns:aink="http://schemas.microsoft.com/office/drawing/2016/ink" xmlns:am3d="http://schemas.microsoft.com/office/drawing/2017/model3d" xmlns:o="urn:schemas-microsoft-com:office:office" xmlns:r="http://schemas.openxmlformats.org/officeDocument/2006/relationships" xmlns:m="http://schemas.openxmlformats.org/officeDocument/2006/math" xmlns:v="urn:schemas-microsoft-com:vml" xmlns:wp14="http://schemas.microsoft.com/office/word/2010/wordprocessingDrawing" xmlns:wp="http://schemas.openxmlformats.org/drawingml/2006/wordprocessingDrawing" xmlns:w10="urn:schemas-microsoft-com:office:word" xmlns:w="http://schemas.openxmlformats.org/wordprocessingml/2006/main" xmlns:w14="http://schemas.microsoft.com/office/word/2010/wordml" xmlns:w15="http://schemas.microsoft.com/office/word/2012/wordml" xmlns:w16cex="http://schemas.microsoft.com/office/word/2018/wordml/cex" xmlns:w16cid="http://schemas.microsoft.com/office/word/2016/wordml/cid" xmlns:w16="http://schemas.microsoft.com/office/word/2018/wordml" xmlns:w16se="http://schemas.microsoft.com/office/word/2015/wordml/symex" xmlns:wpg="http://schemas.microsoft.com/office/word/2010/wordprocessingGroup" xmlns:wpi="http://schemas.microsoft.com/office/word/2010/wordprocessingInk" xmlns:wne="http://schemas.microsoft.com/office/word/2006/wordml" xmlns:wps="http://schemas.microsoft.com/office/word/2010/wordprocessingShape" mc:Ignorable="w14 w15 w16se w16cid w16 w16cex wp14">
+<w:numbering xmlns:wpc="http://schemas.microsoft.com/office/word/2010/wordprocessingCanvas" xmlns:cx="http://schemas.microsoft.com/office/drawing/2014/chartex" xmlns:cx1="http://schemas.microsoft.com/office/drawing/2015/9/8/chartex" xmlns:cx2="http://schemas.microsoft.com/office/drawing/2015/10/21/chartex" xmlns:cx3="http://schemas.microsoft.com/office/drawing/2016/5/9/chartex" xmlns:cx4="http://schemas.microsoft.com/office/drawing/2016/5/10/chartex" xmlns:cx5="http://schemas.microsoft.com/office/drawing/2016/5/11/chartex" xmlns:cx6="http://schemas.microsoft.com/office/drawing/2016/5/12/chartex" xmlns:cx7="http://schemas.microsoft.com/office/drawing/2016/5/13/chartex" xmlns:cx8="http://schemas.microsoft.com/office/drawing/2016/5/14/chartex" xmlns:mc="http://schemas.openxmlformats.org/markup-compatibility/2006" xmlns:aink="http://schemas.microsoft.com/office/drawing/2016/ink" xmlns:am3d="http://schemas.microsoft.com/office/drawing/2017/model3d" xmlns:o="urn:schemas-microsoft-com:office:office" xmlns:r="http://schemas.openxmlformats.org/officeDocument/2006/relationships" xmlns:m="http://schemas.openxmlformats.org/officeDocument/2006/math" xmlns:v="urn:schemas-microsoft-com:vml" xmlns:wp14="http://schemas.microsoft.com/office/word/2010/wordprocessingDrawing" xmlns:wp="http://schemas.openxmlformats.org/drawingml/2006/wordprocessingDrawing" xmlns:w10="urn:schemas-microsoft-com:office:word" xmlns:w="http://schemas.openxmlformats.org/wordprocessingml/2006/main" xmlns:w14="http://schemas.microsoft.com/office/word/2010/wordml" xmlns:w15="http://schemas.microsoft.com/office/word/2012/wordml" xmlns:w16cid="http://schemas.microsoft.com/office/word/2016/wordml/cid" xmlns:w16se="http://schemas.microsoft.com/office/word/2015/wordml/symex" xmlns:wpg="http://schemas.microsoft.com/office/word/2010/wordprocessingGroup" xmlns:wpi="http://schemas.microsoft.com/office/word/2010/wordprocessingInk" xmlns:wne="http://schemas.microsoft.com/office/word/2006/wordml" xmlns:wps="http://schemas.microsoft.com/office/word/2010/wordprocessingShape" mc:Ignorable="w14 w15 w16se w16cid wp14">
   <w:abstractNum w:abstractNumId="0" w15:restartNumberingAfterBreak="0">
     <w:nsid w:val="018D2161"/>
     <w:multiLevelType w:val="multilevel"/>
@@ -1195,7 +913,7 @@
     <w:lvl w:ilvl="0">
       <w:start w:val="1"/>
       <w:numFmt w:val="decimal"/>
-      <w:pStyle w:val="Kop1"/>
+      <w:pStyle w:val="Heading1"/>
       <w:lvlText w:val="%1"/>
       <w:lvlJc w:val="left"/>
       <w:pPr>
@@ -1205,7 +923,7 @@
     <w:lvl w:ilvl="1">
       <w:start w:val="1"/>
       <w:numFmt w:val="decimal"/>
-      <w:pStyle w:val="Kop2"/>
+      <w:pStyle w:val="Heading2"/>
       <w:lvlText w:val="%1.%2"/>
       <w:lvlJc w:val="left"/>
       <w:pPr>
@@ -1215,7 +933,7 @@
     <w:lvl w:ilvl="2">
       <w:start w:val="1"/>
       <w:numFmt w:val="decimal"/>
-      <w:pStyle w:val="Kop3"/>
+      <w:pStyle w:val="Heading3"/>
       <w:lvlText w:val="%1.%2.%3"/>
       <w:lvlJc w:val="left"/>
       <w:pPr>
@@ -1225,7 +943,7 @@
     <w:lvl w:ilvl="3">
       <w:start w:val="1"/>
       <w:numFmt w:val="decimal"/>
-      <w:pStyle w:val="Kop4"/>
+      <w:pStyle w:val="Heading4"/>
       <w:lvlText w:val="%1.%2.%3.%4"/>
       <w:lvlJc w:val="left"/>
       <w:pPr>
@@ -1235,7 +953,7 @@
     <w:lvl w:ilvl="4">
       <w:start w:val="1"/>
       <w:numFmt w:val="decimal"/>
-      <w:pStyle w:val="Kop5"/>
+      <w:pStyle w:val="Heading5"/>
       <w:lvlText w:val="%1.%2.%3.%4.%5"/>
       <w:lvlJc w:val="left"/>
       <w:pPr>
@@ -1245,7 +963,7 @@
     <w:lvl w:ilvl="5">
       <w:start w:val="1"/>
       <w:numFmt w:val="decimal"/>
-      <w:pStyle w:val="Kop6"/>
+      <w:pStyle w:val="Heading6"/>
       <w:lvlText w:val="%1.%2.%3.%4.%5.%6"/>
       <w:lvlJc w:val="left"/>
       <w:pPr>
@@ -1255,7 +973,7 @@
     <w:lvl w:ilvl="6">
       <w:start w:val="1"/>
       <w:numFmt w:val="decimal"/>
-      <w:pStyle w:val="Kop7"/>
+      <w:pStyle w:val="Heading7"/>
       <w:lvlText w:val="%1.%2.%3.%4.%5.%6.%7"/>
       <w:lvlJc w:val="left"/>
       <w:pPr>
@@ -1265,7 +983,7 @@
     <w:lvl w:ilvl="7">
       <w:start w:val="1"/>
       <w:numFmt w:val="decimal"/>
-      <w:pStyle w:val="Kop8"/>
+      <w:pStyle w:val="Heading8"/>
       <w:lvlText w:val="%1.%2.%3.%4.%5.%6.%7.%8"/>
       <w:lvlJc w:val="left"/>
       <w:pPr>
@@ -1275,7 +993,7 @@
     <w:lvl w:ilvl="8">
       <w:start w:val="1"/>
       <w:numFmt w:val="decimal"/>
-      <w:pStyle w:val="Kop9"/>
+      <w:pStyle w:val="Heading9"/>
       <w:lvlText w:val="%1.%2.%3.%4.%5.%6.%7.%8.%9"/>
       <w:lvlJc w:val="left"/>
       <w:pPr>
@@ -3031,7 +2749,7 @@
 </file>
 
 <file path=word/styles.xml><?xml version="1.0" encoding="utf-8"?>
-<w:styles xmlns:mc="http://schemas.openxmlformats.org/markup-compatibility/2006" xmlns:r="http://schemas.openxmlformats.org/officeDocument/2006/relationships" xmlns:w="http://schemas.openxmlformats.org/wordprocessingml/2006/main" xmlns:w14="http://schemas.microsoft.com/office/word/2010/wordml" xmlns:w15="http://schemas.microsoft.com/office/word/2012/wordml" xmlns:w16cex="http://schemas.microsoft.com/office/word/2018/wordml/cex" xmlns:w16cid="http://schemas.microsoft.com/office/word/2016/wordml/cid" xmlns:w16="http://schemas.microsoft.com/office/word/2018/wordml" xmlns:w16se="http://schemas.microsoft.com/office/word/2015/wordml/symex" mc:Ignorable="w14 w15 w16se w16cid w16 w16cex">
+<w:styles xmlns:mc="http://schemas.openxmlformats.org/markup-compatibility/2006" xmlns:r="http://schemas.openxmlformats.org/officeDocument/2006/relationships" xmlns:w="http://schemas.openxmlformats.org/wordprocessingml/2006/main" xmlns:w14="http://schemas.microsoft.com/office/word/2010/wordml" xmlns:w15="http://schemas.microsoft.com/office/word/2012/wordml" xmlns:w16cid="http://schemas.microsoft.com/office/word/2016/wordml/cid" xmlns:w16se="http://schemas.microsoft.com/office/word/2015/wordml/symex" mc:Ignorable="w14 w15 w16se w16cid">
   <w:docDefaults>
     <w:rPrDefault>
       <w:rPr>
@@ -3047,7 +2765,7 @@
       </w:pPr>
     </w:pPrDefault>
   </w:docDefaults>
-  <w:latentStyles w:defLockedState="0" w:defUIPriority="99" w:defSemiHidden="0" w:defUnhideWhenUsed="0" w:defQFormat="0" w:count="376">
+  <w:latentStyles w:defLockedState="0" w:defUIPriority="99" w:defSemiHidden="0" w:defUnhideWhenUsed="0" w:defQFormat="0" w:count="377">
     <w:lsdException w:name="Normal" w:uiPriority="0" w:qFormat="1"/>
     <w:lsdException w:name="heading 1" w:uiPriority="9" w:qFormat="1"/>
     <w:lsdException w:name="heading 2" w:semiHidden="1" w:uiPriority="9" w:unhideWhenUsed="1" w:qFormat="1"/>
@@ -3424,17 +3142,18 @@
     <w:lsdException w:name="Hashtag" w:semiHidden="1" w:unhideWhenUsed="1"/>
     <w:lsdException w:name="Unresolved Mention" w:semiHidden="1" w:unhideWhenUsed="1"/>
     <w:lsdException w:name="Smart Link" w:semiHidden="1" w:unhideWhenUsed="1"/>
+    <w:lsdException w:name="Smart Link Error" w:semiHidden="1" w:unhideWhenUsed="1"/>
   </w:latentStyles>
-  <w:style w:type="paragraph" w:default="1" w:styleId="Standaard">
+  <w:style w:type="paragraph" w:default="1" w:styleId="Normal">
     <w:name w:val="Normal"/>
     <w:qFormat/>
     <w:rsid w:val="00492699"/>
   </w:style>
-  <w:style w:type="paragraph" w:styleId="Kop1">
+  <w:style w:type="paragraph" w:styleId="Heading1">
     <w:name w:val="heading 1"/>
-    <w:basedOn w:val="Standaard"/>
-    <w:next w:val="Standaard"/>
-    <w:link w:val="Kop1Char"/>
+    <w:basedOn w:val="Normal"/>
+    <w:next w:val="Normal"/>
+    <w:link w:val="Heading1Char"/>
     <w:uiPriority w:val="9"/>
     <w:qFormat/>
     <w:rsid w:val="00492699"/>
@@ -3460,11 +3179,11 @@
       <w:szCs w:val="36"/>
     </w:rPr>
   </w:style>
-  <w:style w:type="paragraph" w:styleId="Kop2">
+  <w:style w:type="paragraph" w:styleId="Heading2">
     <w:name w:val="heading 2"/>
-    <w:basedOn w:val="Standaard"/>
-    <w:next w:val="Standaard"/>
-    <w:link w:val="Kop2Char"/>
+    <w:basedOn w:val="Normal"/>
+    <w:next w:val="Normal"/>
+    <w:link w:val="Heading2Char"/>
     <w:uiPriority w:val="9"/>
     <w:unhideWhenUsed/>
     <w:qFormat/>
@@ -3489,11 +3208,11 @@
       <w:szCs w:val="28"/>
     </w:rPr>
   </w:style>
-  <w:style w:type="paragraph" w:styleId="Kop3">
+  <w:style w:type="paragraph" w:styleId="Heading3">
     <w:name w:val="heading 3"/>
-    <w:basedOn w:val="Standaard"/>
-    <w:next w:val="Standaard"/>
-    <w:link w:val="Kop3Char"/>
+    <w:basedOn w:val="Normal"/>
+    <w:next w:val="Normal"/>
+    <w:link w:val="Heading3Char"/>
     <w:uiPriority w:val="9"/>
     <w:unhideWhenUsed/>
     <w:qFormat/>
@@ -3515,11 +3234,11 @@
       <w:color w:val="2F2B20" w:themeColor="text1"/>
     </w:rPr>
   </w:style>
-  <w:style w:type="paragraph" w:styleId="Kop4">
+  <w:style w:type="paragraph" w:styleId="Heading4">
     <w:name w:val="heading 4"/>
-    <w:basedOn w:val="Standaard"/>
-    <w:next w:val="Standaard"/>
-    <w:link w:val="Kop4Char"/>
+    <w:basedOn w:val="Normal"/>
+    <w:next w:val="Normal"/>
+    <w:link w:val="Heading4Char"/>
     <w:uiPriority w:val="9"/>
     <w:unhideWhenUsed/>
     <w:qFormat/>
@@ -3543,11 +3262,11 @@
       <w:color w:val="2F2B20" w:themeColor="text1"/>
     </w:rPr>
   </w:style>
-  <w:style w:type="paragraph" w:styleId="Kop5">
+  <w:style w:type="paragraph" w:styleId="Heading5">
     <w:name w:val="heading 5"/>
-    <w:basedOn w:val="Standaard"/>
-    <w:next w:val="Standaard"/>
-    <w:link w:val="Kop5Char"/>
+    <w:basedOn w:val="Normal"/>
+    <w:next w:val="Normal"/>
+    <w:link w:val="Heading5Char"/>
     <w:uiPriority w:val="9"/>
     <w:unhideWhenUsed/>
     <w:qFormat/>
@@ -3567,11 +3286,11 @@
       <w:color w:val="000098" w:themeColor="text2" w:themeShade="BF"/>
     </w:rPr>
   </w:style>
-  <w:style w:type="paragraph" w:styleId="Kop6">
+  <w:style w:type="paragraph" w:styleId="Heading6">
     <w:name w:val="heading 6"/>
-    <w:basedOn w:val="Standaard"/>
-    <w:next w:val="Standaard"/>
-    <w:link w:val="Kop6Char"/>
+    <w:basedOn w:val="Normal"/>
+    <w:next w:val="Normal"/>
+    <w:link w:val="Heading6Char"/>
     <w:uiPriority w:val="9"/>
     <w:semiHidden/>
     <w:unhideWhenUsed/>
@@ -3594,11 +3313,11 @@
       <w:color w:val="000098" w:themeColor="text2" w:themeShade="BF"/>
     </w:rPr>
   </w:style>
-  <w:style w:type="paragraph" w:styleId="Kop7">
+  <w:style w:type="paragraph" w:styleId="Heading7">
     <w:name w:val="heading 7"/>
-    <w:basedOn w:val="Standaard"/>
-    <w:next w:val="Standaard"/>
-    <w:link w:val="Kop7Char"/>
+    <w:basedOn w:val="Normal"/>
+    <w:next w:val="Normal"/>
+    <w:link w:val="Heading7Char"/>
     <w:uiPriority w:val="9"/>
     <w:semiHidden/>
     <w:unhideWhenUsed/>
@@ -3621,11 +3340,11 @@
       <w:color w:val="6F654B" w:themeColor="text1" w:themeTint="BF"/>
     </w:rPr>
   </w:style>
-  <w:style w:type="paragraph" w:styleId="Kop8">
+  <w:style w:type="paragraph" w:styleId="Heading8">
     <w:name w:val="heading 8"/>
-    <w:basedOn w:val="Standaard"/>
-    <w:next w:val="Standaard"/>
-    <w:link w:val="Kop8Char"/>
+    <w:basedOn w:val="Normal"/>
+    <w:next w:val="Normal"/>
+    <w:link w:val="Heading8Char"/>
     <w:uiPriority w:val="9"/>
     <w:semiHidden/>
     <w:unhideWhenUsed/>
@@ -3648,11 +3367,11 @@
       <w:szCs w:val="20"/>
     </w:rPr>
   </w:style>
-  <w:style w:type="paragraph" w:styleId="Kop9">
+  <w:style w:type="paragraph" w:styleId="Heading9">
     <w:name w:val="heading 9"/>
-    <w:basedOn w:val="Standaard"/>
-    <w:next w:val="Standaard"/>
-    <w:link w:val="Kop9Char"/>
+    <w:basedOn w:val="Normal"/>
+    <w:next w:val="Normal"/>
+    <w:link w:val="Heading9Char"/>
     <w:uiPriority w:val="9"/>
     <w:semiHidden/>
     <w:unhideWhenUsed/>
@@ -3677,13 +3396,13 @@
       <w:szCs w:val="20"/>
     </w:rPr>
   </w:style>
-  <w:style w:type="character" w:default="1" w:styleId="Standaardalinea-lettertype">
+  <w:style w:type="character" w:default="1" w:styleId="DefaultParagraphFont">
     <w:name w:val="Default Paragraph Font"/>
     <w:uiPriority w:val="1"/>
     <w:semiHidden/>
     <w:unhideWhenUsed/>
   </w:style>
-  <w:style w:type="table" w:default="1" w:styleId="Standaardtabel">
+  <w:style w:type="table" w:default="1" w:styleId="TableNormal">
     <w:name w:val="Normal Table"/>
     <w:uiPriority w:val="99"/>
     <w:semiHidden/>
@@ -3698,15 +3417,15 @@
       </w:tblCellMar>
     </w:tblPr>
   </w:style>
-  <w:style w:type="numbering" w:default="1" w:styleId="Geenlijst">
+  <w:style w:type="numbering" w:default="1" w:styleId="NoList">
     <w:name w:val="No List"/>
     <w:uiPriority w:val="99"/>
     <w:semiHidden/>
     <w:unhideWhenUsed/>
   </w:style>
-  <w:style w:type="paragraph" w:styleId="Lijstalinea">
+  <w:style w:type="paragraph" w:styleId="ListParagraph">
     <w:name w:val="List Paragraph"/>
-    <w:basedOn w:val="Standaard"/>
+    <w:basedOn w:val="Normal"/>
     <w:uiPriority w:val="34"/>
     <w:qFormat/>
     <w:rsid w:val="00293DCE"/>
@@ -3715,10 +3434,10 @@
       <w:contextualSpacing/>
     </w:pPr>
   </w:style>
-  <w:style w:type="character" w:customStyle="1" w:styleId="Kop1Char">
-    <w:name w:val="Kop 1 Char"/>
-    <w:basedOn w:val="Standaardalinea-lettertype"/>
-    <w:link w:val="Kop1"/>
+  <w:style w:type="character" w:customStyle="1" w:styleId="Heading1Char">
+    <w:name w:val="Heading 1 Char"/>
+    <w:basedOn w:val="DefaultParagraphFont"/>
+    <w:link w:val="Heading1"/>
     <w:uiPriority w:val="9"/>
     <w:rsid w:val="00492699"/>
     <w:rPr>
@@ -3731,10 +3450,10 @@
       <w:szCs w:val="36"/>
     </w:rPr>
   </w:style>
-  <w:style w:type="character" w:customStyle="1" w:styleId="Kop2Char">
-    <w:name w:val="Kop 2 Char"/>
-    <w:basedOn w:val="Standaardalinea-lettertype"/>
-    <w:link w:val="Kop2"/>
+  <w:style w:type="character" w:customStyle="1" w:styleId="Heading2Char">
+    <w:name w:val="Heading 2 Char"/>
+    <w:basedOn w:val="DefaultParagraphFont"/>
+    <w:link w:val="Heading2"/>
     <w:uiPriority w:val="9"/>
     <w:rsid w:val="00492699"/>
     <w:rPr>
@@ -3747,10 +3466,10 @@
       <w:szCs w:val="28"/>
     </w:rPr>
   </w:style>
-  <w:style w:type="character" w:customStyle="1" w:styleId="Kop3Char">
-    <w:name w:val="Kop 3 Char"/>
-    <w:basedOn w:val="Standaardalinea-lettertype"/>
-    <w:link w:val="Kop3"/>
+  <w:style w:type="character" w:customStyle="1" w:styleId="Heading3Char">
+    <w:name w:val="Heading 3 Char"/>
+    <w:basedOn w:val="DefaultParagraphFont"/>
+    <w:link w:val="Heading3"/>
     <w:uiPriority w:val="9"/>
     <w:rsid w:val="00492699"/>
     <w:rPr>
@@ -3760,10 +3479,10 @@
       <w:color w:val="2F2B20" w:themeColor="text1"/>
     </w:rPr>
   </w:style>
-  <w:style w:type="character" w:customStyle="1" w:styleId="Kop4Char">
-    <w:name w:val="Kop 4 Char"/>
-    <w:basedOn w:val="Standaardalinea-lettertype"/>
-    <w:link w:val="Kop4"/>
+  <w:style w:type="character" w:customStyle="1" w:styleId="Heading4Char">
+    <w:name w:val="Heading 4 Char"/>
+    <w:basedOn w:val="DefaultParagraphFont"/>
+    <w:link w:val="Heading4"/>
     <w:uiPriority w:val="9"/>
     <w:rsid w:val="00492699"/>
     <w:rPr>
@@ -3775,9 +3494,9 @@
       <w:color w:val="2F2B20" w:themeColor="text1"/>
     </w:rPr>
   </w:style>
-  <w:style w:type="paragraph" w:styleId="Geenafstand">
+  <w:style w:type="paragraph" w:styleId="NoSpacing">
     <w:name w:val="No Spacing"/>
-    <w:link w:val="GeenafstandChar"/>
+    <w:link w:val="NoSpacingChar"/>
     <w:uiPriority w:val="1"/>
     <w:qFormat/>
     <w:rsid w:val="00492699"/>
@@ -3785,17 +3504,17 @@
       <w:spacing w:after="0" w:line="240" w:lineRule="auto"/>
     </w:pPr>
   </w:style>
-  <w:style w:type="character" w:customStyle="1" w:styleId="GeenafstandChar">
-    <w:name w:val="Geen afstand Char"/>
-    <w:basedOn w:val="Standaardalinea-lettertype"/>
-    <w:link w:val="Geenafstand"/>
+  <w:style w:type="character" w:customStyle="1" w:styleId="NoSpacingChar">
+    <w:name w:val="No Spacing Char"/>
+    <w:basedOn w:val="DefaultParagraphFont"/>
+    <w:link w:val="NoSpacing"/>
     <w:uiPriority w:val="1"/>
     <w:rsid w:val="00293DCE"/>
   </w:style>
-  <w:style w:type="character" w:customStyle="1" w:styleId="BallontekstChar">
-    <w:name w:val="Ballontekst Char"/>
-    <w:basedOn w:val="Standaardalinea-lettertype"/>
-    <w:link w:val="Ballontekst"/>
+  <w:style w:type="character" w:customStyle="1" w:styleId="BalloonTextChar">
+    <w:name w:val="Balloon Text Char"/>
+    <w:basedOn w:val="DefaultParagraphFont"/>
+    <w:link w:val="BalloonText"/>
     <w:uiPriority w:val="99"/>
     <w:semiHidden/>
     <w:rsid w:val="00293DCE"/>
@@ -3805,10 +3524,10 @@
       <w:szCs w:val="16"/>
     </w:rPr>
   </w:style>
-  <w:style w:type="paragraph" w:styleId="Ballontekst">
+  <w:style w:type="paragraph" w:styleId="BalloonText">
     <w:name w:val="Balloon Text"/>
-    <w:basedOn w:val="Standaard"/>
-    <w:link w:val="BallontekstChar"/>
+    <w:basedOn w:val="Normal"/>
+    <w:link w:val="BalloonTextChar"/>
     <w:uiPriority w:val="99"/>
     <w:semiHidden/>
     <w:unhideWhenUsed/>
@@ -3822,10 +3541,10 @@
       <w:szCs w:val="16"/>
     </w:rPr>
   </w:style>
-  <w:style w:type="paragraph" w:styleId="Koptekst">
+  <w:style w:type="paragraph" w:styleId="Header">
     <w:name w:val="header"/>
-    <w:basedOn w:val="Standaard"/>
-    <w:link w:val="KoptekstChar"/>
+    <w:basedOn w:val="Normal"/>
+    <w:link w:val="HeaderChar"/>
     <w:uiPriority w:val="99"/>
     <w:unhideWhenUsed/>
     <w:rsid w:val="00293DCE"/>
@@ -3837,10 +3556,10 @@
       <w:spacing w:after="0" w:line="240" w:lineRule="auto"/>
     </w:pPr>
   </w:style>
-  <w:style w:type="character" w:customStyle="1" w:styleId="KoptekstChar">
-    <w:name w:val="Koptekst Char"/>
-    <w:basedOn w:val="Standaardalinea-lettertype"/>
-    <w:link w:val="Koptekst"/>
+  <w:style w:type="character" w:customStyle="1" w:styleId="HeaderChar">
+    <w:name w:val="Header Char"/>
+    <w:basedOn w:val="DefaultParagraphFont"/>
+    <w:link w:val="Header"/>
     <w:uiPriority w:val="99"/>
     <w:rsid w:val="00293DCE"/>
     <w:rPr>
@@ -3849,10 +3568,10 @@
       <w:szCs w:val="20"/>
     </w:rPr>
   </w:style>
-  <w:style w:type="paragraph" w:styleId="Voettekst">
+  <w:style w:type="paragraph" w:styleId="Footer">
     <w:name w:val="footer"/>
-    <w:basedOn w:val="Standaard"/>
-    <w:link w:val="VoettekstChar"/>
+    <w:basedOn w:val="Normal"/>
+    <w:link w:val="FooterChar"/>
     <w:uiPriority w:val="99"/>
     <w:unhideWhenUsed/>
     <w:rsid w:val="00293DCE"/>
@@ -3864,10 +3583,10 @@
       <w:spacing w:after="0" w:line="240" w:lineRule="auto"/>
     </w:pPr>
   </w:style>
-  <w:style w:type="character" w:customStyle="1" w:styleId="VoettekstChar">
-    <w:name w:val="Voettekst Char"/>
-    <w:basedOn w:val="Standaardalinea-lettertype"/>
-    <w:link w:val="Voettekst"/>
+  <w:style w:type="character" w:customStyle="1" w:styleId="FooterChar">
+    <w:name w:val="Footer Char"/>
+    <w:basedOn w:val="DefaultParagraphFont"/>
+    <w:link w:val="Footer"/>
     <w:uiPriority w:val="99"/>
     <w:rsid w:val="00293DCE"/>
     <w:rPr>
@@ -3876,10 +3595,10 @@
       <w:szCs w:val="20"/>
     </w:rPr>
   </w:style>
-  <w:style w:type="paragraph" w:styleId="Kopvaninhoudsopgave">
+  <w:style w:type="paragraph" w:styleId="TOCHeading">
     <w:name w:val="TOC Heading"/>
-    <w:basedOn w:val="Kop1"/>
-    <w:next w:val="Standaard"/>
+    <w:basedOn w:val="Heading1"/>
+    <w:next w:val="Normal"/>
     <w:uiPriority w:val="39"/>
     <w:unhideWhenUsed/>
     <w:qFormat/>
@@ -3888,10 +3607,10 @@
       <w:outlineLvl w:val="9"/>
     </w:pPr>
   </w:style>
-  <w:style w:type="paragraph" w:styleId="Inhopg1">
+  <w:style w:type="paragraph" w:styleId="TOC1">
     <w:name w:val="toc 1"/>
-    <w:basedOn w:val="Standaard"/>
-    <w:next w:val="Standaard"/>
+    <w:basedOn w:val="Normal"/>
+    <w:next w:val="Normal"/>
     <w:autoRedefine/>
     <w:uiPriority w:val="39"/>
     <w:unhideWhenUsed/>
@@ -3908,10 +3627,10 @@
       <w:noProof/>
     </w:rPr>
   </w:style>
-  <w:style w:type="paragraph" w:styleId="Inhopg2">
+  <w:style w:type="paragraph" w:styleId="TOC2">
     <w:name w:val="toc 2"/>
-    <w:basedOn w:val="Standaard"/>
-    <w:next w:val="Standaard"/>
+    <w:basedOn w:val="Normal"/>
+    <w:next w:val="Normal"/>
     <w:autoRedefine/>
     <w:uiPriority w:val="39"/>
     <w:unhideWhenUsed/>
@@ -3923,7 +3642,7 @@
   </w:style>
   <w:style w:type="character" w:styleId="Hyperlink">
     <w:name w:val="Hyperlink"/>
-    <w:basedOn w:val="Standaardalinea-lettertype"/>
+    <w:basedOn w:val="DefaultParagraphFont"/>
     <w:uiPriority w:val="99"/>
     <w:unhideWhenUsed/>
     <w:rsid w:val="00293DCE"/>
@@ -3932,10 +3651,10 @@
       <w:u w:val="single"/>
     </w:rPr>
   </w:style>
-  <w:style w:type="paragraph" w:styleId="Voetnoottekst">
+  <w:style w:type="paragraph" w:styleId="FootnoteText">
     <w:name w:val="footnote text"/>
-    <w:basedOn w:val="Standaard"/>
-    <w:link w:val="VoetnoottekstChar"/>
+    <w:basedOn w:val="Normal"/>
+    <w:link w:val="FootnoteTextChar"/>
     <w:uiPriority w:val="99"/>
     <w:semiHidden/>
     <w:unhideWhenUsed/>
@@ -3944,10 +3663,10 @@
       <w:spacing w:after="0" w:line="240" w:lineRule="auto"/>
     </w:pPr>
   </w:style>
-  <w:style w:type="character" w:customStyle="1" w:styleId="VoetnoottekstChar">
-    <w:name w:val="Voetnoottekst Char"/>
-    <w:basedOn w:val="Standaardalinea-lettertype"/>
-    <w:link w:val="Voetnoottekst"/>
+  <w:style w:type="character" w:customStyle="1" w:styleId="FootnoteTextChar">
+    <w:name w:val="Footnote Text Char"/>
+    <w:basedOn w:val="DefaultParagraphFont"/>
+    <w:link w:val="FootnoteText"/>
     <w:uiPriority w:val="99"/>
     <w:semiHidden/>
     <w:rsid w:val="00293DCE"/>
@@ -3957,9 +3676,9 @@
       <w:szCs w:val="20"/>
     </w:rPr>
   </w:style>
-  <w:style w:type="character" w:styleId="Voetnootmarkering">
+  <w:style w:type="character" w:styleId="FootnoteReference">
     <w:name w:val="footnote reference"/>
-    <w:basedOn w:val="Standaardalinea-lettertype"/>
+    <w:basedOn w:val="DefaultParagraphFont"/>
     <w:uiPriority w:val="99"/>
     <w:semiHidden/>
     <w:unhideWhenUsed/>
@@ -3968,9 +3687,9 @@
       <w:vertAlign w:val="superscript"/>
     </w:rPr>
   </w:style>
-  <w:style w:type="table" w:styleId="Gemiddeldraster3-accent1">
+  <w:style w:type="table" w:styleId="MediumGrid3-Accent1">
     <w:name w:val="Medium Grid 3 Accent 1"/>
-    <w:basedOn w:val="Standaardtabel"/>
+    <w:basedOn w:val="TableNormal"/>
     <w:uiPriority w:val="69"/>
     <w:rsid w:val="00293DCE"/>
     <w:pPr>
@@ -4102,9 +3821,9 @@
       </w:tcPr>
     </w:tblStylePr>
   </w:style>
-  <w:style w:type="table" w:styleId="Rastertabel6kleurrijk-Accent1">
+  <w:style w:type="table" w:styleId="GridTable6Colorful-Accent1">
     <w:name w:val="Grid Table 6 Colorful Accent 1"/>
-    <w:basedOn w:val="Standaardtabel"/>
+    <w:basedOn w:val="TableNormal"/>
     <w:uiPriority w:val="51"/>
     <w:rsid w:val="00293DCE"/>
     <w:pPr>
@@ -4174,9 +3893,9 @@
       </w:tcPr>
     </w:tblStylePr>
   </w:style>
-  <w:style w:type="table" w:styleId="Onopgemaaktetabel1">
+  <w:style w:type="table" w:styleId="PlainTable1">
     <w:name w:val="Plain Table 1"/>
-    <w:basedOn w:val="Standaardtabel"/>
+    <w:basedOn w:val="TableNormal"/>
     <w:uiPriority w:val="41"/>
     <w:rsid w:val="00293DCE"/>
     <w:pPr>
@@ -4237,9 +3956,9 @@
       </w:tcPr>
     </w:tblStylePr>
   </w:style>
-  <w:style w:type="table" w:styleId="Rastertabel2-Accent1">
+  <w:style w:type="table" w:styleId="GridTable2-Accent1">
     <w:name w:val="Grid Table 2 Accent 1"/>
-    <w:basedOn w:val="Standaardtabel"/>
+    <w:basedOn w:val="TableNormal"/>
     <w:uiPriority w:val="47"/>
     <w:rsid w:val="00293DCE"/>
     <w:pPr>
@@ -4314,7 +4033,7 @@
   </w:style>
   <w:style w:type="paragraph" w:customStyle="1" w:styleId="msonormal0">
     <w:name w:val="msonormal"/>
-    <w:basedOn w:val="Standaard"/>
+    <w:basedOn w:val="Normal"/>
     <w:rsid w:val="00293DCE"/>
     <w:pPr>
       <w:spacing w:before="100" w:beforeAutospacing="1" w:after="100" w:afterAutospacing="1" w:line="240" w:lineRule="auto"/>
@@ -4328,7 +4047,7 @@
   </w:style>
   <w:style w:type="paragraph" w:customStyle="1" w:styleId="xl67">
     <w:name w:val="xl67"/>
-    <w:basedOn w:val="Standaard"/>
+    <w:basedOn w:val="Normal"/>
     <w:rsid w:val="00293DCE"/>
     <w:pPr>
       <w:pBdr>
@@ -4349,7 +4068,7 @@
   </w:style>
   <w:style w:type="paragraph" w:customStyle="1" w:styleId="xl68">
     <w:name w:val="xl68"/>
-    <w:basedOn w:val="Standaard"/>
+    <w:basedOn w:val="Normal"/>
     <w:rsid w:val="00293DCE"/>
     <w:pPr>
       <w:pBdr>
@@ -4370,7 +4089,7 @@
   </w:style>
   <w:style w:type="paragraph" w:customStyle="1" w:styleId="xl69">
     <w:name w:val="xl69"/>
-    <w:basedOn w:val="Standaard"/>
+    <w:basedOn w:val="Normal"/>
     <w:rsid w:val="00293DCE"/>
     <w:pPr>
       <w:pBdr>
@@ -4391,7 +4110,7 @@
   </w:style>
   <w:style w:type="paragraph" w:customStyle="1" w:styleId="xl70">
     <w:name w:val="xl70"/>
-    <w:basedOn w:val="Standaard"/>
+    <w:basedOn w:val="Normal"/>
     <w:rsid w:val="00293DCE"/>
     <w:pPr>
       <w:pBdr>
@@ -4412,7 +4131,7 @@
   </w:style>
   <w:style w:type="paragraph" w:customStyle="1" w:styleId="xl71">
     <w:name w:val="xl71"/>
-    <w:basedOn w:val="Standaard"/>
+    <w:basedOn w:val="Normal"/>
     <w:rsid w:val="00293DCE"/>
     <w:pPr>
       <w:pBdr>
@@ -4431,7 +4150,7 @@
   </w:style>
   <w:style w:type="paragraph" w:customStyle="1" w:styleId="xl72">
     <w:name w:val="xl72"/>
-    <w:basedOn w:val="Standaard"/>
+    <w:basedOn w:val="Normal"/>
     <w:rsid w:val="00293DCE"/>
     <w:pPr>
       <w:pBdr>
@@ -4452,7 +4171,7 @@
   </w:style>
   <w:style w:type="paragraph" w:customStyle="1" w:styleId="xl73">
     <w:name w:val="xl73"/>
-    <w:basedOn w:val="Standaard"/>
+    <w:basedOn w:val="Normal"/>
     <w:rsid w:val="00293DCE"/>
     <w:pPr>
       <w:pBdr>
@@ -4471,10 +4190,10 @@
       <w:lang w:eastAsia="nl-BE"/>
     </w:rPr>
   </w:style>
-  <w:style w:type="paragraph" w:styleId="Inhopg3">
+  <w:style w:type="paragraph" w:styleId="TOC3">
     <w:name w:val="toc 3"/>
-    <w:basedOn w:val="Standaard"/>
-    <w:next w:val="Standaard"/>
+    <w:basedOn w:val="Normal"/>
+    <w:next w:val="Normal"/>
     <w:autoRedefine/>
     <w:uiPriority w:val="39"/>
     <w:unhideWhenUsed/>
@@ -4484,11 +4203,11 @@
       <w:ind w:left="400"/>
     </w:pPr>
   </w:style>
-  <w:style w:type="paragraph" w:styleId="Titel">
+  <w:style w:type="paragraph" w:styleId="Title">
     <w:name w:val="Title"/>
-    <w:basedOn w:val="Standaard"/>
-    <w:next w:val="Standaard"/>
-    <w:link w:val="TitelChar"/>
+    <w:basedOn w:val="Normal"/>
+    <w:next w:val="Normal"/>
+    <w:link w:val="TitleChar"/>
     <w:uiPriority w:val="10"/>
     <w:qFormat/>
     <w:rsid w:val="00492699"/>
@@ -4503,10 +4222,10 @@
       <w:szCs w:val="56"/>
     </w:rPr>
   </w:style>
-  <w:style w:type="character" w:customStyle="1" w:styleId="TitelChar">
-    <w:name w:val="Titel Char"/>
-    <w:basedOn w:val="Standaardalinea-lettertype"/>
-    <w:link w:val="Titel"/>
+  <w:style w:type="character" w:customStyle="1" w:styleId="TitleChar">
+    <w:name w:val="Title Char"/>
+    <w:basedOn w:val="DefaultParagraphFont"/>
+    <w:link w:val="Title"/>
     <w:uiPriority w:val="10"/>
     <w:rsid w:val="00492699"/>
     <w:rPr>
@@ -4516,9 +4235,9 @@
       <w:szCs w:val="56"/>
     </w:rPr>
   </w:style>
-  <w:style w:type="table" w:styleId="Lijsttabel2-Accent1">
+  <w:style w:type="table" w:styleId="ListTable2-Accent1">
     <w:name w:val="List Table 2 Accent 1"/>
-    <w:basedOn w:val="Standaardtabel"/>
+    <w:basedOn w:val="TableNormal"/>
     <w:uiPriority w:val="47"/>
     <w:rsid w:val="00293DCE"/>
     <w:pPr>
@@ -4570,9 +4289,9 @@
       </w:tcPr>
     </w:tblStylePr>
   </w:style>
-  <w:style w:type="table" w:styleId="Lijsttabel1licht-Accent1">
+  <w:style w:type="table" w:styleId="ListTable1Light-Accent1">
     <w:name w:val="List Table 1 Light Accent 1"/>
-    <w:basedOn w:val="Standaardtabel"/>
+    <w:basedOn w:val="TableNormal"/>
     <w:uiPriority w:val="46"/>
     <w:rsid w:val="00293DCE"/>
     <w:pPr>
@@ -4631,9 +4350,9 @@
       </w:tcPr>
     </w:tblStylePr>
   </w:style>
-  <w:style w:type="table" w:styleId="Rastertabel4-Accent1">
+  <w:style w:type="table" w:styleId="GridTable4-Accent1">
     <w:name w:val="Grid Table 4 Accent 1"/>
-    <w:basedOn w:val="Standaardtabel"/>
+    <w:basedOn w:val="TableNormal"/>
     <w:uiPriority w:val="49"/>
     <w:rsid w:val="00293DCE"/>
     <w:pPr>
@@ -4707,9 +4426,9 @@
       </w:tcPr>
     </w:tblStylePr>
   </w:style>
-  <w:style w:type="table" w:styleId="Tabelraster">
+  <w:style w:type="table" w:styleId="TableGrid">
     <w:name w:val="Table Grid"/>
-    <w:basedOn w:val="Standaardtabel"/>
+    <w:basedOn w:val="TableNormal"/>
     <w:uiPriority w:val="59"/>
     <w:rsid w:val="006622A0"/>
     <w:pPr>
@@ -4726,9 +4445,9 @@
       </w:tblBorders>
     </w:tblPr>
   </w:style>
-  <w:style w:type="character" w:styleId="Verwijzingopmerking">
+  <w:style w:type="character" w:styleId="CommentReference">
     <w:name w:val="annotation reference"/>
-    <w:basedOn w:val="Standaardalinea-lettertype"/>
+    <w:basedOn w:val="DefaultParagraphFont"/>
     <w:uiPriority w:val="99"/>
     <w:semiHidden/>
     <w:unhideWhenUsed/>
@@ -4738,10 +4457,10 @@
       <w:szCs w:val="16"/>
     </w:rPr>
   </w:style>
-  <w:style w:type="paragraph" w:styleId="Tekstopmerking">
+  <w:style w:type="paragraph" w:styleId="CommentText">
     <w:name w:val="annotation text"/>
-    <w:basedOn w:val="Standaard"/>
-    <w:link w:val="TekstopmerkingChar"/>
+    <w:basedOn w:val="Normal"/>
+    <w:link w:val="CommentTextChar"/>
     <w:uiPriority w:val="99"/>
     <w:semiHidden/>
     <w:unhideWhenUsed/>
@@ -4750,10 +4469,10 @@
       <w:spacing w:line="240" w:lineRule="auto"/>
     </w:pPr>
   </w:style>
-  <w:style w:type="character" w:customStyle="1" w:styleId="TekstopmerkingChar">
-    <w:name w:val="Tekst opmerking Char"/>
-    <w:basedOn w:val="Standaardalinea-lettertype"/>
-    <w:link w:val="Tekstopmerking"/>
+  <w:style w:type="character" w:customStyle="1" w:styleId="CommentTextChar">
+    <w:name w:val="Comment Text Char"/>
+    <w:basedOn w:val="DefaultParagraphFont"/>
+    <w:link w:val="CommentText"/>
     <w:uiPriority w:val="99"/>
     <w:semiHidden/>
     <w:rsid w:val="003A42EB"/>
@@ -4763,11 +4482,11 @@
       <w:szCs w:val="20"/>
     </w:rPr>
   </w:style>
-  <w:style w:type="paragraph" w:styleId="Onderwerpvanopmerking">
+  <w:style w:type="paragraph" w:styleId="CommentSubject">
     <w:name w:val="annotation subject"/>
-    <w:basedOn w:val="Tekstopmerking"/>
-    <w:next w:val="Tekstopmerking"/>
-    <w:link w:val="OnderwerpvanopmerkingChar"/>
+    <w:basedOn w:val="CommentText"/>
+    <w:next w:val="CommentText"/>
+    <w:link w:val="CommentSubjectChar"/>
     <w:uiPriority w:val="99"/>
     <w:semiHidden/>
     <w:unhideWhenUsed/>
@@ -4777,10 +4496,10 @@
       <w:bCs/>
     </w:rPr>
   </w:style>
-  <w:style w:type="character" w:customStyle="1" w:styleId="OnderwerpvanopmerkingChar">
-    <w:name w:val="Onderwerp van opmerking Char"/>
-    <w:basedOn w:val="TekstopmerkingChar"/>
-    <w:link w:val="Onderwerpvanopmerking"/>
+  <w:style w:type="character" w:customStyle="1" w:styleId="CommentSubjectChar">
+    <w:name w:val="Comment Subject Char"/>
+    <w:basedOn w:val="CommentTextChar"/>
+    <w:link w:val="CommentSubject"/>
     <w:uiPriority w:val="99"/>
     <w:semiHidden/>
     <w:rsid w:val="003A42EB"/>
@@ -4792,10 +4511,10 @@
       <w:szCs w:val="20"/>
     </w:rPr>
   </w:style>
-  <w:style w:type="character" w:customStyle="1" w:styleId="Kop5Char">
-    <w:name w:val="Kop 5 Char"/>
-    <w:basedOn w:val="Standaardalinea-lettertype"/>
-    <w:link w:val="Kop5"/>
+  <w:style w:type="character" w:customStyle="1" w:styleId="Heading5Char">
+    <w:name w:val="Heading 5 Char"/>
+    <w:basedOn w:val="DefaultParagraphFont"/>
+    <w:link w:val="Heading5"/>
     <w:uiPriority w:val="9"/>
     <w:rsid w:val="00492699"/>
     <w:rPr>
@@ -4803,10 +4522,10 @@
       <w:color w:val="000098" w:themeColor="text2" w:themeShade="BF"/>
     </w:rPr>
   </w:style>
-  <w:style w:type="character" w:customStyle="1" w:styleId="Kop6Char">
-    <w:name w:val="Kop 6 Char"/>
-    <w:basedOn w:val="Standaardalinea-lettertype"/>
-    <w:link w:val="Kop6"/>
+  <w:style w:type="character" w:customStyle="1" w:styleId="Heading6Char">
+    <w:name w:val="Heading 6 Char"/>
+    <w:basedOn w:val="DefaultParagraphFont"/>
+    <w:link w:val="Heading6"/>
     <w:uiPriority w:val="9"/>
     <w:semiHidden/>
     <w:rsid w:val="00492699"/>
@@ -4817,10 +4536,10 @@
       <w:color w:val="000098" w:themeColor="text2" w:themeShade="BF"/>
     </w:rPr>
   </w:style>
-  <w:style w:type="character" w:customStyle="1" w:styleId="Kop7Char">
-    <w:name w:val="Kop 7 Char"/>
-    <w:basedOn w:val="Standaardalinea-lettertype"/>
-    <w:link w:val="Kop7"/>
+  <w:style w:type="character" w:customStyle="1" w:styleId="Heading7Char">
+    <w:name w:val="Heading 7 Char"/>
+    <w:basedOn w:val="DefaultParagraphFont"/>
+    <w:link w:val="Heading7"/>
     <w:uiPriority w:val="9"/>
     <w:semiHidden/>
     <w:rsid w:val="00492699"/>
@@ -4831,10 +4550,10 @@
       <w:color w:val="6F654B" w:themeColor="text1" w:themeTint="BF"/>
     </w:rPr>
   </w:style>
-  <w:style w:type="character" w:customStyle="1" w:styleId="Kop8Char">
-    <w:name w:val="Kop 8 Char"/>
-    <w:basedOn w:val="Standaardalinea-lettertype"/>
-    <w:link w:val="Kop8"/>
+  <w:style w:type="character" w:customStyle="1" w:styleId="Heading8Char">
+    <w:name w:val="Heading 8 Char"/>
+    <w:basedOn w:val="DefaultParagraphFont"/>
+    <w:link w:val="Heading8"/>
     <w:uiPriority w:val="9"/>
     <w:semiHidden/>
     <w:rsid w:val="00492699"/>
@@ -4845,10 +4564,10 @@
       <w:szCs w:val="20"/>
     </w:rPr>
   </w:style>
-  <w:style w:type="character" w:customStyle="1" w:styleId="Kop9Char">
-    <w:name w:val="Kop 9 Char"/>
-    <w:basedOn w:val="Standaardalinea-lettertype"/>
-    <w:link w:val="Kop9"/>
+  <w:style w:type="character" w:customStyle="1" w:styleId="Heading9Char">
+    <w:name w:val="Heading 9 Char"/>
+    <w:basedOn w:val="DefaultParagraphFont"/>
+    <w:link w:val="Heading9"/>
     <w:uiPriority w:val="9"/>
     <w:semiHidden/>
     <w:rsid w:val="00492699"/>
@@ -4861,10 +4580,10 @@
       <w:szCs w:val="20"/>
     </w:rPr>
   </w:style>
-  <w:style w:type="paragraph" w:styleId="Bijschrift">
+  <w:style w:type="paragraph" w:styleId="Caption">
     <w:name w:val="caption"/>
-    <w:basedOn w:val="Standaard"/>
-    <w:next w:val="Standaard"/>
+    <w:basedOn w:val="Normal"/>
+    <w:next w:val="Normal"/>
     <w:uiPriority w:val="35"/>
     <w:semiHidden/>
     <w:unhideWhenUsed/>
@@ -4881,11 +4600,11 @@
       <w:szCs w:val="18"/>
     </w:rPr>
   </w:style>
-  <w:style w:type="paragraph" w:styleId="Ondertitel">
+  <w:style w:type="paragraph" w:styleId="Subtitle">
     <w:name w:val="Subtitle"/>
-    <w:basedOn w:val="Standaard"/>
-    <w:next w:val="Standaard"/>
-    <w:link w:val="OndertitelChar"/>
+    <w:basedOn w:val="Normal"/>
+    <w:next w:val="Normal"/>
+    <w:link w:val="SubtitleChar"/>
     <w:uiPriority w:val="11"/>
     <w:qFormat/>
     <w:rsid w:val="00492699"/>
@@ -4899,10 +4618,10 @@
       <w:spacing w:val="10"/>
     </w:rPr>
   </w:style>
-  <w:style w:type="character" w:customStyle="1" w:styleId="OndertitelChar">
-    <w:name w:val="Ondertitel Char"/>
-    <w:basedOn w:val="Standaardalinea-lettertype"/>
-    <w:link w:val="Ondertitel"/>
+  <w:style w:type="character" w:customStyle="1" w:styleId="SubtitleChar">
+    <w:name w:val="Subtitle Char"/>
+    <w:basedOn w:val="DefaultParagraphFont"/>
+    <w:link w:val="Subtitle"/>
     <w:uiPriority w:val="11"/>
     <w:rsid w:val="00492699"/>
     <w:rPr>
@@ -4910,9 +4629,9 @@
       <w:spacing w:val="10"/>
     </w:rPr>
   </w:style>
-  <w:style w:type="character" w:styleId="Zwaar">
+  <w:style w:type="character" w:styleId="Strong">
     <w:name w:val="Strong"/>
-    <w:basedOn w:val="Standaardalinea-lettertype"/>
+    <w:basedOn w:val="DefaultParagraphFont"/>
     <w:uiPriority w:val="22"/>
     <w:qFormat/>
     <w:rsid w:val="00492699"/>
@@ -4922,9 +4641,9 @@
       <w:color w:val="2F2B20" w:themeColor="text1"/>
     </w:rPr>
   </w:style>
-  <w:style w:type="character" w:styleId="Nadruk">
+  <w:style w:type="character" w:styleId="Emphasis">
     <w:name w:val="Emphasis"/>
-    <w:basedOn w:val="Standaardalinea-lettertype"/>
+    <w:basedOn w:val="DefaultParagraphFont"/>
     <w:uiPriority w:val="20"/>
     <w:qFormat/>
     <w:rsid w:val="00492699"/>
@@ -4934,11 +4653,11 @@
       <w:color w:val="auto"/>
     </w:rPr>
   </w:style>
-  <w:style w:type="paragraph" w:styleId="Citaat">
+  <w:style w:type="paragraph" w:styleId="Quote">
     <w:name w:val="Quote"/>
-    <w:basedOn w:val="Standaard"/>
-    <w:next w:val="Standaard"/>
-    <w:link w:val="CitaatChar"/>
+    <w:basedOn w:val="Normal"/>
+    <w:next w:val="Normal"/>
+    <w:link w:val="QuoteChar"/>
     <w:uiPriority w:val="29"/>
     <w:qFormat/>
     <w:rsid w:val="00492699"/>
@@ -4952,10 +4671,10 @@
       <w:color w:val="2F2B20" w:themeColor="text1"/>
     </w:rPr>
   </w:style>
-  <w:style w:type="character" w:customStyle="1" w:styleId="CitaatChar">
-    <w:name w:val="Citaat Char"/>
-    <w:basedOn w:val="Standaardalinea-lettertype"/>
-    <w:link w:val="Citaat"/>
+  <w:style w:type="character" w:customStyle="1" w:styleId="QuoteChar">
+    <w:name w:val="Quote Char"/>
+    <w:basedOn w:val="DefaultParagraphFont"/>
+    <w:link w:val="Quote"/>
     <w:uiPriority w:val="29"/>
     <w:rsid w:val="00492699"/>
     <w:rPr>
@@ -4964,11 +4683,11 @@
       <w:color w:val="2F2B20" w:themeColor="text1"/>
     </w:rPr>
   </w:style>
-  <w:style w:type="paragraph" w:styleId="Duidelijkcitaat">
+  <w:style w:type="paragraph" w:styleId="IntenseQuote">
     <w:name w:val="Intense Quote"/>
-    <w:basedOn w:val="Standaard"/>
-    <w:next w:val="Standaard"/>
-    <w:link w:val="DuidelijkcitaatChar"/>
+    <w:basedOn w:val="Normal"/>
+    <w:next w:val="Normal"/>
+    <w:link w:val="IntenseQuoteChar"/>
     <w:uiPriority w:val="30"/>
     <w:qFormat/>
     <w:rsid w:val="00492699"/>
@@ -4986,10 +4705,10 @@
       <w:color w:val="2F2B20" w:themeColor="text1"/>
     </w:rPr>
   </w:style>
-  <w:style w:type="character" w:customStyle="1" w:styleId="DuidelijkcitaatChar">
-    <w:name w:val="Duidelijk citaat Char"/>
-    <w:basedOn w:val="Standaardalinea-lettertype"/>
-    <w:link w:val="Duidelijkcitaat"/>
+  <w:style w:type="character" w:customStyle="1" w:styleId="IntenseQuoteChar">
+    <w:name w:val="Intense Quote Char"/>
+    <w:basedOn w:val="DefaultParagraphFont"/>
+    <w:link w:val="IntenseQuote"/>
     <w:uiPriority w:val="30"/>
     <w:rsid w:val="00492699"/>
     <w:rPr>
@@ -4997,9 +4716,9 @@
       <w:shd w:val="clear" w:color="auto" w:fill="F2F2F2" w:themeFill="background1" w:themeFillShade="F2"/>
     </w:rPr>
   </w:style>
-  <w:style w:type="character" w:styleId="Subtielebenadrukking">
+  <w:style w:type="character" w:styleId="SubtleEmphasis">
     <w:name w:val="Subtle Emphasis"/>
-    <w:basedOn w:val="Standaardalinea-lettertype"/>
+    <w:basedOn w:val="DefaultParagraphFont"/>
     <w:uiPriority w:val="19"/>
     <w:qFormat/>
     <w:rsid w:val="00492699"/>
@@ -5009,9 +4728,9 @@
       <w:color w:val="6F654B" w:themeColor="text1" w:themeTint="BF"/>
     </w:rPr>
   </w:style>
-  <w:style w:type="character" w:styleId="Intensievebenadrukking">
+  <w:style w:type="character" w:styleId="IntenseEmphasis">
     <w:name w:val="Intense Emphasis"/>
-    <w:basedOn w:val="Standaardalinea-lettertype"/>
+    <w:basedOn w:val="DefaultParagraphFont"/>
     <w:uiPriority w:val="21"/>
     <w:qFormat/>
     <w:rsid w:val="00492699"/>
@@ -5023,9 +4742,9 @@
       <w:caps/>
     </w:rPr>
   </w:style>
-  <w:style w:type="character" w:styleId="Subtieleverwijzing">
+  <w:style w:type="character" w:styleId="SubtleReference">
     <w:name w:val="Subtle Reference"/>
-    <w:basedOn w:val="Standaardalinea-lettertype"/>
+    <w:basedOn w:val="DefaultParagraphFont"/>
     <w:uiPriority w:val="31"/>
     <w:qFormat/>
     <w:rsid w:val="00492699"/>
@@ -5035,9 +4754,9 @@
       <w:u w:val="single" w:color="A79C7E" w:themeColor="text1" w:themeTint="80"/>
     </w:rPr>
   </w:style>
-  <w:style w:type="character" w:styleId="Intensieveverwijzing">
+  <w:style w:type="character" w:styleId="IntenseReference">
     <w:name w:val="Intense Reference"/>
-    <w:basedOn w:val="Standaardalinea-lettertype"/>
+    <w:basedOn w:val="DefaultParagraphFont"/>
     <w:uiPriority w:val="32"/>
     <w:qFormat/>
     <w:rsid w:val="00492699"/>
@@ -5048,9 +4767,9 @@
       <w:u w:val="single"/>
     </w:rPr>
   </w:style>
-  <w:style w:type="character" w:styleId="Titelvanboek">
+  <w:style w:type="character" w:styleId="BookTitle">
     <w:name w:val="Book Title"/>
-    <w:basedOn w:val="Standaardalinea-lettertype"/>
+    <w:basedOn w:val="DefaultParagraphFont"/>
     <w:uiPriority w:val="33"/>
     <w:qFormat/>
     <w:rsid w:val="00492699"/>
@@ -5360,12 +5079,9 @@
 </file>
 
 <file path=customXml/item1.xml><?xml version="1.0" encoding="utf-8"?>
-<?mso-contentType ?>
-<FormTemplates xmlns="http://schemas.microsoft.com/sharepoint/v3/contenttype/forms">
-  <Display>DocumentLibraryForm</Display>
-  <Edit>DocumentLibraryForm</Edit>
-  <New>DocumentLibraryForm</New>
-</FormTemplates>
+<p:properties xmlns:p="http://schemas.microsoft.com/office/2006/metadata/properties" xmlns:xsi="http://www.w3.org/2001/XMLSchema-instance" xmlns:pc="http://schemas.microsoft.com/office/infopath/2007/PartnerControls">
+  <documentManagement/>
+</p:properties>
 </file>
 
 <file path=customXml/item2.xml><?xml version="1.0" encoding="utf-8"?>
@@ -5560,9 +5276,12 @@
 </file>
 
 <file path=customXml/item3.xml><?xml version="1.0" encoding="utf-8"?>
-<p:properties xmlns:p="http://schemas.microsoft.com/office/2006/metadata/properties" xmlns:xsi="http://www.w3.org/2001/XMLSchema-instance" xmlns:pc="http://schemas.microsoft.com/office/infopath/2007/PartnerControls">
-  <documentManagement/>
-</p:properties>
+<?mso-contentType ?>
+<FormTemplates xmlns="http://schemas.microsoft.com/sharepoint/v3/contenttype/forms">
+  <Display>DocumentLibraryForm</Display>
+  <Edit>DocumentLibraryForm</Edit>
+  <New>DocumentLibraryForm</New>
+</FormTemplates>
 </file>
 
 <file path=customXml/item4.xml><?xml version="1.0" encoding="utf-8"?>
@@ -5570,9 +5289,10 @@
 </file>
 
 <file path=customXml/itemProps1.xml><?xml version="1.0" encoding="utf-8"?>
-<ds:datastoreItem xmlns:ds="http://schemas.openxmlformats.org/officeDocument/2006/customXml" ds:itemID="{7C3A49F2-5486-419A-8FB4-BF533B1984BE}">
+<ds:datastoreItem xmlns:ds="http://schemas.openxmlformats.org/officeDocument/2006/customXml" ds:itemID="{50DFA98E-2FF8-4B74-B994-9484D488B291}">
   <ds:schemaRefs>
-    <ds:schemaRef ds:uri="http://schemas.microsoft.com/sharepoint/v3/contenttype/forms"/>
+    <ds:schemaRef ds:uri="http://schemas.microsoft.com/office/2006/metadata/properties"/>
+    <ds:schemaRef ds:uri="http://schemas.microsoft.com/office/infopath/2007/PartnerControls"/>
   </ds:schemaRefs>
 </ds:datastoreItem>
 </file>
@@ -5597,16 +5317,15 @@
 </file>
 
 <file path=customXml/itemProps3.xml><?xml version="1.0" encoding="utf-8"?>
-<ds:datastoreItem xmlns:ds="http://schemas.openxmlformats.org/officeDocument/2006/customXml" ds:itemID="{50DFA98E-2FF8-4B74-B994-9484D488B291}">
+<ds:datastoreItem xmlns:ds="http://schemas.openxmlformats.org/officeDocument/2006/customXml" ds:itemID="{7C3A49F2-5486-419A-8FB4-BF533B1984BE}">
   <ds:schemaRefs>
-    <ds:schemaRef ds:uri="http://schemas.microsoft.com/office/2006/metadata/properties"/>
-    <ds:schemaRef ds:uri="http://schemas.microsoft.com/office/infopath/2007/PartnerControls"/>
+    <ds:schemaRef ds:uri="http://schemas.microsoft.com/sharepoint/v3/contenttype/forms"/>
   </ds:schemaRefs>
 </ds:datastoreItem>
 </file>
 
 <file path=customXml/itemProps4.xml><?xml version="1.0" encoding="utf-8"?>
-<ds:datastoreItem xmlns:ds="http://schemas.openxmlformats.org/officeDocument/2006/customXml" ds:itemID="{45CD6D55-F7F0-489B-8007-134658A797BD}">
+<ds:datastoreItem xmlns:ds="http://schemas.openxmlformats.org/officeDocument/2006/customXml" ds:itemID="{7FB13155-3CEB-4599-A93D-C1266DE6F947}">
   <ds:schemaRefs>
     <ds:schemaRef ds:uri="http://schemas.openxmlformats.org/officeDocument/2006/bibliography"/>
   </ds:schemaRefs>

</xml_diff>